<commit_message>
add archive and log
</commit_message>
<xml_diff>
--- a/doc/Отчет по ПП.04.docx
+++ b/doc/Отчет по ПП.04.docx
@@ -86,7 +86,29 @@
           <w:color w:val="000000"/>
           <w:szCs w:val="28"/>
         </w:rPr>
-        <w:t xml:space="preserve">имени Александра Григорьевича и Николая Григорьевича Столетовых» (ВлГУ) </w:t>
+        <w:t>имени Александра Григорьевича и Николая Григорьевича Столетовых» (</w:t>
+      </w:r>
+      <w:proofErr w:type="spellStart"/>
+      <w:r>
+        <w:rPr>
+          <w:rFonts w:cs="Times New Roman"/>
+          <w:b/>
+          <w:bCs/>
+          <w:color w:val="000000"/>
+          <w:szCs w:val="28"/>
+        </w:rPr>
+        <w:t>ВлГУ</w:t>
+      </w:r>
+      <w:proofErr w:type="spellEnd"/>
+      <w:r>
+        <w:rPr>
+          <w:rFonts w:cs="Times New Roman"/>
+          <w:b/>
+          <w:bCs/>
+          <w:color w:val="000000"/>
+          <w:szCs w:val="28"/>
+        </w:rPr>
+        <w:t xml:space="preserve">) </w:t>
       </w:r>
     </w:p>
     <w:p>
@@ -563,8 +585,19 @@
                 <w:color w:val="000000"/>
                 <w:szCs w:val="28"/>
               </w:rPr>
-              <w:t>от ВлГУ</w:t>
+              <w:t xml:space="preserve">от </w:t>
             </w:r>
+            <w:proofErr w:type="spellStart"/>
+            <w:r>
+              <w:rPr>
+                <w:rFonts w:cs="Times New Roman"/>
+                <w:i/>
+                <w:color w:val="000000"/>
+                <w:szCs w:val="28"/>
+              </w:rPr>
+              <w:t>ВлГУ</w:t>
+            </w:r>
+            <w:proofErr w:type="spellEnd"/>
           </w:p>
         </w:tc>
         <w:tc>
@@ -694,6 +727,7 @@
                 <w:szCs w:val="28"/>
               </w:rPr>
             </w:pPr>
+            <w:proofErr w:type="spellStart"/>
             <w:r>
               <w:rPr>
                 <w:rFonts w:cs="Times New Roman"/>
@@ -703,6 +737,7 @@
               </w:rPr>
               <w:t>ВлГУ</w:t>
             </w:r>
+            <w:proofErr w:type="spellEnd"/>
             <w:r>
               <w:rPr>
                 <w:rFonts w:cs="Times New Roman"/>
@@ -719,8 +754,19 @@
                 <w:color w:val="000000" w:themeColor="text1"/>
                 <w:szCs w:val="28"/>
               </w:rPr>
-              <w:t>кафедра ФиПМ</w:t>
+              <w:t xml:space="preserve">кафедра </w:t>
             </w:r>
+            <w:proofErr w:type="spellStart"/>
+            <w:r>
+              <w:rPr>
+                <w:rFonts w:cs="Times New Roman"/>
+                <w:i/>
+                <w:color w:val="000000" w:themeColor="text1"/>
+                <w:szCs w:val="28"/>
+              </w:rPr>
+              <w:t>ФиПМ</w:t>
+            </w:r>
+            <w:proofErr w:type="spellEnd"/>
           </w:p>
         </w:tc>
       </w:tr>
@@ -3576,6 +3622,16 @@
     </w:p>
     <w:p>
       <w:pPr>
+        <w:rPr>
+          <w:rFonts w:eastAsiaTheme="majorEastAsia" w:cs="Times New Roman"/>
+          <w:color w:val="000000" w:themeColor="text1"/>
+          <w:szCs w:val="28"/>
+          <w:lang w:eastAsia="ru-RU"/>
+        </w:rPr>
+      </w:pPr>
+    </w:p>
+    <w:p>
+      <w:pPr>
         <w:outlineLvl w:val="1"/>
         <w:rPr>
           <w:rFonts w:eastAsiaTheme="majorEastAsia" w:cs="Times New Roman"/>
@@ -3607,6 +3663,16 @@
       </w:r>
       <w:bookmarkEnd w:id="4"/>
       <w:bookmarkEnd w:id="5"/>
+    </w:p>
+    <w:p>
+      <w:pPr>
+        <w:rPr>
+          <w:rFonts w:eastAsiaTheme="majorEastAsia" w:cs="Times New Roman"/>
+          <w:color w:val="000000" w:themeColor="text1"/>
+          <w:szCs w:val="28"/>
+          <w:lang w:eastAsia="ru-RU"/>
+        </w:rPr>
+      </w:pPr>
     </w:p>
     <w:p>
       <w:pPr>
@@ -3879,6 +3945,7 @@
           <w:sz w:val="26"/>
           <w:szCs w:val="26"/>
         </w:rPr>
+        <w:lastRenderedPageBreak/>
         <w:t xml:space="preserve">Рисунок </w:t>
       </w:r>
       <w:r>
@@ -3964,7 +4031,6 @@
           <w:szCs w:val="28"/>
           <w:lang w:eastAsia="ru-RU"/>
         </w:rPr>
-        <w:lastRenderedPageBreak/>
         <w:t>На рисунке 1.3 представлен макет интерфейса ввода почты для сброса пароля.</w:t>
       </w:r>
     </w:p>
@@ -4375,6 +4441,7 @@
           <w:sz w:val="26"/>
           <w:szCs w:val="26"/>
         </w:rPr>
+        <w:lastRenderedPageBreak/>
         <w:t xml:space="preserve">Рисунок </w:t>
       </w:r>
       <w:r>
@@ -4460,7 +4527,6 @@
           <w:szCs w:val="28"/>
           <w:lang w:eastAsia="ru-RU"/>
         </w:rPr>
-        <w:lastRenderedPageBreak/>
         <w:t>На рисунке 1.6 представлен макет интерфейса редактирования профиля пользователя.</w:t>
       </w:r>
     </w:p>
@@ -8811,7 +8877,21 @@
         <w:rPr>
           <w:lang w:eastAsia="ru-RU"/>
         </w:rPr>
-        <w:t xml:space="preserve">Система контроля версий Git </w:t>
+        <w:t xml:space="preserve">Система контроля версий </w:t>
+      </w:r>
+      <w:proofErr w:type="spellStart"/>
+      <w:r>
+        <w:rPr>
+          <w:lang w:eastAsia="ru-RU"/>
+        </w:rPr>
+        <w:t>Git</w:t>
+      </w:r>
+      <w:proofErr w:type="spellEnd"/>
+      <w:r>
+        <w:rPr>
+          <w:lang w:eastAsia="ru-RU"/>
+        </w:rPr>
+        <w:t xml:space="preserve"> </w:t>
       </w:r>
       <w:r>
         <w:rPr>
@@ -8854,8 +8934,16 @@
         <w:rPr>
           <w:lang w:eastAsia="ru-RU"/>
         </w:rPr>
-        <w:t>Платформа для удаленных репозиториев GitHub</w:t>
-      </w:r>
+        <w:t xml:space="preserve">Платформа для удаленных репозиториев </w:t>
+      </w:r>
+      <w:proofErr w:type="spellStart"/>
+      <w:r>
+        <w:rPr>
+          <w:lang w:eastAsia="ru-RU"/>
+        </w:rPr>
+        <w:t>GitHub</w:t>
+      </w:r>
+      <w:proofErr w:type="spellEnd"/>
       <w:r>
         <w:rPr>
           <w:lang w:eastAsia="ru-RU"/>
@@ -8866,7 +8954,21 @@
         <w:rPr>
           <w:lang w:eastAsia="ru-RU"/>
         </w:rPr>
-        <w:t>опулярная платформа для хостинга Git-репозиториев, предлагающая функции для совместной работы, управления задачами и анализа кода.</w:t>
+        <w:t xml:space="preserve">опулярная платформа для хостинга </w:t>
+      </w:r>
+      <w:proofErr w:type="spellStart"/>
+      <w:r>
+        <w:rPr>
+          <w:lang w:eastAsia="ru-RU"/>
+        </w:rPr>
+        <w:t>Git</w:t>
+      </w:r>
+      <w:proofErr w:type="spellEnd"/>
+      <w:r>
+        <w:rPr>
+          <w:lang w:eastAsia="ru-RU"/>
+        </w:rPr>
+        <w:t>-репозиториев, предлагающая функции для совместной работы, управления задачами и анализа кода.</w:t>
       </w:r>
     </w:p>
     <w:p>
@@ -8916,7 +9018,63 @@
         <w:rPr>
           <w:lang w:eastAsia="ru-RU"/>
         </w:rPr>
-        <w:t>Технологии и платформы ASP.NET и Razor Pages. Мощная платформа для создания масштабируемых веб-приложений. Razor Pages упрощает разработку динамических страниц с удобным синтаксисом.</w:t>
+        <w:t xml:space="preserve">Технологии и платформы ASP.NET и </w:t>
+      </w:r>
+      <w:proofErr w:type="spellStart"/>
+      <w:r>
+        <w:rPr>
+          <w:lang w:eastAsia="ru-RU"/>
+        </w:rPr>
+        <w:t>Razor</w:t>
+      </w:r>
+      <w:proofErr w:type="spellEnd"/>
+      <w:r>
+        <w:rPr>
+          <w:lang w:eastAsia="ru-RU"/>
+        </w:rPr>
+        <w:t xml:space="preserve"> </w:t>
+      </w:r>
+      <w:proofErr w:type="spellStart"/>
+      <w:r>
+        <w:rPr>
+          <w:lang w:eastAsia="ru-RU"/>
+        </w:rPr>
+        <w:t>Pages</w:t>
+      </w:r>
+      <w:proofErr w:type="spellEnd"/>
+      <w:r>
+        <w:rPr>
+          <w:lang w:eastAsia="ru-RU"/>
+        </w:rPr>
+        <w:t xml:space="preserve">. Мощная платформа для создания масштабируемых веб-приложений. </w:t>
+      </w:r>
+      <w:proofErr w:type="spellStart"/>
+      <w:r>
+        <w:rPr>
+          <w:lang w:eastAsia="ru-RU"/>
+        </w:rPr>
+        <w:t>Razor</w:t>
+      </w:r>
+      <w:proofErr w:type="spellEnd"/>
+      <w:r>
+        <w:rPr>
+          <w:lang w:eastAsia="ru-RU"/>
+        </w:rPr>
+        <w:t xml:space="preserve"> </w:t>
+      </w:r>
+      <w:proofErr w:type="spellStart"/>
+      <w:r>
+        <w:rPr>
+          <w:lang w:eastAsia="ru-RU"/>
+        </w:rPr>
+        <w:t>Pages</w:t>
+      </w:r>
+      <w:proofErr w:type="spellEnd"/>
+      <w:r>
+        <w:rPr>
+          <w:lang w:eastAsia="ru-RU"/>
+        </w:rPr>
+        <w:t xml:space="preserve"> упрощает разработку динамических страниц с удобным синтаксисом.</w:t>
       </w:r>
     </w:p>
     <w:p>
@@ -8935,8 +9093,16 @@
         <w:rPr>
           <w:lang w:eastAsia="ru-RU"/>
         </w:rPr>
-        <w:t>СУБД SQLite</w:t>
-      </w:r>
+        <w:t xml:space="preserve">СУБД </w:t>
+      </w:r>
+      <w:proofErr w:type="spellStart"/>
+      <w:r>
+        <w:rPr>
+          <w:lang w:eastAsia="ru-RU"/>
+        </w:rPr>
+        <w:t>SQLite</w:t>
+      </w:r>
+      <w:proofErr w:type="spellEnd"/>
       <w:r>
         <w:rPr>
           <w:lang w:eastAsia="ru-RU"/>
@@ -9040,7 +9206,7 @@
           <w:noProof/>
         </w:rPr>
         <w:drawing>
-          <wp:inline distT="0" distB="0" distL="0" distR="0" wp14:anchorId="72A42BA9" wp14:editId="459C502E">
+          <wp:inline distT="0" distB="0" distL="0" distR="0" wp14:anchorId="72A42BA9" wp14:editId="58F18B14">
             <wp:extent cx="2326106" cy="1934874"/>
             <wp:effectExtent l="0" t="0" r="0" b="8255"/>
             <wp:docPr id="1581263140" name="Рисунок 4"/>
@@ -9176,7 +9342,7 @@
           <w:noProof/>
         </w:rPr>
         <w:drawing>
-          <wp:inline distT="0" distB="0" distL="0" distR="0" wp14:anchorId="3D5B876C" wp14:editId="7D306B96">
+          <wp:inline distT="0" distB="0" distL="0" distR="0" wp14:anchorId="3D5B876C" wp14:editId="26EFCF54">
             <wp:extent cx="2133600" cy="2511868"/>
             <wp:effectExtent l="0" t="0" r="0" b="3175"/>
             <wp:docPr id="98265586" name="Рисунок 6"/>
@@ -9587,7 +9753,7 @@
         </w:rPr>
         <w:lastRenderedPageBreak/>
         <w:drawing>
-          <wp:inline distT="0" distB="0" distL="0" distR="0" wp14:anchorId="50C4B9C5" wp14:editId="01AA4BF3">
+          <wp:inline distT="0" distB="0" distL="0" distR="0" wp14:anchorId="50C4B9C5" wp14:editId="0FC580ED">
             <wp:extent cx="5481053" cy="2282279"/>
             <wp:effectExtent l="0" t="0" r="5715" b="3810"/>
             <wp:docPr id="370910838" name="Рисунок 9"/>
@@ -9698,7 +9864,15 @@
         <w:t xml:space="preserve">На главной странице помимо всех проектов также есть кнопки фильтрации проектов по статусам. Также есть </w:t>
       </w:r>
       <w:r>
-        <w:t>шапка страницы с названием сайта и профилем пользователя при нажатии на который открывается выпадающий список с выбором действия, представленный на рисунке 3.6.</w:t>
+        <w:t xml:space="preserve">шапка страницы с названием сайта и профилем пользователя </w:t>
+      </w:r>
+      <w:proofErr w:type="gramStart"/>
+      <w:r>
+        <w:t>при нажатии</w:t>
+      </w:r>
+      <w:proofErr w:type="gramEnd"/>
+      <w:r>
+        <w:t xml:space="preserve"> на который открывается выпадающий список с выбором действия, представленный на рисунке 3.6.</w:t>
       </w:r>
     </w:p>
     <w:p/>
@@ -9831,7 +10005,7 @@
           <w:noProof/>
         </w:rPr>
         <w:drawing>
-          <wp:inline distT="0" distB="0" distL="0" distR="0" wp14:anchorId="5AC8F2B3" wp14:editId="5636716D">
+          <wp:inline distT="0" distB="0" distL="0" distR="0" wp14:anchorId="5AC8F2B3" wp14:editId="4934F5C6">
             <wp:extent cx="2721811" cy="1979321"/>
             <wp:effectExtent l="0" t="0" r="2540" b="1905"/>
             <wp:docPr id="900984450" name="Рисунок 10"/>
@@ -9960,7 +10134,7 @@
           <w:noProof/>
         </w:rPr>
         <w:drawing>
-          <wp:inline distT="0" distB="0" distL="0" distR="0" wp14:anchorId="1C781FB1" wp14:editId="4B45F78B">
+          <wp:inline distT="0" distB="0" distL="0" distR="0" wp14:anchorId="1C781FB1" wp14:editId="75794ABC">
             <wp:extent cx="2726517" cy="2026653"/>
             <wp:effectExtent l="0" t="0" r="0" b="0"/>
             <wp:docPr id="1263860808" name="Рисунок 11"/>
@@ -10574,7 +10748,7 @@
           <w:noProof/>
         </w:rPr>
         <w:drawing>
-          <wp:inline distT="0" distB="0" distL="0" distR="0" wp14:anchorId="4FB6B18A" wp14:editId="3B0F0BD7">
+          <wp:inline distT="0" distB="0" distL="0" distR="0" wp14:anchorId="4FB6B18A" wp14:editId="7505AAE0">
             <wp:extent cx="2630220" cy="3689684"/>
             <wp:effectExtent l="0" t="0" r="0" b="6350"/>
             <wp:docPr id="126756265" name="Рисунок 15"/>
@@ -10709,7 +10883,7 @@
           <w:noProof/>
         </w:rPr>
         <w:drawing>
-          <wp:inline distT="0" distB="0" distL="0" distR="0" wp14:anchorId="6202E60A" wp14:editId="6195634B">
+          <wp:inline distT="0" distB="0" distL="0" distR="0" wp14:anchorId="6202E60A" wp14:editId="7FBC473B">
             <wp:extent cx="2042561" cy="3499469"/>
             <wp:effectExtent l="0" t="0" r="0" b="6350"/>
             <wp:docPr id="141660941" name="Рисунок 16"/>
@@ -10823,7 +10997,13 @@
         <w:t>,</w:t>
       </w:r>
       <w:r>
-        <w:t xml:space="preserve"> открывается окно с подтверждением удаления, представленное на рисунке 3.15.</w:t>
+        <w:t xml:space="preserve"> открывается окно с подтверждением удаления, представленное на </w:t>
+      </w:r>
+      <w:r>
+        <w:rPr>
+          <w:highlight w:val="yellow"/>
+        </w:rPr>
+        <w:t>рисунке 3.15.</w:t>
       </w:r>
     </w:p>
     <w:p/>
@@ -11106,7 +11286,7 @@
           <w:noProof/>
         </w:rPr>
         <w:drawing>
-          <wp:inline distT="0" distB="0" distL="0" distR="0" wp14:anchorId="460B2F04" wp14:editId="243A09C4">
+          <wp:inline distT="0" distB="0" distL="0" distR="0" wp14:anchorId="460B2F04" wp14:editId="46F9FF19">
             <wp:extent cx="2153293" cy="1149684"/>
             <wp:effectExtent l="0" t="0" r="0" b="0"/>
             <wp:docPr id="20305527" name="Рисунок 19"/>
@@ -11244,7 +11424,7 @@
           <w:noProof/>
         </w:rPr>
         <w:drawing>
-          <wp:inline distT="0" distB="0" distL="0" distR="0" wp14:anchorId="715195D7" wp14:editId="304A0F4F">
+          <wp:inline distT="0" distB="0" distL="0" distR="0" wp14:anchorId="715195D7" wp14:editId="1EB954E1">
             <wp:extent cx="2539932" cy="1534695"/>
             <wp:effectExtent l="0" t="0" r="0" b="8890"/>
             <wp:docPr id="708791665" name="Рисунок 20"/>
@@ -11594,7 +11774,7 @@
           <w:noProof/>
         </w:rPr>
         <w:drawing>
-          <wp:inline distT="0" distB="0" distL="0" distR="0" wp14:anchorId="7A3A2857" wp14:editId="49B49878">
+          <wp:inline distT="0" distB="0" distL="0" distR="0" wp14:anchorId="7A3A2857" wp14:editId="0FC8A046">
             <wp:extent cx="2431374" cy="1401011"/>
             <wp:effectExtent l="0" t="0" r="7620" b="8890"/>
             <wp:docPr id="1857500550" name="Рисунок 22"/>
@@ -12251,7 +12431,15 @@
     </w:p>
     <w:p>
       <w:r>
-        <w:t>Проверить, что авторизация с корректными учетными данными (email и пароль) предоставляет доступ к главной странице приложения</w:t>
+        <w:t>Проверить, что авторизация с корректными учетными данными (</w:t>
+      </w:r>
+      <w:proofErr w:type="spellStart"/>
+      <w:r>
+        <w:t>email</w:t>
+      </w:r>
+      <w:proofErr w:type="spellEnd"/>
+      <w:r>
+        <w:t xml:space="preserve"> и пароль) предоставляет доступ к главной странице приложения</w:t>
       </w:r>
       <w:r>
         <w:t>.</w:t>
@@ -12421,13 +12609,37 @@
     </w:p>
     <w:p>
       <w:r>
-        <w:t>Описание теста:</w:t>
+        <w:t>Описание теста</w:t>
+      </w:r>
+      <w:proofErr w:type="gramStart"/>
+      <w:r>
+        <w:t>:</w:t>
       </w:r>
       <w:r>
         <w:t xml:space="preserve"> </w:t>
       </w:r>
       <w:r>
-        <w:t>Проверить, что регистрация проходит успешно при корректно введенных email, пароле, имени и фамилии, и на указанный email приходит ссылка для активации аккаунта.</w:t>
+        <w:t>Проверить</w:t>
+      </w:r>
+      <w:proofErr w:type="gramEnd"/>
+      <w:r>
+        <w:t xml:space="preserve">, что регистрация проходит успешно при корректно введенных </w:t>
+      </w:r>
+      <w:proofErr w:type="spellStart"/>
+      <w:r>
+        <w:t>email</w:t>
+      </w:r>
+      <w:proofErr w:type="spellEnd"/>
+      <w:r>
+        <w:t xml:space="preserve">, пароле, имени и фамилии, и на указанный </w:t>
+      </w:r>
+      <w:proofErr w:type="spellStart"/>
+      <w:r>
+        <w:t>email</w:t>
+      </w:r>
+      <w:proofErr w:type="spellEnd"/>
+      <w:r>
+        <w:t xml:space="preserve"> приходит ссылка для активации аккаунта.</w:t>
       </w:r>
     </w:p>
     <w:p>
@@ -12447,11 +12659,19 @@
           <w:lang w:eastAsia="ru-RU"/>
         </w:rPr>
       </w:pPr>
-      <w:r>
-        <w:rPr>
-          <w:lang w:eastAsia="ru-RU"/>
-        </w:rPr>
-        <w:t xml:space="preserve">Email: </w:t>
+      <w:proofErr w:type="spellStart"/>
+      <w:r>
+        <w:rPr>
+          <w:lang w:eastAsia="ru-RU"/>
+        </w:rPr>
+        <w:t>Email</w:t>
+      </w:r>
+      <w:proofErr w:type="spellEnd"/>
+      <w:r>
+        <w:rPr>
+          <w:lang w:eastAsia="ru-RU"/>
+        </w:rPr>
+        <w:t xml:space="preserve">: </w:t>
       </w:r>
       <w:r>
         <w:rPr>
@@ -12537,7 +12757,15 @@
         <w:t xml:space="preserve"> </w:t>
       </w:r>
       <w:r>
-        <w:t>На указанный email приходит письмо с ссылкой для активации аккаунта.</w:t>
+        <w:t xml:space="preserve">На указанный </w:t>
+      </w:r>
+      <w:proofErr w:type="spellStart"/>
+      <w:r>
+        <w:t>email</w:t>
+      </w:r>
+      <w:proofErr w:type="spellEnd"/>
+      <w:r>
+        <w:t xml:space="preserve"> приходит письмо с ссылкой для активации аккаунта.</w:t>
       </w:r>
       <w:r>
         <w:t xml:space="preserve"> </w:t>
@@ -12586,7 +12814,21 @@
         <w:rPr>
           <w:lang w:eastAsia="ru-RU"/>
         </w:rPr>
-        <w:t>Ввести корректные данные: email, пароль, имя и фамилию.</w:t>
+        <w:t xml:space="preserve">Ввести корректные данные: </w:t>
+      </w:r>
+      <w:proofErr w:type="spellStart"/>
+      <w:r>
+        <w:rPr>
+          <w:lang w:eastAsia="ru-RU"/>
+        </w:rPr>
+        <w:t>email</w:t>
+      </w:r>
+      <w:proofErr w:type="spellEnd"/>
+      <w:r>
+        <w:rPr>
+          <w:lang w:eastAsia="ru-RU"/>
+        </w:rPr>
+        <w:t>, пароль, имя и фамилию.</w:t>
       </w:r>
     </w:p>
     <w:p>
@@ -12670,12 +12912,14 @@
         </w:rPr>
         <w:t>.</w:t>
       </w:r>
+      <w:proofErr w:type="spellStart"/>
       <w:r>
         <w:rPr>
           <w:lang w:val="en-US" w:eastAsia="ru-RU"/>
         </w:rPr>
         <w:t>ru</w:t>
       </w:r>
+      <w:proofErr w:type="spellEnd"/>
       <w:r>
         <w:rPr>
           <w:lang w:eastAsia="ru-RU"/>
@@ -12720,7 +12964,23 @@
     </w:p>
     <w:p>
       <w:r>
-        <w:t>Описание теста: Проверить, что авторизация с корректными учетными данными (email и пароль) предоставляет доступ к главной странице приложения.</w:t>
+        <w:t>Описание теста</w:t>
+      </w:r>
+      <w:proofErr w:type="gramStart"/>
+      <w:r>
+        <w:t>: Проверить</w:t>
+      </w:r>
+      <w:proofErr w:type="gramEnd"/>
+      <w:r>
+        <w:t>, что авторизация с корректными учетными данными (</w:t>
+      </w:r>
+      <w:proofErr w:type="spellStart"/>
+      <w:r>
+        <w:t>email</w:t>
+      </w:r>
+      <w:proofErr w:type="spellEnd"/>
+      <w:r>
+        <w:t xml:space="preserve"> и пароль) предоставляет доступ к главной странице приложения.</w:t>
       </w:r>
     </w:p>
     <w:p>
@@ -12740,11 +13000,19 @@
           <w:lang w:eastAsia="ru-RU"/>
         </w:rPr>
       </w:pPr>
-      <w:r>
-        <w:rPr>
-          <w:lang w:eastAsia="ru-RU"/>
-        </w:rPr>
-        <w:t xml:space="preserve">Email: </w:t>
+      <w:proofErr w:type="spellStart"/>
+      <w:r>
+        <w:rPr>
+          <w:lang w:eastAsia="ru-RU"/>
+        </w:rPr>
+        <w:t>Email</w:t>
+      </w:r>
+      <w:proofErr w:type="spellEnd"/>
+      <w:r>
+        <w:rPr>
+          <w:lang w:eastAsia="ru-RU"/>
+        </w:rPr>
+        <w:t xml:space="preserve">: </w:t>
       </w:r>
       <w:r>
         <w:rPr>
@@ -12823,7 +13091,21 @@
         <w:rPr>
           <w:lang w:eastAsia="ru-RU"/>
         </w:rPr>
-        <w:t>Ввести корректные данные: email и пароль.</w:t>
+        <w:t xml:space="preserve">Ввести корректные данные: </w:t>
+      </w:r>
+      <w:proofErr w:type="spellStart"/>
+      <w:r>
+        <w:rPr>
+          <w:lang w:eastAsia="ru-RU"/>
+        </w:rPr>
+        <w:t>email</w:t>
+      </w:r>
+      <w:proofErr w:type="spellEnd"/>
+      <w:r>
+        <w:rPr>
+          <w:lang w:eastAsia="ru-RU"/>
+        </w:rPr>
+        <w:t xml:space="preserve"> и пароль.</w:t>
       </w:r>
     </w:p>
     <w:p>
@@ -12876,7 +13158,15 @@
     </w:p>
     <w:p>
       <w:r>
-        <w:t>Описание теста: Проверить, что при добавлении нового проекта он отобразится в списке проектов, доступных пользователю.</w:t>
+        <w:t>Описание теста</w:t>
+      </w:r>
+      <w:proofErr w:type="gramStart"/>
+      <w:r>
+        <w:t>: Проверить</w:t>
+      </w:r>
+      <w:proofErr w:type="gramEnd"/>
+      <w:r>
+        <w:t>, что при добавлении нового проекта он отобразится в списке проектов, доступных пользователю.</w:t>
       </w:r>
     </w:p>
     <w:p>
@@ -13055,7 +13345,15 @@
     </w:p>
     <w:p>
       <w:r>
-        <w:t>Описание теста: Проверить, что при добавлении новой задачи она корректно отображается в соответствующей её статусу колонке и выделена цветом, соответствующим её приоритету.</w:t>
+        <w:t>Описание теста</w:t>
+      </w:r>
+      <w:proofErr w:type="gramStart"/>
+      <w:r>
+        <w:t>: Проверить</w:t>
+      </w:r>
+      <w:proofErr w:type="gramEnd"/>
+      <w:r>
+        <w:t>, что при добавлении новой задачи она корректно отображается в соответствующей её статусу колонке и выделена цветом, соответствующим её приоритету.</w:t>
       </w:r>
       <w:r>
         <w:t xml:space="preserve"> </w:t>
@@ -13175,7 +13473,35 @@
         <w:rPr>
           <w:lang w:eastAsia="ru-RU"/>
         </w:rPr>
-        <w:t xml:space="preserve">Задача Задача 1 отображается в колонке </w:t>
+        <w:t xml:space="preserve">Задача </w:t>
+      </w:r>
+      <w:proofErr w:type="spellStart"/>
+      <w:r>
+        <w:rPr>
+          <w:lang w:eastAsia="ru-RU"/>
+        </w:rPr>
+        <w:t>Задача</w:t>
+      </w:r>
+      <w:proofErr w:type="spellEnd"/>
+      <w:r>
+        <w:rPr>
+          <w:lang w:eastAsia="ru-RU"/>
+        </w:rPr>
+        <w:t xml:space="preserve"> 1 отображается в </w:t>
+      </w:r>
+      <w:proofErr w:type="gramStart"/>
+      <w:r>
+        <w:rPr>
+          <w:lang w:eastAsia="ru-RU"/>
+        </w:rPr>
+        <w:t>колонке</w:t>
+      </w:r>
+      <w:proofErr w:type="gramEnd"/>
+      <w:r>
+        <w:rPr>
+          <w:lang w:eastAsia="ru-RU"/>
+        </w:rPr>
+        <w:t xml:space="preserve"> </w:t>
       </w:r>
       <w:r>
         <w:rPr>
@@ -13312,7 +13638,35 @@
         <w:rPr>
           <w:lang w:eastAsia="ru-RU"/>
         </w:rPr>
-        <w:t xml:space="preserve">Убедиться, что задача Задача 1 отображается в колонке </w:t>
+        <w:t xml:space="preserve">Убедиться, что задача </w:t>
+      </w:r>
+      <w:proofErr w:type="spellStart"/>
+      <w:r>
+        <w:rPr>
+          <w:lang w:eastAsia="ru-RU"/>
+        </w:rPr>
+        <w:t>Задача</w:t>
+      </w:r>
+      <w:proofErr w:type="spellEnd"/>
+      <w:r>
+        <w:rPr>
+          <w:lang w:eastAsia="ru-RU"/>
+        </w:rPr>
+        <w:t xml:space="preserve"> 1 отображается в </w:t>
+      </w:r>
+      <w:proofErr w:type="gramStart"/>
+      <w:r>
+        <w:rPr>
+          <w:lang w:eastAsia="ru-RU"/>
+        </w:rPr>
+        <w:t>колонке</w:t>
+      </w:r>
+      <w:proofErr w:type="gramEnd"/>
+      <w:r>
+        <w:rPr>
+          <w:lang w:eastAsia="ru-RU"/>
+        </w:rPr>
+        <w:t xml:space="preserve"> </w:t>
       </w:r>
       <w:r>
         <w:rPr>
@@ -13356,7 +13710,15 @@
     </w:p>
     <w:p>
       <w:r>
-        <w:t>Описание теста: Проверить, что при перетаскивании задачи между колонками она корректно меняет свой статус.</w:t>
+        <w:t>Описание теста</w:t>
+      </w:r>
+      <w:proofErr w:type="gramStart"/>
+      <w:r>
+        <w:t>: Проверить</w:t>
+      </w:r>
+      <w:proofErr w:type="gramEnd"/>
+      <w:r>
+        <w:t>, что при перетаскивании задачи между колонками она корректно меняет свой статус.</w:t>
       </w:r>
     </w:p>
     <w:p>
@@ -13454,7 +13816,35 @@
         <w:rPr>
           <w:lang w:eastAsia="ru-RU"/>
         </w:rPr>
-        <w:t xml:space="preserve">Задача Задача 1 перемещается из колонки </w:t>
+        <w:t xml:space="preserve">Задача </w:t>
+      </w:r>
+      <w:proofErr w:type="spellStart"/>
+      <w:r>
+        <w:rPr>
+          <w:lang w:eastAsia="ru-RU"/>
+        </w:rPr>
+        <w:t>Задача</w:t>
+      </w:r>
+      <w:proofErr w:type="spellEnd"/>
+      <w:r>
+        <w:rPr>
+          <w:lang w:eastAsia="ru-RU"/>
+        </w:rPr>
+        <w:t xml:space="preserve"> 1 перемещается из </w:t>
+      </w:r>
+      <w:proofErr w:type="gramStart"/>
+      <w:r>
+        <w:rPr>
+          <w:lang w:eastAsia="ru-RU"/>
+        </w:rPr>
+        <w:t>колонки</w:t>
+      </w:r>
+      <w:proofErr w:type="gramEnd"/>
+      <w:r>
+        <w:rPr>
+          <w:lang w:eastAsia="ru-RU"/>
+        </w:rPr>
+        <w:t xml:space="preserve"> </w:t>
       </w:r>
       <w:r>
         <w:rPr>
@@ -13521,7 +13911,35 @@
         <w:rPr>
           <w:lang w:eastAsia="ru-RU"/>
         </w:rPr>
-        <w:t xml:space="preserve">Убедиться, что задача Задача 1 находится в колонке </w:t>
+        <w:t xml:space="preserve">Убедиться, что задача </w:t>
+      </w:r>
+      <w:proofErr w:type="spellStart"/>
+      <w:r>
+        <w:rPr>
+          <w:lang w:eastAsia="ru-RU"/>
+        </w:rPr>
+        <w:t>Задача</w:t>
+      </w:r>
+      <w:proofErr w:type="spellEnd"/>
+      <w:r>
+        <w:rPr>
+          <w:lang w:eastAsia="ru-RU"/>
+        </w:rPr>
+        <w:t xml:space="preserve"> 1 находится в </w:t>
+      </w:r>
+      <w:proofErr w:type="gramStart"/>
+      <w:r>
+        <w:rPr>
+          <w:lang w:eastAsia="ru-RU"/>
+        </w:rPr>
+        <w:t>колонке</w:t>
+      </w:r>
+      <w:proofErr w:type="gramEnd"/>
+      <w:r>
+        <w:rPr>
+          <w:lang w:eastAsia="ru-RU"/>
+        </w:rPr>
+        <w:t xml:space="preserve"> </w:t>
       </w:r>
       <w:r>
         <w:rPr>
@@ -13552,7 +13970,21 @@
         <w:rPr>
           <w:lang w:eastAsia="ru-RU"/>
         </w:rPr>
-        <w:t xml:space="preserve">Перетащить задачу Задача 1 из колонки </w:t>
+        <w:t xml:space="preserve">Перетащить задачу Задача 1 из </w:t>
+      </w:r>
+      <w:proofErr w:type="gramStart"/>
+      <w:r>
+        <w:rPr>
+          <w:lang w:eastAsia="ru-RU"/>
+        </w:rPr>
+        <w:t>колонки</w:t>
+      </w:r>
+      <w:proofErr w:type="gramEnd"/>
+      <w:r>
+        <w:rPr>
+          <w:lang w:eastAsia="ru-RU"/>
+        </w:rPr>
+        <w:t xml:space="preserve"> </w:t>
       </w:r>
       <w:r>
         <w:rPr>
@@ -13592,7 +14024,21 @@
         <w:rPr>
           <w:lang w:eastAsia="ru-RU"/>
         </w:rPr>
-        <w:t xml:space="preserve">Убедиться, что задача Задача 1 теперь </w:t>
+        <w:t xml:space="preserve">Убедиться, что задача </w:t>
+      </w:r>
+      <w:proofErr w:type="spellStart"/>
+      <w:r>
+        <w:rPr>
+          <w:lang w:eastAsia="ru-RU"/>
+        </w:rPr>
+        <w:t>Задача</w:t>
+      </w:r>
+      <w:proofErr w:type="spellEnd"/>
+      <w:r>
+        <w:rPr>
+          <w:lang w:eastAsia="ru-RU"/>
+        </w:rPr>
+        <w:t xml:space="preserve"> 1 теперь </w:t>
       </w:r>
       <w:r>
         <w:rPr>
@@ -13619,7 +14065,15 @@
     </w:p>
     <w:p>
       <w:r>
-        <w:t>Описание теста: Проверить, что при смене имени и фамилии пользователя или его пароля все изменения сохраняются успешно.</w:t>
+        <w:t>Описание теста</w:t>
+      </w:r>
+      <w:proofErr w:type="gramStart"/>
+      <w:r>
+        <w:t>: Проверить</w:t>
+      </w:r>
+      <w:proofErr w:type="gramEnd"/>
+      <w:r>
+        <w:t>, что при смене имени и фамилии пользователя или его пароля все изменения сохраняются успешно.</w:t>
       </w:r>
     </w:p>
     <w:p>
@@ -13842,7 +14296,31 @@
     </w:p>
     <w:p>
       <w:r>
-        <w:t>Описание теста: Проверить, что при корректном вводе email пользователя для добавления на этот email приходит ссылка, по которой можно присоединиться к проекту.</w:t>
+        <w:t>Описание теста</w:t>
+      </w:r>
+      <w:proofErr w:type="gramStart"/>
+      <w:r>
+        <w:t>: Проверить</w:t>
+      </w:r>
+      <w:proofErr w:type="gramEnd"/>
+      <w:r>
+        <w:t xml:space="preserve">, что при корректном вводе </w:t>
+      </w:r>
+      <w:proofErr w:type="spellStart"/>
+      <w:r>
+        <w:t>email</w:t>
+      </w:r>
+      <w:proofErr w:type="spellEnd"/>
+      <w:r>
+        <w:t xml:space="preserve"> пользователя для добавления на этот </w:t>
+      </w:r>
+      <w:proofErr w:type="spellStart"/>
+      <w:r>
+        <w:t>email</w:t>
+      </w:r>
+      <w:proofErr w:type="spellEnd"/>
+      <w:r>
+        <w:t xml:space="preserve"> приходит ссылка, по которой можно присоединиться к проекту.</w:t>
       </w:r>
     </w:p>
     <w:p>
@@ -13862,18 +14340,28 @@
           <w:lang w:eastAsia="ru-RU"/>
         </w:rPr>
       </w:pPr>
-      <w:r>
-        <w:rPr>
-          <w:lang w:eastAsia="ru-RU"/>
-        </w:rPr>
-        <w:t xml:space="preserve">Email пользователя: </w:t>
-      </w:r>
+      <w:proofErr w:type="spellStart"/>
+      <w:r>
+        <w:rPr>
+          <w:lang w:eastAsia="ru-RU"/>
+        </w:rPr>
+        <w:t>Email</w:t>
+      </w:r>
+      <w:proofErr w:type="spellEnd"/>
+      <w:r>
+        <w:rPr>
+          <w:lang w:eastAsia="ru-RU"/>
+        </w:rPr>
+        <w:t xml:space="preserve"> пользователя: </w:t>
+      </w:r>
+      <w:proofErr w:type="spellStart"/>
       <w:r>
         <w:rPr>
           <w:lang w:val="en-US" w:eastAsia="ru-RU"/>
         </w:rPr>
         <w:t>kotus</w:t>
       </w:r>
+      <w:proofErr w:type="spellEnd"/>
       <w:r>
         <w:rPr>
           <w:lang w:eastAsia="ru-RU"/>
@@ -13892,12 +14380,14 @@
         </w:rPr>
         <w:t>.</w:t>
       </w:r>
+      <w:proofErr w:type="spellStart"/>
       <w:r>
         <w:rPr>
           <w:lang w:val="en-US" w:eastAsia="ru-RU"/>
         </w:rPr>
         <w:t>ru</w:t>
       </w:r>
+      <w:proofErr w:type="spellEnd"/>
     </w:p>
     <w:p>
       <w:pPr>
@@ -13931,14 +14421,30 @@
         <w:rPr>
           <w:lang w:eastAsia="ru-RU"/>
         </w:rPr>
-        <w:t xml:space="preserve">На email </w:t>
-      </w:r>
+        <w:t xml:space="preserve">На </w:t>
+      </w:r>
+      <w:proofErr w:type="spellStart"/>
+      <w:r>
+        <w:rPr>
+          <w:lang w:eastAsia="ru-RU"/>
+        </w:rPr>
+        <w:t>email</w:t>
+      </w:r>
+      <w:proofErr w:type="spellEnd"/>
+      <w:r>
+        <w:rPr>
+          <w:lang w:eastAsia="ru-RU"/>
+        </w:rPr>
+        <w:t xml:space="preserve"> </w:t>
+      </w:r>
+      <w:proofErr w:type="spellStart"/>
       <w:r>
         <w:rPr>
           <w:lang w:val="en-US" w:eastAsia="ru-RU"/>
         </w:rPr>
         <w:t>kotus</w:t>
       </w:r>
+      <w:proofErr w:type="spellEnd"/>
       <w:r>
         <w:rPr>
           <w:lang w:eastAsia="ru-RU"/>
@@ -13957,12 +14463,14 @@
         </w:rPr>
         <w:t>.</w:t>
       </w:r>
+      <w:proofErr w:type="spellStart"/>
       <w:r>
         <w:rPr>
           <w:lang w:val="en-US" w:eastAsia="ru-RU"/>
         </w:rPr>
         <w:t>ru</w:t>
       </w:r>
+      <w:proofErr w:type="spellEnd"/>
       <w:r>
         <w:rPr>
           <w:lang w:eastAsia="ru-RU"/>
@@ -14047,14 +14555,30 @@
         <w:rPr>
           <w:lang w:eastAsia="ru-RU"/>
         </w:rPr>
-        <w:t xml:space="preserve">Ввести email пользователя: </w:t>
-      </w:r>
+        <w:t xml:space="preserve">Ввести </w:t>
+      </w:r>
+      <w:proofErr w:type="spellStart"/>
+      <w:r>
+        <w:rPr>
+          <w:lang w:eastAsia="ru-RU"/>
+        </w:rPr>
+        <w:t>email</w:t>
+      </w:r>
+      <w:proofErr w:type="spellEnd"/>
+      <w:r>
+        <w:rPr>
+          <w:lang w:eastAsia="ru-RU"/>
+        </w:rPr>
+        <w:t xml:space="preserve"> пользователя: </w:t>
+      </w:r>
+      <w:proofErr w:type="spellStart"/>
       <w:r>
         <w:rPr>
           <w:lang w:val="en-US" w:eastAsia="ru-RU"/>
         </w:rPr>
         <w:t>kotus</w:t>
       </w:r>
+      <w:proofErr w:type="spellEnd"/>
       <w:r>
         <w:rPr>
           <w:lang w:eastAsia="ru-RU"/>
@@ -14073,12 +14597,14 @@
         </w:rPr>
         <w:t>.</w:t>
       </w:r>
+      <w:proofErr w:type="spellStart"/>
       <w:r>
         <w:rPr>
           <w:lang w:val="en-US" w:eastAsia="ru-RU"/>
         </w:rPr>
         <w:t>ru</w:t>
       </w:r>
+      <w:proofErr w:type="spellEnd"/>
       <w:r>
         <w:rPr>
           <w:lang w:eastAsia="ru-RU"/>
@@ -14101,12 +14627,14 @@
         </w:rPr>
         <w:t xml:space="preserve">Проверить почтовый ящик </w:t>
       </w:r>
+      <w:proofErr w:type="spellStart"/>
       <w:r>
         <w:rPr>
           <w:lang w:val="en-US" w:eastAsia="ru-RU"/>
         </w:rPr>
         <w:t>kotus</w:t>
       </w:r>
+      <w:proofErr w:type="spellEnd"/>
       <w:r>
         <w:rPr>
           <w:lang w:eastAsia="ru-RU"/>
@@ -14125,12 +14653,14 @@
         </w:rPr>
         <w:t>.</w:t>
       </w:r>
+      <w:proofErr w:type="spellStart"/>
       <w:r>
         <w:rPr>
           <w:lang w:val="en-US" w:eastAsia="ru-RU"/>
         </w:rPr>
         <w:t>ru</w:t>
       </w:r>
+      <w:proofErr w:type="spellEnd"/>
       <w:r>
         <w:rPr>
           <w:lang w:eastAsia="ru-RU"/>
@@ -14156,7 +14686,15 @@
     </w:p>
     <w:p>
       <w:r>
-        <w:t>Описание теста: Проверить, что при корректно введенном названии категории она корректно добавляется в проект и отображается в списке категорий.</w:t>
+        <w:t>Описание теста</w:t>
+      </w:r>
+      <w:proofErr w:type="gramStart"/>
+      <w:r>
+        <w:t>: Проверить</w:t>
+      </w:r>
+      <w:proofErr w:type="gramEnd"/>
+      <w:r>
+        <w:t>, что при корректно введенном названии категории она корректно добавляется в проект и отображается в списке категорий.</w:t>
       </w:r>
     </w:p>
     <w:p>
@@ -14523,7 +15061,13 @@
     <w:p>
       <w:r>
         <w:lastRenderedPageBreak/>
-        <w:t>После нажатия на кнопку «Зарегистрироваться» открывается страница с уведомлением пользователя об отправке письма, представленная на рисунке 4.2.</w:t>
+        <w:t xml:space="preserve">После нажатия на кнопку «Зарегистрироваться» открывается страница с уведомлением пользователя об отправке письма, представленная на </w:t>
+      </w:r>
+      <w:r>
+        <w:rPr>
+          <w:highlight w:val="yellow"/>
+        </w:rPr>
+        <w:t>рисунке 4.2.</w:t>
       </w:r>
     </w:p>
     <w:p>
@@ -15025,7 +15569,15 @@
     </w:p>
     <w:p>
       <w:r>
-        <w:t>Для перехода на страницу авторизации необходимо открыть приложение или перейти по соответствующей ссылке. Ввод email и пароля на странице авторизации представлен на рисунке 4.5.</w:t>
+        <w:t xml:space="preserve">Для перехода на страницу авторизации необходимо открыть приложение или перейти по соответствующей ссылке. Ввод </w:t>
+      </w:r>
+      <w:proofErr w:type="spellStart"/>
+      <w:r>
+        <w:t>email</w:t>
+      </w:r>
+      <w:proofErr w:type="spellEnd"/>
+      <w:r>
+        <w:t xml:space="preserve"> и пароля на странице авторизации представлен на рисунке 4.5.</w:t>
       </w:r>
     </w:p>
     <w:p/>
@@ -15507,7 +16059,7 @@
     </w:p>
     <w:p>
       <w:r>
-        <w:t>Для добавления новой задачи необходимо перейти на страницу  проекта. Кнопка для добавления новой задачи представлена на рисунке 4.10.</w:t>
+        <w:t>Для добавления новой задачи необходимо перейти на страницу проекта. Кнопка для добавления новой задачи представлена на рисунке 4.10.</w:t>
       </w:r>
     </w:p>
     <w:p/>
@@ -15603,10 +16155,13 @@
     <w:p/>
     <w:p>
       <w:r>
-        <w:t>После нажатия на кнопку добавления новой задачи открывается форма ввода данных для задачи. Ввод данных для задачи представлен на рисунке 4.11</w:t>
-      </w:r>
-      <w:r>
-        <w:t>.</w:t>
+        <w:t xml:space="preserve">После нажатия на кнопку добавления новой задачи открывается форма ввода данных для задачи. Ввод данных для задачи представлен на </w:t>
+      </w:r>
+      <w:r>
+        <w:rPr>
+          <w:highlight w:val="yellow"/>
+        </w:rPr>
+        <w:t>рисунке 4.11.</w:t>
       </w:r>
     </w:p>
     <w:p/>
@@ -15759,7 +16314,29 @@
           <w:sz w:val="26"/>
           <w:szCs w:val="26"/>
         </w:rPr>
-        <w:t>Рисунок 4.12 – Задача в колонке В процессе</w:t>
+        <w:t xml:space="preserve">Рисунок 4.12 – Задача в </w:t>
+      </w:r>
+      <w:proofErr w:type="gramStart"/>
+      <w:r>
+        <w:rPr>
+          <w:rFonts w:cs="Times New Roman"/>
+          <w:iCs/>
+          <w:color w:val="000000" w:themeColor="text1"/>
+          <w:sz w:val="26"/>
+          <w:szCs w:val="26"/>
+        </w:rPr>
+        <w:t>колонке</w:t>
+      </w:r>
+      <w:proofErr w:type="gramEnd"/>
+      <w:r>
+        <w:rPr>
+          <w:rFonts w:cs="Times New Roman"/>
+          <w:iCs/>
+          <w:color w:val="000000" w:themeColor="text1"/>
+          <w:sz w:val="26"/>
+          <w:szCs w:val="26"/>
+        </w:rPr>
+        <w:t xml:space="preserve"> В процессе</w:t>
       </w:r>
     </w:p>
     <w:p>
@@ -15769,7 +16346,23 @@
     </w:p>
     <w:p>
       <w:r>
-        <w:t>Результаты теста на проверку возможности добавления новой задачи соответствуют ожиданиям. Задача Задача 1 успешно добавлена, отображается в колонке В процессе и выделена красным цветом, соответствующим высокому приоритету.</w:t>
+        <w:t xml:space="preserve">Результаты теста на проверку возможности добавления новой задачи соответствуют ожиданиям. Задача </w:t>
+      </w:r>
+      <w:proofErr w:type="spellStart"/>
+      <w:r>
+        <w:t>Задача</w:t>
+      </w:r>
+      <w:proofErr w:type="spellEnd"/>
+      <w:r>
+        <w:t xml:space="preserve"> 1 успешно добавлена, отображается в </w:t>
+      </w:r>
+      <w:proofErr w:type="gramStart"/>
+      <w:r>
+        <w:t>колонке</w:t>
+      </w:r>
+      <w:proofErr w:type="gramEnd"/>
+      <w:r>
+        <w:t xml:space="preserve"> В процессе и выделена красным цветом, соответствующим высокому приоритету.</w:t>
       </w:r>
     </w:p>
     <w:p>
@@ -15794,7 +16387,15 @@
         <w:t>Проекта</w:t>
       </w:r>
       <w:r>
-        <w:t>. Исходное расположение задачи Задача 1 в колонке В процессе представлено на рисунке 4.13.</w:t>
+        <w:t xml:space="preserve">. Исходное расположение задачи Задача 1 в </w:t>
+      </w:r>
+      <w:proofErr w:type="gramStart"/>
+      <w:r>
+        <w:t>колонке</w:t>
+      </w:r>
+      <w:proofErr w:type="gramEnd"/>
+      <w:r>
+        <w:t xml:space="preserve"> В процессе представлено на рисунке 4.13.</w:t>
       </w:r>
     </w:p>
     <w:p/>
@@ -15864,14 +16465,52 @@
           <w:sz w:val="26"/>
           <w:szCs w:val="26"/>
         </w:rPr>
-        <w:t>Рисунок 4.13 – Задача 1 в колонке В процессе</w:t>
+        <w:t xml:space="preserve">Рисунок 4.13 – Задача 1 в </w:t>
+      </w:r>
+      <w:proofErr w:type="gramStart"/>
+      <w:r>
+        <w:rPr>
+          <w:rFonts w:cs="Times New Roman"/>
+          <w:iCs/>
+          <w:color w:val="000000" w:themeColor="text1"/>
+          <w:sz w:val="26"/>
+          <w:szCs w:val="26"/>
+        </w:rPr>
+        <w:t>колонке</w:t>
+      </w:r>
+      <w:proofErr w:type="gramEnd"/>
+      <w:r>
+        <w:rPr>
+          <w:rFonts w:cs="Times New Roman"/>
+          <w:iCs/>
+          <w:color w:val="000000" w:themeColor="text1"/>
+          <w:sz w:val="26"/>
+          <w:szCs w:val="26"/>
+        </w:rPr>
+        <w:t xml:space="preserve"> В процессе</w:t>
       </w:r>
     </w:p>
     <w:p/>
     <w:p>
       <w:r>
         <w:lastRenderedPageBreak/>
-        <w:t>После подтверждения, что задача Задача 1 находится в колонке В процессе, выполняется её перетаскивание в колонку Завершена. Процесс перетаскивания задачи показан на рисунке 4.14.</w:t>
+        <w:t xml:space="preserve">После подтверждения, что задача </w:t>
+      </w:r>
+      <w:proofErr w:type="spellStart"/>
+      <w:r>
+        <w:t>Задача</w:t>
+      </w:r>
+      <w:proofErr w:type="spellEnd"/>
+      <w:r>
+        <w:t xml:space="preserve"> 1 находится в </w:t>
+      </w:r>
+      <w:proofErr w:type="gramStart"/>
+      <w:r>
+        <w:t>колонке</w:t>
+      </w:r>
+      <w:proofErr w:type="gramEnd"/>
+      <w:r>
+        <w:t xml:space="preserve"> В процессе, выполняется её перетаскивание в колонку Завершена. Процесс перетаскивания задачи показан на рисунке 4.14.</w:t>
       </w:r>
     </w:p>
     <w:p/>
@@ -15942,13 +16581,43 @@
           <w:sz w:val="26"/>
           <w:szCs w:val="26"/>
         </w:rPr>
-        <w:t>Рисунок 4.14 – Перетаскивание задачи из колонки В процессе в колонку Завершена</w:t>
+        <w:t xml:space="preserve">Рисунок 4.14 – Перетаскивание задачи из </w:t>
+      </w:r>
+      <w:proofErr w:type="gramStart"/>
+      <w:r>
+        <w:rPr>
+          <w:rFonts w:cs="Times New Roman"/>
+          <w:iCs/>
+          <w:color w:val="000000" w:themeColor="text1"/>
+          <w:sz w:val="26"/>
+          <w:szCs w:val="26"/>
+        </w:rPr>
+        <w:t>колонки</w:t>
+      </w:r>
+      <w:proofErr w:type="gramEnd"/>
+      <w:r>
+        <w:rPr>
+          <w:rFonts w:cs="Times New Roman"/>
+          <w:iCs/>
+          <w:color w:val="000000" w:themeColor="text1"/>
+          <w:sz w:val="26"/>
+          <w:szCs w:val="26"/>
+        </w:rPr>
+        <w:t xml:space="preserve"> В процессе в колонку Завершена</w:t>
       </w:r>
     </w:p>
     <w:p/>
     <w:p>
       <w:r>
-        <w:t>После завершения действия задача Задача 1 отображается в колонке Завершена. Конечное расположение задачи представлено на рисунке 4.15.</w:t>
+        <w:t xml:space="preserve">После завершения действия задача </w:t>
+      </w:r>
+      <w:proofErr w:type="spellStart"/>
+      <w:r>
+        <w:t>Задача</w:t>
+      </w:r>
+      <w:proofErr w:type="spellEnd"/>
+      <w:r>
+        <w:t xml:space="preserve"> 1 отображается в колонке Завершена. Конечное расположение задачи представлено на рисунке 4.15.</w:t>
       </w:r>
     </w:p>
     <w:p/>
@@ -16018,7 +16687,23 @@
     <w:p/>
     <w:p>
       <w:r>
-        <w:t>Результаты теста на проверку возможности перемещения задачи между колонками соответствуют ожиданиям. Задача Задача 1 успешно перемещена из колонки В процессе в колонку Завершена и теперь имеет статус Завершена.</w:t>
+        <w:t xml:space="preserve">Результаты теста на проверку возможности перемещения задачи между колонками соответствуют ожиданиям. Задача </w:t>
+      </w:r>
+      <w:proofErr w:type="spellStart"/>
+      <w:r>
+        <w:t>Задача</w:t>
+      </w:r>
+      <w:proofErr w:type="spellEnd"/>
+      <w:r>
+        <w:t xml:space="preserve"> 1 успешно перемещена из </w:t>
+      </w:r>
+      <w:proofErr w:type="gramStart"/>
+      <w:r>
+        <w:t>колонки</w:t>
+      </w:r>
+      <w:proofErr w:type="gramEnd"/>
+      <w:r>
+        <w:t xml:space="preserve"> В процессе в колонку Завершена и теперь имеет статус Завершена.</w:t>
       </w:r>
     </w:p>
     <w:p>
@@ -16362,7 +17047,23 @@
     <w:p/>
     <w:p>
       <w:r>
-        <w:t>После нажатия на кнопку добавления пользователя открывается форма для ввода email пользователя. Ввод email пользователя представлен на рисунке 4.20.</w:t>
+        <w:t xml:space="preserve">После нажатия на кнопку добавления пользователя открывается форма для ввода </w:t>
+      </w:r>
+      <w:proofErr w:type="spellStart"/>
+      <w:r>
+        <w:t>email</w:t>
+      </w:r>
+      <w:proofErr w:type="spellEnd"/>
+      <w:r>
+        <w:t xml:space="preserve"> пользователя. Ввод </w:t>
+      </w:r>
+      <w:proofErr w:type="spellStart"/>
+      <w:r>
+        <w:t>email</w:t>
+      </w:r>
+      <w:proofErr w:type="spellEnd"/>
+      <w:r>
+        <w:t xml:space="preserve"> пользователя представлен на рисунке 4.20.</w:t>
       </w:r>
     </w:p>
     <w:p/>
@@ -16433,13 +17134,51 @@
           <w:sz w:val="26"/>
           <w:szCs w:val="26"/>
         </w:rPr>
-        <w:t>Рисунок 4.20 – Форма ввода email для добавления пользователя</w:t>
+        <w:t xml:space="preserve">Рисунок 4.20 – Форма ввода </w:t>
+      </w:r>
+      <w:proofErr w:type="spellStart"/>
+      <w:r>
+        <w:rPr>
+          <w:rFonts w:cs="Times New Roman"/>
+          <w:iCs/>
+          <w:color w:val="000000" w:themeColor="text1"/>
+          <w:sz w:val="26"/>
+          <w:szCs w:val="26"/>
+        </w:rPr>
+        <w:t>email</w:t>
+      </w:r>
+      <w:proofErr w:type="spellEnd"/>
+      <w:r>
+        <w:rPr>
+          <w:rFonts w:cs="Times New Roman"/>
+          <w:iCs/>
+          <w:color w:val="000000" w:themeColor="text1"/>
+          <w:sz w:val="26"/>
+          <w:szCs w:val="26"/>
+        </w:rPr>
+        <w:t xml:space="preserve"> для добавления пользователя</w:t>
       </w:r>
     </w:p>
     <w:p/>
     <w:p>
       <w:r>
-        <w:t>После ввода email и подтверждения действия, на указанный email отправляется письмо с ссылкой для присоединения к проекту. Скриншот письма с ссылкой представлен на рисунке 4.21.</w:t>
+        <w:t xml:space="preserve">После ввода </w:t>
+      </w:r>
+      <w:proofErr w:type="spellStart"/>
+      <w:r>
+        <w:t>email</w:t>
+      </w:r>
+      <w:proofErr w:type="spellEnd"/>
+      <w:r>
+        <w:t xml:space="preserve"> и подтверждения действия, на указанный </w:t>
+      </w:r>
+      <w:proofErr w:type="spellStart"/>
+      <w:r>
+        <w:t>email</w:t>
+      </w:r>
+      <w:proofErr w:type="spellEnd"/>
+      <w:r>
+        <w:t xml:space="preserve"> отправляется письмо с ссылкой для присоединения к проекту. Скриншот письма с ссылкой представлен на рисунке 4.21.</w:t>
       </w:r>
     </w:p>
     <w:p/>
@@ -16516,7 +17255,15 @@
     <w:p/>
     <w:p>
       <w:r>
-        <w:t>Результаты теста на проверку возможности добавления пользователя на доску соответствуют ожиданиям. На email kotus777@mail.ru успешно пришло письмо с ссылкой для присоединения к проекту.</w:t>
+        <w:t xml:space="preserve">Результаты теста на проверку возможности добавления пользователя на доску соответствуют ожиданиям. На </w:t>
+      </w:r>
+      <w:proofErr w:type="spellStart"/>
+      <w:r>
+        <w:t>email</w:t>
+      </w:r>
+      <w:proofErr w:type="spellEnd"/>
+      <w:r>
+        <w:t xml:space="preserve"> kotus777@mail.ru успешно пришло письмо с ссылкой для присоединения к проекту.</w:t>
       </w:r>
     </w:p>
     <w:p>
@@ -16976,9 +17723,9 @@
         </w:rPr>
       </w:pPr>
     </w:p>
-    <w:bookmarkStart w:id="17" w:name="_Toc167952609" w:displacedByCustomXml="next"/>
+    <w:bookmarkStart w:id="17" w:name="_Toc194864171" w:displacedByCustomXml="next"/>
     <w:bookmarkStart w:id="18" w:name="_Toc185341191" w:displacedByCustomXml="next"/>
-    <w:bookmarkStart w:id="19" w:name="_Toc194864171" w:displacedByCustomXml="next"/>
+    <w:bookmarkStart w:id="19" w:name="_Toc167952609" w:displacedByCustomXml="next"/>
     <w:sdt>
       <w:sdtPr>
         <w:id w:val="2138365204"/>
@@ -17068,7 +17815,39 @@
                   <w:rFonts w:cs="Times New Roman"/>
                   <w:szCs w:val="28"/>
                 </w:rPr>
-                <w:t xml:space="preserve"> Блог Productstar – Что такое Git и зачем нужен контроль версий [Электронный ресурс]. URL: https://blog.productstar.ru/pochemu-razrabotchiki-polzuyutsya-git/ (Дата обращения 16.12.24); </w:t>
+                <w:t xml:space="preserve"> Блог </w:t>
+              </w:r>
+              <w:proofErr w:type="spellStart"/>
+              <w:r>
+                <w:rPr>
+                  <w:rFonts w:cs="Times New Roman"/>
+                  <w:szCs w:val="28"/>
+                </w:rPr>
+                <w:t>Productstar</w:t>
+              </w:r>
+              <w:proofErr w:type="spellEnd"/>
+              <w:r>
+                <w:rPr>
+                  <w:rFonts w:cs="Times New Roman"/>
+                  <w:szCs w:val="28"/>
+                </w:rPr>
+                <w:t xml:space="preserve"> – Что такое </w:t>
+              </w:r>
+              <w:proofErr w:type="spellStart"/>
+              <w:r>
+                <w:rPr>
+                  <w:rFonts w:cs="Times New Roman"/>
+                  <w:szCs w:val="28"/>
+                </w:rPr>
+                <w:t>Git</w:t>
+              </w:r>
+              <w:proofErr w:type="spellEnd"/>
+              <w:r>
+                <w:rPr>
+                  <w:rFonts w:cs="Times New Roman"/>
+                  <w:szCs w:val="28"/>
+                </w:rPr>
+                <w:t xml:space="preserve"> и зачем нужен контроль версий [Электронный ресурс]. URL: https://blog.productstar.ru/pochemu-razrabotchiki-polzuyutsya-git/ (Дата обращения 16.12.24); </w:t>
               </w:r>
             </w:p>
             <w:p>
@@ -17158,6 +17937,7 @@
                 </w:rPr>
                 <w:t>://</w:t>
               </w:r>
+              <w:proofErr w:type="spellStart"/>
               <w:r>
                 <w:rPr>
                   <w:rFonts w:cs="Times New Roman"/>
@@ -17166,6 +17946,7 @@
                 </w:rPr>
                 <w:t>ru</w:t>
               </w:r>
+              <w:proofErr w:type="spellEnd"/>
               <w:r>
                 <w:rPr>
                   <w:rFonts w:cs="Times New Roman"/>
@@ -17173,6 +17954,7 @@
                 </w:rPr>
                 <w:t>.</w:t>
               </w:r>
+              <w:proofErr w:type="spellStart"/>
               <w:r>
                 <w:rPr>
                   <w:rFonts w:cs="Times New Roman"/>
@@ -17181,6 +17963,7 @@
                 </w:rPr>
                 <w:t>wikipedia</w:t>
               </w:r>
+              <w:proofErr w:type="spellEnd"/>
               <w:r>
                 <w:rPr>
                   <w:rFonts w:cs="Times New Roman"/>
@@ -17216,7 +17999,23 @@
                   <w:rFonts w:cs="Times New Roman"/>
                   <w:szCs w:val="28"/>
                 </w:rPr>
-                <w:t>/Диаграмма_прецедентов#:~:</w:t>
+                <w:t>/</w:t>
+              </w:r>
+              <w:proofErr w:type="spellStart"/>
+              <w:r>
+                <w:rPr>
+                  <w:rFonts w:cs="Times New Roman"/>
+                  <w:szCs w:val="28"/>
+                </w:rPr>
+                <w:t>Диаграмма_прецедентов</w:t>
+              </w:r>
+              <w:proofErr w:type="spellEnd"/>
+              <w:r>
+                <w:rPr>
+                  <w:rFonts w:cs="Times New Roman"/>
+                  <w:szCs w:val="28"/>
+                </w:rPr>
+                <w:t>#:~:</w:t>
               </w:r>
               <w:r>
                 <w:rPr>
@@ -17393,6 +18192,7 @@
                 </w:rPr>
                 <w:t>://</w:t>
               </w:r>
+              <w:proofErr w:type="spellStart"/>
               <w:r>
                 <w:rPr>
                   <w:rFonts w:cs="Times New Roman"/>
@@ -17401,6 +18201,7 @@
                 </w:rPr>
                 <w:t>ru</w:t>
               </w:r>
+              <w:proofErr w:type="spellEnd"/>
               <w:r>
                 <w:rPr>
                   <w:rFonts w:cs="Times New Roman"/>
@@ -17408,6 +18209,7 @@
                 </w:rPr>
                 <w:t>.</w:t>
               </w:r>
+              <w:proofErr w:type="spellStart"/>
               <w:r>
                 <w:rPr>
                   <w:rFonts w:cs="Times New Roman"/>
@@ -17416,6 +18218,7 @@
                 </w:rPr>
                 <w:t>wikipedia</w:t>
               </w:r>
+              <w:proofErr w:type="spellEnd"/>
               <w:r>
                 <w:rPr>
                   <w:rFonts w:cs="Times New Roman"/>
@@ -17451,8 +18254,17 @@
                   <w:rFonts w:cs="Times New Roman"/>
                   <w:szCs w:val="28"/>
                 </w:rPr>
-                <w:t>/Диаграмма_деятельности</w:t>
+                <w:t>/</w:t>
               </w:r>
+              <w:proofErr w:type="spellStart"/>
+              <w:r>
+                <w:rPr>
+                  <w:rFonts w:cs="Times New Roman"/>
+                  <w:szCs w:val="28"/>
+                </w:rPr>
+                <w:t>Диаграмма_деятельности</w:t>
+              </w:r>
+              <w:proofErr w:type="spellEnd"/>
               <w:r>
                 <w:rPr>
                   <w:rFonts w:cs="Times New Roman"/>
@@ -17521,7 +18333,23 @@
                   <w:rFonts w:cs="Times New Roman"/>
                   <w:szCs w:val="28"/>
                 </w:rPr>
-                <w:t>ASP.Net Core в действии / пер. с анг. Д. А. Беликова. – М.: ДМК Пресс, 2021. – 906 с.: ил.</w:t>
+                <w:t>ASP.Net Core в действии / пер. с </w:t>
+              </w:r>
+              <w:proofErr w:type="spellStart"/>
+              <w:r>
+                <w:rPr>
+                  <w:rFonts w:cs="Times New Roman"/>
+                  <w:szCs w:val="28"/>
+                </w:rPr>
+                <w:t>анг</w:t>
+              </w:r>
+              <w:proofErr w:type="spellEnd"/>
+              <w:r>
+                <w:rPr>
+                  <w:rFonts w:cs="Times New Roman"/>
+                  <w:szCs w:val="28"/>
+                </w:rPr>
+                <w:t>. Д. А. Беликова. – М.: ДМК Пресс, 2021. – 906 с.: ил.</w:t>
               </w:r>
             </w:p>
           </w:sdtContent>
@@ -17652,6 +18480,7 @@
         </w:rPr>
         <w:t>@</w:t>
       </w:r>
+      <w:proofErr w:type="spellStart"/>
       <w:r>
         <w:rPr>
           <w:rFonts w:cs="Times New Roman"/>
@@ -17660,6 +18489,7 @@
         </w:rPr>
         <w:t>addTagHelper</w:t>
       </w:r>
+      <w:proofErr w:type="spellEnd"/>
       <w:r>
         <w:rPr>
           <w:rFonts w:cs="Times New Roman"/>
@@ -17682,6 +18512,7 @@
         </w:rPr>
         <w:t>.</w:t>
       </w:r>
+      <w:proofErr w:type="spellStart"/>
       <w:r>
         <w:rPr>
           <w:rFonts w:cs="Times New Roman"/>
@@ -17690,6 +18521,7 @@
         </w:rPr>
         <w:t>AspNetCore</w:t>
       </w:r>
+      <w:proofErr w:type="spellEnd"/>
       <w:r>
         <w:rPr>
           <w:rFonts w:cs="Times New Roman"/>
@@ -17697,6 +18529,7 @@
         </w:rPr>
         <w:t>.</w:t>
       </w:r>
+      <w:proofErr w:type="spellStart"/>
       <w:r>
         <w:rPr>
           <w:rFonts w:cs="Times New Roman"/>
@@ -17705,6 +18538,7 @@
         </w:rPr>
         <w:t>Mvc</w:t>
       </w:r>
+      <w:proofErr w:type="spellEnd"/>
       <w:r>
         <w:rPr>
           <w:rFonts w:cs="Times New Roman"/>
@@ -17712,6 +18546,7 @@
         </w:rPr>
         <w:t>.</w:t>
       </w:r>
+      <w:proofErr w:type="spellStart"/>
       <w:r>
         <w:rPr>
           <w:rFonts w:cs="Times New Roman"/>
@@ -17720,6 +18555,7 @@
         </w:rPr>
         <w:t>TagHelpers</w:t>
       </w:r>
+      <w:proofErr w:type="spellEnd"/>
     </w:p>
     <w:p>
       <w:pPr>
@@ -17761,7 +18597,25 @@
           <w:szCs w:val="28"/>
           <w:lang w:val="en-US"/>
         </w:rPr>
-        <w:t>Layout = "_Layout_NoHeader";</w:t>
+        <w:t>Layout = "_</w:t>
+      </w:r>
+      <w:proofErr w:type="spellStart"/>
+      <w:r>
+        <w:rPr>
+          <w:rFonts w:cs="Times New Roman"/>
+          <w:szCs w:val="28"/>
+          <w:lang w:val="en-US"/>
+        </w:rPr>
+        <w:t>Layout_NoHeader</w:t>
+      </w:r>
+      <w:proofErr w:type="spellEnd"/>
+      <w:r>
+        <w:rPr>
+          <w:rFonts w:cs="Times New Roman"/>
+          <w:szCs w:val="28"/>
+          <w:lang w:val="en-US"/>
+        </w:rPr>
+        <w:t>";</w:t>
       </w:r>
     </w:p>
     <w:p>
@@ -17799,7 +18653,25 @@
           <w:szCs w:val="28"/>
           <w:lang w:val="en-US"/>
         </w:rPr>
-        <w:t>&lt;div class="Input_background"&gt;</w:t>
+        <w:t>&lt;div class="</w:t>
+      </w:r>
+      <w:proofErr w:type="spellStart"/>
+      <w:r>
+        <w:rPr>
+          <w:rFonts w:cs="Times New Roman"/>
+          <w:szCs w:val="28"/>
+          <w:lang w:val="en-US"/>
+        </w:rPr>
+        <w:t>Input_background</w:t>
+      </w:r>
+      <w:proofErr w:type="spellEnd"/>
+      <w:r>
+        <w:rPr>
+          <w:rFonts w:cs="Times New Roman"/>
+          <w:szCs w:val="28"/>
+          <w:lang w:val="en-US"/>
+        </w:rPr>
+        <w:t>"&gt;</w:t>
       </w:r>
     </w:p>
     <w:p>
@@ -17852,7 +18724,25 @@
           <w:szCs w:val="28"/>
           <w:lang w:val="en-US"/>
         </w:rPr>
-        <w:t xml:space="preserve">    &lt;div class="Input_window"&gt;</w:t>
+        <w:t xml:space="preserve">    &lt;div class="</w:t>
+      </w:r>
+      <w:proofErr w:type="spellStart"/>
+      <w:r>
+        <w:rPr>
+          <w:rFonts w:cs="Times New Roman"/>
+          <w:szCs w:val="28"/>
+          <w:lang w:val="en-US"/>
+        </w:rPr>
+        <w:t>Input_window</w:t>
+      </w:r>
+      <w:proofErr w:type="spellEnd"/>
+      <w:r>
+        <w:rPr>
+          <w:rFonts w:cs="Times New Roman"/>
+          <w:szCs w:val="28"/>
+          <w:lang w:val="en-US"/>
+        </w:rPr>
+        <w:t>"&gt;</w:t>
       </w:r>
     </w:p>
     <w:p>
@@ -17931,7 +18821,25 @@
           <w:szCs w:val="28"/>
           <w:lang w:val="en-US"/>
         </w:rPr>
-        <w:t xml:space="preserve">            &lt;label class="input-form__label"&gt;</w:t>
+        <w:t xml:space="preserve">            &lt;label class="input-</w:t>
+      </w:r>
+      <w:proofErr w:type="spellStart"/>
+      <w:r>
+        <w:rPr>
+          <w:rFonts w:cs="Times New Roman"/>
+          <w:szCs w:val="28"/>
+          <w:lang w:val="en-US"/>
+        </w:rPr>
+        <w:t>form__label</w:t>
+      </w:r>
+      <w:proofErr w:type="spellEnd"/>
+      <w:r>
+        <w:rPr>
+          <w:rFonts w:cs="Times New Roman"/>
+          <w:szCs w:val="28"/>
+          <w:lang w:val="en-US"/>
+        </w:rPr>
+        <w:t>"&gt;</w:t>
       </w:r>
     </w:p>
     <w:p>
@@ -17969,7 +18877,43 @@
           <w:szCs w:val="28"/>
           <w:lang w:val="en-US"/>
         </w:rPr>
-        <w:t xml:space="preserve">                &lt;input class="form__input input-email" type="email" name="Email" autocomplete="off" required  value="kotus777@mail.ru"&gt;</w:t>
+        <w:t xml:space="preserve">                &lt;input class="</w:t>
+      </w:r>
+      <w:proofErr w:type="spellStart"/>
+      <w:r>
+        <w:rPr>
+          <w:rFonts w:cs="Times New Roman"/>
+          <w:szCs w:val="28"/>
+          <w:lang w:val="en-US"/>
+        </w:rPr>
+        <w:t>form__input</w:t>
+      </w:r>
+      <w:proofErr w:type="spellEnd"/>
+      <w:r>
+        <w:rPr>
+          <w:rFonts w:cs="Times New Roman"/>
+          <w:szCs w:val="28"/>
+          <w:lang w:val="en-US"/>
+        </w:rPr>
+        <w:t xml:space="preserve"> input-email" type="email" name="Email" autocomplete="off" </w:t>
+      </w:r>
+      <w:proofErr w:type="gramStart"/>
+      <w:r>
+        <w:rPr>
+          <w:rFonts w:cs="Times New Roman"/>
+          <w:szCs w:val="28"/>
+          <w:lang w:val="en-US"/>
+        </w:rPr>
+        <w:t>required  value</w:t>
+      </w:r>
+      <w:proofErr w:type="gramEnd"/>
+      <w:r>
+        <w:rPr>
+          <w:rFonts w:cs="Times New Roman"/>
+          <w:szCs w:val="28"/>
+          <w:lang w:val="en-US"/>
+        </w:rPr>
+        <w:t>="kotus777@mail.ru"&gt;</w:t>
       </w:r>
     </w:p>
     <w:p>
@@ -18018,7 +18962,25 @@
           <w:szCs w:val="28"/>
           <w:lang w:val="en-US"/>
         </w:rPr>
-        <w:t xml:space="preserve">            &lt;label class="input-form__label"&gt;</w:t>
+        <w:t xml:space="preserve">            &lt;label class="input-</w:t>
+      </w:r>
+      <w:proofErr w:type="spellStart"/>
+      <w:r>
+        <w:rPr>
+          <w:rFonts w:cs="Times New Roman"/>
+          <w:szCs w:val="28"/>
+          <w:lang w:val="en-US"/>
+        </w:rPr>
+        <w:t>form__label</w:t>
+      </w:r>
+      <w:proofErr w:type="spellEnd"/>
+      <w:r>
+        <w:rPr>
+          <w:rFonts w:cs="Times New Roman"/>
+          <w:szCs w:val="28"/>
+          <w:lang w:val="en-US"/>
+        </w:rPr>
+        <w:t>"&gt;</w:t>
       </w:r>
     </w:p>
     <w:p>
@@ -18071,7 +19033,61 @@
           <w:szCs w:val="28"/>
           <w:lang w:val="en-US"/>
         </w:rPr>
-        <w:t xml:space="preserve">                &lt;input class="form__input input-password" type="password" name="HashPass" autocomlete="off" required value="1"&gt;</w:t>
+        <w:t xml:space="preserve">                &lt;input class="</w:t>
+      </w:r>
+      <w:proofErr w:type="spellStart"/>
+      <w:r>
+        <w:rPr>
+          <w:rFonts w:cs="Times New Roman"/>
+          <w:szCs w:val="28"/>
+          <w:lang w:val="en-US"/>
+        </w:rPr>
+        <w:t>form__input</w:t>
+      </w:r>
+      <w:proofErr w:type="spellEnd"/>
+      <w:r>
+        <w:rPr>
+          <w:rFonts w:cs="Times New Roman"/>
+          <w:szCs w:val="28"/>
+          <w:lang w:val="en-US"/>
+        </w:rPr>
+        <w:t xml:space="preserve"> input-password" type="password" name="</w:t>
+      </w:r>
+      <w:proofErr w:type="spellStart"/>
+      <w:r>
+        <w:rPr>
+          <w:rFonts w:cs="Times New Roman"/>
+          <w:szCs w:val="28"/>
+          <w:lang w:val="en-US"/>
+        </w:rPr>
+        <w:t>HashPass</w:t>
+      </w:r>
+      <w:proofErr w:type="spellEnd"/>
+      <w:r>
+        <w:rPr>
+          <w:rFonts w:cs="Times New Roman"/>
+          <w:szCs w:val="28"/>
+          <w:lang w:val="en-US"/>
+        </w:rPr>
+        <w:t xml:space="preserve">" </w:t>
+      </w:r>
+      <w:proofErr w:type="spellStart"/>
+      <w:r>
+        <w:rPr>
+          <w:rFonts w:cs="Times New Roman"/>
+          <w:szCs w:val="28"/>
+          <w:lang w:val="en-US"/>
+        </w:rPr>
+        <w:t>autocomlete</w:t>
+      </w:r>
+      <w:proofErr w:type="spellEnd"/>
+      <w:r>
+        <w:rPr>
+          <w:rFonts w:cs="Times New Roman"/>
+          <w:szCs w:val="28"/>
+          <w:lang w:val="en-US"/>
+        </w:rPr>
+        <w:t>="off" required value="1"&gt;</w:t>
       </w:r>
     </w:p>
     <w:p>
@@ -18090,7 +19106,25 @@
           <w:szCs w:val="28"/>
           <w:lang w:val="en-US"/>
         </w:rPr>
-        <w:t xml:space="preserve">                &lt;div class="input__toggler"&gt;</w:t>
+        <w:t xml:space="preserve">                &lt;div class="</w:t>
+      </w:r>
+      <w:proofErr w:type="spellStart"/>
+      <w:r>
+        <w:rPr>
+          <w:rFonts w:cs="Times New Roman"/>
+          <w:szCs w:val="28"/>
+          <w:lang w:val="en-US"/>
+        </w:rPr>
+        <w:t>input__toggler</w:t>
+      </w:r>
+      <w:proofErr w:type="spellEnd"/>
+      <w:r>
+        <w:rPr>
+          <w:rFonts w:cs="Times New Roman"/>
+          <w:szCs w:val="28"/>
+          <w:lang w:val="en-US"/>
+        </w:rPr>
+        <w:t>"&gt;</w:t>
       </w:r>
     </w:p>
     <w:p>
@@ -18109,7 +19143,61 @@
           <w:szCs w:val="28"/>
           <w:lang w:val="en-US"/>
         </w:rPr>
-        <w:t xml:space="preserve">                    &lt;i class="la la-eye input__icon"&gt;&lt;/i&gt;</w:t>
+        <w:t xml:space="preserve">                    &lt;</w:t>
+      </w:r>
+      <w:proofErr w:type="spellStart"/>
+      <w:r>
+        <w:rPr>
+          <w:rFonts w:cs="Times New Roman"/>
+          <w:szCs w:val="28"/>
+          <w:lang w:val="en-US"/>
+        </w:rPr>
+        <w:t>i</w:t>
+      </w:r>
+      <w:proofErr w:type="spellEnd"/>
+      <w:r>
+        <w:rPr>
+          <w:rFonts w:cs="Times New Roman"/>
+          <w:szCs w:val="28"/>
+          <w:lang w:val="en-US"/>
+        </w:rPr>
+        <w:t xml:space="preserve"> class="la la-eye </w:t>
+      </w:r>
+      <w:proofErr w:type="spellStart"/>
+      <w:r>
+        <w:rPr>
+          <w:rFonts w:cs="Times New Roman"/>
+          <w:szCs w:val="28"/>
+          <w:lang w:val="en-US"/>
+        </w:rPr>
+        <w:t>input__icon</w:t>
+      </w:r>
+      <w:proofErr w:type="spellEnd"/>
+      <w:r>
+        <w:rPr>
+          <w:rFonts w:cs="Times New Roman"/>
+          <w:szCs w:val="28"/>
+          <w:lang w:val="en-US"/>
+        </w:rPr>
+        <w:t>"&gt;&lt;/</w:t>
+      </w:r>
+      <w:proofErr w:type="spellStart"/>
+      <w:r>
+        <w:rPr>
+          <w:rFonts w:cs="Times New Roman"/>
+          <w:szCs w:val="28"/>
+          <w:lang w:val="en-US"/>
+        </w:rPr>
+        <w:t>i</w:t>
+      </w:r>
+      <w:proofErr w:type="spellEnd"/>
+      <w:r>
+        <w:rPr>
+          <w:rFonts w:cs="Times New Roman"/>
+          <w:szCs w:val="28"/>
+          <w:lang w:val="en-US"/>
+        </w:rPr>
+        <w:t>&gt;</w:t>
       </w:r>
     </w:p>
     <w:p>
@@ -18128,7 +19216,25 @@
           <w:szCs w:val="28"/>
           <w:lang w:val="en-US"/>
         </w:rPr>
-        <w:t xml:space="preserve">                    &lt;input type="checkbox" class="input__checkbox password-toggler"&gt;</w:t>
+        <w:t xml:space="preserve">                    &lt;input type="checkbox" class="</w:t>
+      </w:r>
+      <w:proofErr w:type="spellStart"/>
+      <w:r>
+        <w:rPr>
+          <w:rFonts w:cs="Times New Roman"/>
+          <w:szCs w:val="28"/>
+          <w:lang w:val="en-US"/>
+        </w:rPr>
+        <w:t>input__checkbox</w:t>
+      </w:r>
+      <w:proofErr w:type="spellEnd"/>
+      <w:r>
+        <w:rPr>
+          <w:rFonts w:cs="Times New Roman"/>
+          <w:szCs w:val="28"/>
+          <w:lang w:val="en-US"/>
+        </w:rPr>
+        <w:t xml:space="preserve"> password-toggler"&gt;</w:t>
       </w:r>
     </w:p>
     <w:p>
@@ -18197,7 +19303,35 @@
           <w:szCs w:val="28"/>
           <w:lang w:val="en-US"/>
         </w:rPr>
-        <w:t xml:space="preserve">            @if (ViewBag.error != null){</w:t>
+        <w:t xml:space="preserve">            @if (</w:t>
+      </w:r>
+      <w:proofErr w:type="spellStart"/>
+      <w:proofErr w:type="gramStart"/>
+      <w:r>
+        <w:rPr>
+          <w:rFonts w:cs="Times New Roman"/>
+          <w:szCs w:val="28"/>
+          <w:lang w:val="en-US"/>
+        </w:rPr>
+        <w:t>ViewBag.error</w:t>
+      </w:r>
+      <w:proofErr w:type="spellEnd"/>
+      <w:r>
+        <w:rPr>
+          <w:rFonts w:cs="Times New Roman"/>
+          <w:szCs w:val="28"/>
+          <w:lang w:val="en-US"/>
+        </w:rPr>
+        <w:t xml:space="preserve"> !</w:t>
+      </w:r>
+      <w:proofErr w:type="gramEnd"/>
+      <w:r>
+        <w:rPr>
+          <w:rFonts w:cs="Times New Roman"/>
+          <w:szCs w:val="28"/>
+          <w:lang w:val="en-US"/>
+        </w:rPr>
+        <w:t>= null){</w:t>
       </w:r>
     </w:p>
     <w:p>
@@ -18216,7 +19350,25 @@
           <w:szCs w:val="28"/>
           <w:lang w:val="en-US"/>
         </w:rPr>
-        <w:t xml:space="preserve">                &lt;div class="input__answer"&gt;</w:t>
+        <w:t xml:space="preserve">                &lt;div class="</w:t>
+      </w:r>
+      <w:proofErr w:type="spellStart"/>
+      <w:r>
+        <w:rPr>
+          <w:rFonts w:cs="Times New Roman"/>
+          <w:szCs w:val="28"/>
+          <w:lang w:val="en-US"/>
+        </w:rPr>
+        <w:t>input__answer</w:t>
+      </w:r>
+      <w:proofErr w:type="spellEnd"/>
+      <w:r>
+        <w:rPr>
+          <w:rFonts w:cs="Times New Roman"/>
+          <w:szCs w:val="28"/>
+          <w:lang w:val="en-US"/>
+        </w:rPr>
+        <w:t>"&gt;</w:t>
       </w:r>
     </w:p>
     <w:p>
@@ -18303,7 +19455,25 @@
           <w:szCs w:val="28"/>
           <w:lang w:val="en-US"/>
         </w:rPr>
-        <w:t xml:space="preserve">            &lt;button class="input__submit"&gt;</w:t>
+        <w:t xml:space="preserve">            &lt;button class="</w:t>
+      </w:r>
+      <w:proofErr w:type="spellStart"/>
+      <w:r>
+        <w:rPr>
+          <w:rFonts w:cs="Times New Roman"/>
+          <w:szCs w:val="28"/>
+          <w:lang w:val="en-US"/>
+        </w:rPr>
+        <w:t>input__submit</w:t>
+      </w:r>
+      <w:proofErr w:type="spellEnd"/>
+      <w:r>
+        <w:rPr>
+          <w:rFonts w:cs="Times New Roman"/>
+          <w:szCs w:val="28"/>
+          <w:lang w:val="en-US"/>
+        </w:rPr>
+        <w:t>"&gt;</w:t>
       </w:r>
       <w:r>
         <w:rPr>
@@ -18318,7 +19488,43 @@
           <w:szCs w:val="28"/>
           <w:lang w:val="en-US"/>
         </w:rPr>
-        <w:t>&lt;i class="las la-sign-in-alt"&gt;&lt;/i&gt;&lt;/button&gt;</w:t>
+        <w:t>&lt;</w:t>
+      </w:r>
+      <w:proofErr w:type="spellStart"/>
+      <w:r>
+        <w:rPr>
+          <w:rFonts w:cs="Times New Roman"/>
+          <w:szCs w:val="28"/>
+          <w:lang w:val="en-US"/>
+        </w:rPr>
+        <w:t>i</w:t>
+      </w:r>
+      <w:proofErr w:type="spellEnd"/>
+      <w:r>
+        <w:rPr>
+          <w:rFonts w:cs="Times New Roman"/>
+          <w:szCs w:val="28"/>
+          <w:lang w:val="en-US"/>
+        </w:rPr>
+        <w:t xml:space="preserve"> class="las la-sign-in-alt"&gt;&lt;/</w:t>
+      </w:r>
+      <w:proofErr w:type="spellStart"/>
+      <w:r>
+        <w:rPr>
+          <w:rFonts w:cs="Times New Roman"/>
+          <w:szCs w:val="28"/>
+          <w:lang w:val="en-US"/>
+        </w:rPr>
+        <w:t>i</w:t>
+      </w:r>
+      <w:proofErr w:type="spellEnd"/>
+      <w:r>
+        <w:rPr>
+          <w:rFonts w:cs="Times New Roman"/>
+          <w:szCs w:val="28"/>
+          <w:lang w:val="en-US"/>
+        </w:rPr>
+        <w:t>&gt;&lt;/button&gt;</w:t>
       </w:r>
     </w:p>
     <w:p>
@@ -18348,7 +19554,61 @@
           <w:szCs w:val="28"/>
           <w:lang w:val="en-US"/>
         </w:rPr>
-        <w:t xml:space="preserve">            &lt;a class="input__link" href="/Users/PasswordRecoveryRequest"&gt;</w:t>
+        <w:t xml:space="preserve">            &lt;a class="</w:t>
+      </w:r>
+      <w:proofErr w:type="spellStart"/>
+      <w:r>
+        <w:rPr>
+          <w:rFonts w:cs="Times New Roman"/>
+          <w:szCs w:val="28"/>
+          <w:lang w:val="en-US"/>
+        </w:rPr>
+        <w:t>input__link</w:t>
+      </w:r>
+      <w:proofErr w:type="spellEnd"/>
+      <w:r>
+        <w:rPr>
+          <w:rFonts w:cs="Times New Roman"/>
+          <w:szCs w:val="28"/>
+          <w:lang w:val="en-US"/>
+        </w:rPr>
+        <w:t xml:space="preserve">" </w:t>
+      </w:r>
+      <w:proofErr w:type="spellStart"/>
+      <w:r>
+        <w:rPr>
+          <w:rFonts w:cs="Times New Roman"/>
+          <w:szCs w:val="28"/>
+          <w:lang w:val="en-US"/>
+        </w:rPr>
+        <w:t>href</w:t>
+      </w:r>
+      <w:proofErr w:type="spellEnd"/>
+      <w:r>
+        <w:rPr>
+          <w:rFonts w:cs="Times New Roman"/>
+          <w:szCs w:val="28"/>
+          <w:lang w:val="en-US"/>
+        </w:rPr>
+        <w:t>="/Users/</w:t>
+      </w:r>
+      <w:proofErr w:type="spellStart"/>
+      <w:r>
+        <w:rPr>
+          <w:rFonts w:cs="Times New Roman"/>
+          <w:szCs w:val="28"/>
+          <w:lang w:val="en-US"/>
+        </w:rPr>
+        <w:t>PasswordRecoveryRequest</w:t>
+      </w:r>
+      <w:proofErr w:type="spellEnd"/>
+      <w:r>
+        <w:rPr>
+          <w:rFonts w:cs="Times New Roman"/>
+          <w:szCs w:val="28"/>
+          <w:lang w:val="en-US"/>
+        </w:rPr>
+        <w:t>"&gt;</w:t>
       </w:r>
       <w:r>
         <w:rPr>
@@ -18365,6 +19625,7 @@
         </w:rPr>
         <w:t xml:space="preserve"> </w:t>
       </w:r>
+      <w:proofErr w:type="gramStart"/>
       <w:r>
         <w:rPr>
           <w:rFonts w:cs="Times New Roman"/>
@@ -18378,7 +19639,16 @@
           <w:szCs w:val="28"/>
           <w:lang w:val="en-US"/>
         </w:rPr>
-        <w:t>?&lt;/a&gt;</w:t>
+        <w:t>?&lt;</w:t>
+      </w:r>
+      <w:proofErr w:type="gramEnd"/>
+      <w:r>
+        <w:rPr>
+          <w:rFonts w:cs="Times New Roman"/>
+          <w:szCs w:val="28"/>
+          <w:lang w:val="en-US"/>
+        </w:rPr>
+        <w:t>/a&gt;</w:t>
       </w:r>
     </w:p>
     <w:p>
@@ -18397,7 +19667,25 @@
           <w:szCs w:val="28"/>
           <w:lang w:val="en-US"/>
         </w:rPr>
-        <w:t xml:space="preserve">            &lt;div class="input__bottom"&gt;</w:t>
+        <w:t xml:space="preserve">            &lt;div class="</w:t>
+      </w:r>
+      <w:proofErr w:type="spellStart"/>
+      <w:r>
+        <w:rPr>
+          <w:rFonts w:cs="Times New Roman"/>
+          <w:szCs w:val="28"/>
+          <w:lang w:val="en-US"/>
+        </w:rPr>
+        <w:t>input__bottom</w:t>
+      </w:r>
+      <w:proofErr w:type="spellEnd"/>
+      <w:r>
+        <w:rPr>
+          <w:rFonts w:cs="Times New Roman"/>
+          <w:szCs w:val="28"/>
+          <w:lang w:val="en-US"/>
+        </w:rPr>
+        <w:t>"&gt;</w:t>
       </w:r>
     </w:p>
     <w:p>
@@ -18478,6 +19766,7 @@
         </w:rPr>
         <w:t xml:space="preserve"> </w:t>
       </w:r>
+      <w:proofErr w:type="gramStart"/>
       <w:r>
         <w:rPr>
           <w:rFonts w:cs="Times New Roman"/>
@@ -18491,7 +19780,16 @@
           <w:szCs w:val="28"/>
           <w:lang w:val="en-US"/>
         </w:rPr>
-        <w:t>?&lt;/span&gt;</w:t>
+        <w:t>?&lt;</w:t>
+      </w:r>
+      <w:proofErr w:type="gramEnd"/>
+      <w:r>
+        <w:rPr>
+          <w:rFonts w:cs="Times New Roman"/>
+          <w:szCs w:val="28"/>
+          <w:lang w:val="en-US"/>
+        </w:rPr>
+        <w:t>/span&gt;</w:t>
       </w:r>
     </w:p>
     <w:p>
@@ -18510,7 +19808,25 @@
           <w:szCs w:val="28"/>
           <w:lang w:val="en-US"/>
         </w:rPr>
-        <w:t xml:space="preserve">                &lt;a href="/Users/Registration"&gt;</w:t>
+        <w:t xml:space="preserve">                &lt;a </w:t>
+      </w:r>
+      <w:proofErr w:type="spellStart"/>
+      <w:r>
+        <w:rPr>
+          <w:rFonts w:cs="Times New Roman"/>
+          <w:szCs w:val="28"/>
+          <w:lang w:val="en-US"/>
+        </w:rPr>
+        <w:t>href</w:t>
+      </w:r>
+      <w:proofErr w:type="spellEnd"/>
+      <w:r>
+        <w:rPr>
+          <w:rFonts w:cs="Times New Roman"/>
+          <w:szCs w:val="28"/>
+          <w:lang w:val="en-US"/>
+        </w:rPr>
+        <w:t>="/Users/Registration"&gt;</w:t>
       </w:r>
       <w:r>
         <w:rPr>
@@ -18565,7 +19881,23 @@
           <w:rFonts w:cs="Times New Roman"/>
           <w:szCs w:val="28"/>
         </w:rPr>
-        <w:t>&lt;/div&gt;</w:t>
+        <w:t>&lt;/</w:t>
+      </w:r>
+      <w:proofErr w:type="spellStart"/>
+      <w:r>
+        <w:rPr>
+          <w:rFonts w:cs="Times New Roman"/>
+          <w:szCs w:val="28"/>
+        </w:rPr>
+        <w:t>div</w:t>
+      </w:r>
+      <w:proofErr w:type="spellEnd"/>
+      <w:r>
+        <w:rPr>
+          <w:rFonts w:cs="Times New Roman"/>
+          <w:szCs w:val="28"/>
+        </w:rPr>
+        <w:t>&gt;</w:t>
       </w:r>
     </w:p>
     <w:p>
@@ -18582,7 +19914,23 @@
           <w:rFonts w:cs="Times New Roman"/>
           <w:szCs w:val="28"/>
         </w:rPr>
-        <w:t xml:space="preserve">        &lt;/form&gt;</w:t>
+        <w:t xml:space="preserve">        &lt;/</w:t>
+      </w:r>
+      <w:proofErr w:type="spellStart"/>
+      <w:r>
+        <w:rPr>
+          <w:rFonts w:cs="Times New Roman"/>
+          <w:szCs w:val="28"/>
+        </w:rPr>
+        <w:t>form</w:t>
+      </w:r>
+      <w:proofErr w:type="spellEnd"/>
+      <w:r>
+        <w:rPr>
+          <w:rFonts w:cs="Times New Roman"/>
+          <w:szCs w:val="28"/>
+        </w:rPr>
+        <w:t>&gt;</w:t>
       </w:r>
     </w:p>
     <w:p>
@@ -18599,7 +19947,23 @@
           <w:rFonts w:cs="Times New Roman"/>
           <w:szCs w:val="28"/>
         </w:rPr>
-        <w:t xml:space="preserve">    &lt;/div&gt;</w:t>
+        <w:t xml:space="preserve">    &lt;/</w:t>
+      </w:r>
+      <w:proofErr w:type="spellStart"/>
+      <w:r>
+        <w:rPr>
+          <w:rFonts w:cs="Times New Roman"/>
+          <w:szCs w:val="28"/>
+        </w:rPr>
+        <w:t>div</w:t>
+      </w:r>
+      <w:proofErr w:type="spellEnd"/>
+      <w:r>
+        <w:rPr>
+          <w:rFonts w:cs="Times New Roman"/>
+          <w:szCs w:val="28"/>
+        </w:rPr>
+        <w:t>&gt;</w:t>
       </w:r>
     </w:p>
     <w:p>
@@ -18617,7 +19981,23 @@
           <w:rFonts w:cs="Times New Roman"/>
           <w:szCs w:val="28"/>
         </w:rPr>
-        <w:t>&lt;/div&gt;</w:t>
+        <w:t>&lt;/</w:t>
+      </w:r>
+      <w:proofErr w:type="spellStart"/>
+      <w:r>
+        <w:rPr>
+          <w:rFonts w:cs="Times New Roman"/>
+          <w:szCs w:val="28"/>
+        </w:rPr>
+        <w:t>div</w:t>
+      </w:r>
+      <w:proofErr w:type="spellEnd"/>
+      <w:r>
+        <w:rPr>
+          <w:rFonts w:cs="Times New Roman"/>
+          <w:szCs w:val="28"/>
+        </w:rPr>
+        <w:t>&gt;</w:t>
       </w:r>
     </w:p>
     <w:p>

</xml_diff>

<commit_message>
assigning categories to users transferring administrator rights
</commit_message>
<xml_diff>
--- a/doc/Отчет по ПП.04.docx
+++ b/doc/Отчет по ПП.04.docx
@@ -86,29 +86,7 @@
           <w:color w:val="000000"/>
           <w:szCs w:val="28"/>
         </w:rPr>
-        <w:t>имени Александра Григорьевича и Николая Григорьевича Столетовых» (</w:t>
-      </w:r>
-      <w:proofErr w:type="spellStart"/>
-      <w:r>
-        <w:rPr>
-          <w:rFonts w:cs="Times New Roman"/>
-          <w:b/>
-          <w:bCs/>
-          <w:color w:val="000000"/>
-          <w:szCs w:val="28"/>
-        </w:rPr>
-        <w:t>ВлГУ</w:t>
-      </w:r>
-      <w:proofErr w:type="spellEnd"/>
-      <w:r>
-        <w:rPr>
-          <w:rFonts w:cs="Times New Roman"/>
-          <w:b/>
-          <w:bCs/>
-          <w:color w:val="000000"/>
-          <w:szCs w:val="28"/>
-        </w:rPr>
-        <w:t xml:space="preserve">) </w:t>
+        <w:t xml:space="preserve">имени Александра Григорьевича и Николая Григорьевича Столетовых» (ВлГУ) </w:t>
       </w:r>
     </w:p>
     <w:p>
@@ -585,19 +563,8 @@
                 <w:color w:val="000000"/>
                 <w:szCs w:val="28"/>
               </w:rPr>
-              <w:t xml:space="preserve">от </w:t>
+              <w:t>от ВлГУ</w:t>
             </w:r>
-            <w:proofErr w:type="spellStart"/>
-            <w:r>
-              <w:rPr>
-                <w:rFonts w:cs="Times New Roman"/>
-                <w:i/>
-                <w:color w:val="000000"/>
-                <w:szCs w:val="28"/>
-              </w:rPr>
-              <w:t>ВлГУ</w:t>
-            </w:r>
-            <w:proofErr w:type="spellEnd"/>
           </w:p>
         </w:tc>
         <w:tc>
@@ -727,7 +694,6 @@
                 <w:szCs w:val="28"/>
               </w:rPr>
             </w:pPr>
-            <w:proofErr w:type="spellStart"/>
             <w:r>
               <w:rPr>
                 <w:rFonts w:cs="Times New Roman"/>
@@ -737,7 +703,6 @@
               </w:rPr>
               <w:t>ВлГУ</w:t>
             </w:r>
-            <w:proofErr w:type="spellEnd"/>
             <w:r>
               <w:rPr>
                 <w:rFonts w:cs="Times New Roman"/>
@@ -754,19 +719,8 @@
                 <w:color w:val="000000" w:themeColor="text1"/>
                 <w:szCs w:val="28"/>
               </w:rPr>
-              <w:t xml:space="preserve">кафедра </w:t>
+              <w:t>кафедра ФиПМ</w:t>
             </w:r>
-            <w:proofErr w:type="spellStart"/>
-            <w:r>
-              <w:rPr>
-                <w:rFonts w:cs="Times New Roman"/>
-                <w:i/>
-                <w:color w:val="000000" w:themeColor="text1"/>
-                <w:szCs w:val="28"/>
-              </w:rPr>
-              <w:t>ФиПМ</w:t>
-            </w:r>
-            <w:proofErr w:type="spellEnd"/>
           </w:p>
         </w:tc>
       </w:tr>
@@ -1089,7 +1043,6 @@
               </w:rPr>
               <w:t xml:space="preserve">Зав. кафедрой </w:t>
             </w:r>
-            <w:proofErr w:type="spellStart"/>
             <w:r>
               <w:rPr>
                 <w:rFonts w:eastAsia="Times New Roman" w:cs="Times New Roman"/>
@@ -1098,7 +1051,6 @@
               </w:rPr>
               <w:t>ФиПМ</w:t>
             </w:r>
-            <w:proofErr w:type="spellEnd"/>
             <w:r>
               <w:rPr>
                 <w:rFonts w:eastAsia="Times New Roman" w:cs="Times New Roman"/>
@@ -1342,7 +1294,6 @@
         </w:rPr>
         <w:t>студент</w:t>
       </w:r>
-      <w:proofErr w:type="spellStart"/>
       <w:r>
         <w:rPr>
           <w:rFonts w:eastAsia="Times New Roman" w:cs="Times New Roman"/>
@@ -1352,7 +1303,6 @@
         </w:rPr>
         <w:t>ки</w:t>
       </w:r>
-      <w:proofErr w:type="spellEnd"/>
       <w:r>
         <w:rPr>
           <w:rFonts w:eastAsia="Times New Roman" w:cs="Times New Roman"/>
@@ -1360,16 +1310,7 @@
           <w:szCs w:val="24"/>
           <w:lang w:val="ru" w:eastAsia="ru-RU"/>
         </w:rPr>
-        <w:t> </w:t>
-      </w:r>
-      <w:r>
-        <w:rPr>
-          <w:rFonts w:eastAsia="Times New Roman" w:cs="Times New Roman"/>
-          <w:sz w:val="24"/>
-          <w:szCs w:val="24"/>
-          <w:lang w:val="ru" w:eastAsia="ru-RU"/>
-        </w:rPr>
-        <w:t>__</w:t>
+        <w:t> __</w:t>
       </w:r>
       <w:r>
         <w:rPr>
@@ -1380,51 +1321,7 @@
           <w:u w:val="single"/>
           <w:lang w:val="ru" w:eastAsia="ru-RU"/>
         </w:rPr>
-        <w:t>Руденко</w:t>
-      </w:r>
-      <w:r>
-        <w:rPr>
-          <w:rFonts w:eastAsia="Times New Roman" w:cs="Times New Roman"/>
-          <w:i/>
-          <w:sz w:val="24"/>
-          <w:szCs w:val="24"/>
-          <w:u w:val="single"/>
-          <w:lang w:val="ru" w:eastAsia="ru-RU"/>
-        </w:rPr>
-        <w:t> </w:t>
-      </w:r>
-      <w:r>
-        <w:rPr>
-          <w:rFonts w:eastAsia="Times New Roman" w:cs="Times New Roman"/>
-          <w:i/>
-          <w:sz w:val="24"/>
-          <w:szCs w:val="24"/>
-          <w:u w:val="single"/>
-          <w:lang w:val="ru" w:eastAsia="ru-RU"/>
-        </w:rPr>
-        <w:t>Александры</w:t>
-      </w:r>
-      <w:r>
-        <w:rPr>
-          <w:rFonts w:eastAsia="Times New Roman" w:cs="Times New Roman"/>
-          <w:i/>
-          <w:sz w:val="24"/>
-          <w:szCs w:val="24"/>
-          <w:u w:val="single"/>
-          <w:lang w:val="ru" w:eastAsia="ru-RU"/>
-        </w:rPr>
-        <w:t> </w:t>
-      </w:r>
-      <w:r>
-        <w:rPr>
-          <w:rFonts w:eastAsia="Times New Roman" w:cs="Times New Roman"/>
-          <w:i/>
-          <w:sz w:val="24"/>
-          <w:szCs w:val="24"/>
-          <w:u w:val="single"/>
-          <w:lang w:val="ru" w:eastAsia="ru-RU"/>
-        </w:rPr>
-        <w:t>Максимовны</w:t>
+        <w:t>Руденко Александры Максимовны</w:t>
       </w:r>
       <w:r>
         <w:rPr>
@@ -1567,7 +1464,6 @@
           <w:lang w:eastAsia="ru-RU"/>
         </w:rPr>
       </w:pPr>
-      <w:proofErr w:type="spellStart"/>
       <w:r>
         <w:rPr>
           <w:rFonts w:eastAsia="Times New Roman" w:cs="Times New Roman"/>
@@ -1585,18 +1481,7 @@
           <w:u w:val="single"/>
           <w:lang w:eastAsia="ru-RU"/>
         </w:rPr>
-        <w:t>ВлГУ</w:t>
-      </w:r>
-      <w:proofErr w:type="spellEnd"/>
-      <w:r>
-        <w:rPr>
-          <w:rFonts w:eastAsia="Times New Roman" w:cs="Times New Roman"/>
-          <w:sz w:val="24"/>
-          <w:szCs w:val="24"/>
-          <w:u w:val="single"/>
-          <w:lang w:eastAsia="ru-RU"/>
-        </w:rPr>
-        <w:t>, кафедра физики и прикладной математики</w:t>
+        <w:t>ВлГУ, кафедра физики и прикладной математики</w:t>
       </w:r>
       <w:r>
         <w:rPr>
@@ -2029,27 +1914,7 @@
           <w:szCs w:val="24"/>
           <w:lang w:eastAsia="ru-RU"/>
         </w:rPr>
-        <w:t xml:space="preserve">Задание </w:t>
-      </w:r>
-      <w:proofErr w:type="gramStart"/>
-      <w:r>
-        <w:rPr>
-          <w:rFonts w:eastAsia="Times New Roman" w:cs="Times New Roman"/>
-          <w:sz w:val="24"/>
-          <w:szCs w:val="24"/>
-          <w:lang w:eastAsia="ru-RU"/>
-        </w:rPr>
-        <w:t>выдал:_</w:t>
-      </w:r>
-      <w:proofErr w:type="gramEnd"/>
-      <w:r>
-        <w:rPr>
-          <w:rFonts w:eastAsia="Times New Roman" w:cs="Times New Roman"/>
-          <w:sz w:val="24"/>
-          <w:szCs w:val="24"/>
-          <w:lang w:eastAsia="ru-RU"/>
-        </w:rPr>
-        <w:t>__________________________________________ М.Ю. Кабанова</w:t>
+        <w:t>Задание выдал:___________________________________________ М.Ю. Кабанова</w:t>
       </w:r>
     </w:p>
     <w:p>
@@ -2095,27 +1960,7 @@
           <w:szCs w:val="24"/>
           <w:lang w:eastAsia="ru-RU"/>
         </w:rPr>
-        <w:t xml:space="preserve">Задание </w:t>
-      </w:r>
-      <w:proofErr w:type="gramStart"/>
-      <w:r>
-        <w:rPr>
-          <w:rFonts w:eastAsia="Times New Roman" w:cs="Times New Roman"/>
-          <w:sz w:val="24"/>
-          <w:szCs w:val="24"/>
-          <w:lang w:eastAsia="ru-RU"/>
-        </w:rPr>
-        <w:t>получил:_</w:t>
-      </w:r>
-      <w:proofErr w:type="gramEnd"/>
-      <w:r>
-        <w:rPr>
-          <w:rFonts w:eastAsia="Times New Roman" w:cs="Times New Roman"/>
-          <w:sz w:val="24"/>
-          <w:szCs w:val="24"/>
-          <w:lang w:eastAsia="ru-RU"/>
-        </w:rPr>
-        <w:t>_________________________________________ А.М. Руденко</w:t>
+        <w:t>Задание получил:__________________________________________ А.М. Руденко</w:t>
       </w:r>
     </w:p>
     <w:p>
@@ -2329,7 +2174,7 @@
                 <w:noProof/>
                 <w:webHidden/>
               </w:rPr>
-              <w:t>2</w:t>
+              <w:t>4</w:t>
             </w:r>
             <w:r>
               <w:rPr>
@@ -2384,15 +2229,7 @@
                 <w:rFonts w:cs="Times New Roman"/>
                 <w:noProof/>
               </w:rPr>
-              <w:t>Р</w:t>
-            </w:r>
-            <w:r>
-              <w:rPr>
-                <w:rStyle w:val="a5"/>
-                <w:rFonts w:cs="Times New Roman"/>
-                <w:noProof/>
-              </w:rPr>
-              <w:t>азработка приложения</w:t>
+              <w:t>Анализ предметной области</w:t>
             </w:r>
             <w:r>
               <w:rPr>
@@ -2433,7 +2270,7 @@
                 <w:noProof/>
                 <w:webHidden/>
               </w:rPr>
-              <w:t>3</w:t>
+              <w:t>5</w:t>
             </w:r>
             <w:r>
               <w:rPr>
@@ -2506,7 +2343,7 @@
                 <w:noProof/>
                 <w:webHidden/>
               </w:rPr>
-              <w:t>3</w:t>
+              <w:t>5</w:t>
             </w:r>
             <w:r>
               <w:rPr>
@@ -2603,7 +2440,7 @@
                 <w:noProof/>
                 <w:webHidden/>
               </w:rPr>
-              <w:t>5</w:t>
+              <w:t>7</w:t>
             </w:r>
             <w:r>
               <w:rPr>
@@ -2694,7 +2531,7 @@
                 <w:noProof/>
                 <w:webHidden/>
               </w:rPr>
-              <w:t>14</w:t>
+              <w:t>17</w:t>
             </w:r>
             <w:r>
               <w:rPr>
@@ -2766,7 +2603,7 @@
                 <w:noProof/>
                 <w:webHidden/>
               </w:rPr>
-              <w:t>14</w:t>
+              <w:t>17</w:t>
             </w:r>
             <w:r>
               <w:rPr>
@@ -2857,7 +2694,7 @@
                 <w:noProof/>
                 <w:webHidden/>
               </w:rPr>
-              <w:t>20</w:t>
+              <w:t>24</w:t>
             </w:r>
             <w:r>
               <w:rPr>
@@ -2929,7 +2766,7 @@
                 <w:noProof/>
                 <w:webHidden/>
               </w:rPr>
-              <w:t>20</w:t>
+              <w:t>24</w:t>
             </w:r>
             <w:r>
               <w:rPr>
@@ -3001,7 +2838,7 @@
                 <w:noProof/>
                 <w:webHidden/>
               </w:rPr>
-              <w:t>21</w:t>
+              <w:t>26</w:t>
             </w:r>
             <w:r>
               <w:rPr>
@@ -3092,7 +2929,7 @@
                 <w:noProof/>
                 <w:webHidden/>
               </w:rPr>
-              <w:t>32</w:t>
+              <w:t>38</w:t>
             </w:r>
             <w:r>
               <w:rPr>
@@ -3164,7 +3001,7 @@
                 <w:noProof/>
                 <w:webHidden/>
               </w:rPr>
-              <w:t>32</w:t>
+              <w:t>38</w:t>
             </w:r>
             <w:r>
               <w:rPr>
@@ -3236,7 +3073,7 @@
                 <w:noProof/>
                 <w:webHidden/>
               </w:rPr>
-              <w:t>33</w:t>
+              <w:t>39</w:t>
             </w:r>
             <w:r>
               <w:rPr>
@@ -3308,7 +3145,7 @@
                 <w:noProof/>
                 <w:webHidden/>
               </w:rPr>
-              <w:t>38</w:t>
+              <w:t>44</w:t>
             </w:r>
             <w:r>
               <w:rPr>
@@ -3391,7 +3228,7 @@
                 <w:noProof/>
                 <w:webHidden/>
               </w:rPr>
-              <w:t>49</w:t>
+              <w:t>55</w:t>
             </w:r>
             <w:r>
               <w:rPr>
@@ -3474,7 +3311,7 @@
                 <w:noProof/>
                 <w:webHidden/>
               </w:rPr>
-              <w:t>50</w:t>
+              <w:t>56</w:t>
             </w:r>
             <w:r>
               <w:rPr>
@@ -3557,7 +3394,7 @@
                 <w:noProof/>
                 <w:webHidden/>
               </w:rPr>
-              <w:t>51</w:t>
+              <w:t>57</w:t>
             </w:r>
             <w:r>
               <w:rPr>
@@ -3862,9 +3699,17 @@
           <w:caps/>
           <w:szCs w:val="28"/>
         </w:rPr>
-        <w:t>разработка приложения</w:t>
+        <w:t>Анализ</w:t>
       </w:r>
       <w:bookmarkEnd w:id="1"/>
+      <w:r>
+        <w:rPr>
+          <w:rFonts w:cs="Times New Roman"/>
+          <w:caps/>
+          <w:szCs w:val="28"/>
+        </w:rPr>
+        <w:t xml:space="preserve"> предметной области</w:t>
+      </w:r>
     </w:p>
     <w:p>
       <w:pPr>
@@ -7772,15 +7617,7 @@
           <w:sz w:val="26"/>
           <w:szCs w:val="26"/>
         </w:rPr>
-        <w:t>1</w:t>
-      </w:r>
-      <w:r>
-        <w:rPr>
-          <w:rFonts w:cs="Times New Roman"/>
-          <w:sz w:val="26"/>
-          <w:szCs w:val="26"/>
-        </w:rPr>
-        <w:t>6</w:t>
+        <w:t>16</w:t>
       </w:r>
       <w:r>
         <w:rPr>
@@ -7812,15 +7649,7 @@
           <w:sz w:val="26"/>
           <w:szCs w:val="26"/>
         </w:rPr>
-        <w:t xml:space="preserve"> страницы </w:t>
-      </w:r>
-      <w:r>
-        <w:rPr>
-          <w:rFonts w:cs="Times New Roman"/>
-          <w:sz w:val="26"/>
-          <w:szCs w:val="26"/>
-        </w:rPr>
-        <w:t>истории действий</w:t>
+        <w:t xml:space="preserve"> страницы истории действий</w:t>
       </w:r>
     </w:p>
     <w:p>
@@ -7857,35 +7686,7 @@
           <w:rFonts w:cs="Times New Roman"/>
           <w:szCs w:val="28"/>
         </w:rPr>
-        <w:t>1.1</w:t>
-      </w:r>
-      <w:r>
-        <w:rPr>
-          <w:rFonts w:cs="Times New Roman"/>
-          <w:szCs w:val="28"/>
-        </w:rPr>
-        <w:t>7</w:t>
-      </w:r>
-      <w:r>
-        <w:rPr>
-          <w:rFonts w:cs="Times New Roman"/>
-          <w:szCs w:val="28"/>
-        </w:rPr>
-        <w:t xml:space="preserve"> представлен макет интерфейса страницы </w:t>
-      </w:r>
-      <w:r>
-        <w:rPr>
-          <w:rFonts w:cs="Times New Roman"/>
-          <w:szCs w:val="28"/>
-        </w:rPr>
-        <w:t>архива задач</w:t>
-      </w:r>
-      <w:r>
-        <w:rPr>
-          <w:rFonts w:cs="Times New Roman"/>
-          <w:szCs w:val="28"/>
-        </w:rPr>
-        <w:t>.</w:t>
+        <w:t>1.17 представлен макет интерфейса страницы архива задач.</w:t>
       </w:r>
     </w:p>
     <w:p>
@@ -7993,15 +7794,7 @@
           <w:sz w:val="26"/>
           <w:szCs w:val="26"/>
         </w:rPr>
-        <w:t>1</w:t>
-      </w:r>
-      <w:r>
-        <w:rPr>
-          <w:rFonts w:cs="Times New Roman"/>
-          <w:sz w:val="26"/>
-          <w:szCs w:val="26"/>
-        </w:rPr>
-        <w:t>7</w:t>
+        <w:t>17</w:t>
       </w:r>
       <w:r>
         <w:rPr>
@@ -8049,35 +7842,7 @@
           <w:szCs w:val="28"/>
         </w:rPr>
         <w:lastRenderedPageBreak/>
-        <w:t>На рисунке 1.1</w:t>
-      </w:r>
-      <w:r>
-        <w:rPr>
-          <w:rFonts w:cs="Times New Roman"/>
-          <w:szCs w:val="28"/>
-        </w:rPr>
-        <w:t>8</w:t>
-      </w:r>
-      <w:r>
-        <w:rPr>
-          <w:rFonts w:cs="Times New Roman"/>
-          <w:szCs w:val="28"/>
-        </w:rPr>
-        <w:t xml:space="preserve"> представлен макет интерфейса </w:t>
-      </w:r>
-      <w:r>
-        <w:rPr>
-          <w:rFonts w:cs="Times New Roman"/>
-          <w:szCs w:val="28"/>
-        </w:rPr>
-        <w:t>восстановления задачи</w:t>
-      </w:r>
-      <w:r>
-        <w:rPr>
-          <w:rFonts w:cs="Times New Roman"/>
-          <w:szCs w:val="28"/>
-        </w:rPr>
-        <w:t>.</w:t>
+        <w:t>На рисунке 1.18 представлен макет интерфейса восстановления задачи.</w:t>
       </w:r>
     </w:p>
     <w:p>
@@ -8177,15 +7942,7 @@
           <w:sz w:val="26"/>
           <w:szCs w:val="26"/>
         </w:rPr>
-        <w:t>1</w:t>
-      </w:r>
-      <w:r>
-        <w:rPr>
-          <w:rFonts w:cs="Times New Roman"/>
-          <w:sz w:val="26"/>
-          <w:szCs w:val="26"/>
-        </w:rPr>
-        <w:t>8</w:t>
+        <w:t>18</w:t>
       </w:r>
       <w:r>
         <w:rPr>
@@ -8217,15 +7974,7 @@
           <w:sz w:val="26"/>
           <w:szCs w:val="26"/>
         </w:rPr>
-        <w:t xml:space="preserve"> </w:t>
-      </w:r>
-      <w:r>
-        <w:rPr>
-          <w:rFonts w:cs="Times New Roman"/>
-          <w:sz w:val="26"/>
-          <w:szCs w:val="26"/>
-        </w:rPr>
-        <w:t>восстановления задачи</w:t>
+        <w:t xml:space="preserve"> восстановления задачи</w:t>
       </w:r>
     </w:p>
     <w:p>
@@ -11085,21 +10834,7 @@
           <w:rFonts w:cs="Times New Roman"/>
           <w:szCs w:val="28"/>
         </w:rPr>
-        <w:t>2.</w:t>
-      </w:r>
-      <w:r>
-        <w:rPr>
-          <w:rFonts w:cs="Times New Roman"/>
-          <w:szCs w:val="28"/>
-        </w:rPr>
-        <w:t>2</w:t>
-      </w:r>
-      <w:r>
-        <w:rPr>
-          <w:rFonts w:cs="Times New Roman"/>
-          <w:szCs w:val="28"/>
-        </w:rPr>
-        <w:t xml:space="preserve"> </w:t>
+        <w:t xml:space="preserve">2.2 </w:t>
       </w:r>
       <w:r>
         <w:rPr>
@@ -11122,31 +10857,7 @@
         <w:rPr>
           <w:szCs w:val="28"/>
         </w:rPr>
-        <w:t>На основе анализа предметной области для разрабатываемой информационной системы была спроектирована ER-модель базы данных</w:t>
-      </w:r>
-      <w:r>
-        <w:rPr>
-          <w:szCs w:val="28"/>
-        </w:rPr>
-        <w:t xml:space="preserve"> в нотации Мартина.</w:t>
-      </w:r>
-      <w:r>
-        <w:rPr>
-          <w:szCs w:val="28"/>
-        </w:rPr>
-        <w:t xml:space="preserve"> Диаграмма представлена на рисунке 2.1</w:t>
-      </w:r>
-      <w:r>
-        <w:rPr>
-          <w:szCs w:val="28"/>
-        </w:rPr>
-        <w:t>1</w:t>
-      </w:r>
-      <w:r>
-        <w:rPr>
-          <w:szCs w:val="28"/>
-        </w:rPr>
-        <w:t>.</w:t>
+        <w:t>На основе анализа предметной области для разрабатываемой информационной системы была спроектирована ER-модель базы данных в нотации Мартина. Диаграмма представлена на рисунке 2.11.</w:t>
       </w:r>
     </w:p>
     <w:p>
@@ -11246,15 +10957,7 @@
           <w:sz w:val="26"/>
           <w:szCs w:val="26"/>
         </w:rPr>
-        <w:t>1</w:t>
-      </w:r>
-      <w:r>
-        <w:rPr>
-          <w:rFonts w:cs="Times New Roman"/>
-          <w:sz w:val="26"/>
-          <w:szCs w:val="26"/>
-        </w:rPr>
-        <w:t>1</w:t>
+        <w:t>11</w:t>
       </w:r>
       <w:r>
         <w:rPr>
@@ -11293,10 +10996,7 @@
     <w:p/>
     <w:p>
       <w:r>
-        <w:t>Данная модель позволяет наглядно продемонстрировать структуру данных, связи между сущностями и атрибутами</w:t>
-      </w:r>
-      <w:r>
-        <w:t>,</w:t>
+        <w:t>Данная модель позволяет наглядно продемонстрировать структуру данных, связи между сущностями и атрибутами,</w:t>
       </w:r>
       <w:r>
         <w:t xml:space="preserve"> </w:t>
@@ -11416,21 +11116,7 @@
         <w:rPr>
           <w:lang w:eastAsia="ru-RU"/>
         </w:rPr>
-        <w:t xml:space="preserve">Система контроля версий </w:t>
-      </w:r>
-      <w:proofErr w:type="spellStart"/>
-      <w:r>
-        <w:rPr>
-          <w:lang w:eastAsia="ru-RU"/>
-        </w:rPr>
-        <w:t>Git</w:t>
-      </w:r>
-      <w:proofErr w:type="spellEnd"/>
-      <w:r>
-        <w:rPr>
-          <w:lang w:eastAsia="ru-RU"/>
-        </w:rPr>
-        <w:t xml:space="preserve"> </w:t>
+        <w:t xml:space="preserve">Система контроля версий Git </w:t>
       </w:r>
       <w:r>
         <w:rPr>
@@ -11473,16 +11159,8 @@
         <w:rPr>
           <w:lang w:eastAsia="ru-RU"/>
         </w:rPr>
-        <w:t xml:space="preserve">Платформа для удаленных репозиториев </w:t>
-      </w:r>
-      <w:proofErr w:type="spellStart"/>
-      <w:r>
-        <w:rPr>
-          <w:lang w:eastAsia="ru-RU"/>
-        </w:rPr>
-        <w:t>GitHub</w:t>
-      </w:r>
-      <w:proofErr w:type="spellEnd"/>
+        <w:t>Платформа для удаленных репозиториев GitHub</w:t>
+      </w:r>
       <w:r>
         <w:rPr>
           <w:lang w:eastAsia="ru-RU"/>
@@ -11493,21 +11171,7 @@
         <w:rPr>
           <w:lang w:eastAsia="ru-RU"/>
         </w:rPr>
-        <w:t xml:space="preserve">опулярная платформа для хостинга </w:t>
-      </w:r>
-      <w:proofErr w:type="spellStart"/>
-      <w:r>
-        <w:rPr>
-          <w:lang w:eastAsia="ru-RU"/>
-        </w:rPr>
-        <w:t>Git</w:t>
-      </w:r>
-      <w:proofErr w:type="spellEnd"/>
-      <w:r>
-        <w:rPr>
-          <w:lang w:eastAsia="ru-RU"/>
-        </w:rPr>
-        <w:t>-репозиториев, предлагающая функции для совместной работы, управления задачами и анализа кода.</w:t>
+        <w:t>опулярная платформа для хостинга Git-репозиториев, предлагающая функции для совместной работы, управления задачами и анализа кода.</w:t>
       </w:r>
     </w:p>
     <w:p>
@@ -11557,63 +11221,7 @@
         <w:rPr>
           <w:lang w:eastAsia="ru-RU"/>
         </w:rPr>
-        <w:t xml:space="preserve">Технологии и платформы ASP.NET и </w:t>
-      </w:r>
-      <w:proofErr w:type="spellStart"/>
-      <w:r>
-        <w:rPr>
-          <w:lang w:eastAsia="ru-RU"/>
-        </w:rPr>
-        <w:t>Razor</w:t>
-      </w:r>
-      <w:proofErr w:type="spellEnd"/>
-      <w:r>
-        <w:rPr>
-          <w:lang w:eastAsia="ru-RU"/>
-        </w:rPr>
-        <w:t xml:space="preserve"> </w:t>
-      </w:r>
-      <w:proofErr w:type="spellStart"/>
-      <w:r>
-        <w:rPr>
-          <w:lang w:eastAsia="ru-RU"/>
-        </w:rPr>
-        <w:t>Pages</w:t>
-      </w:r>
-      <w:proofErr w:type="spellEnd"/>
-      <w:r>
-        <w:rPr>
-          <w:lang w:eastAsia="ru-RU"/>
-        </w:rPr>
-        <w:t xml:space="preserve">. Мощная платформа для создания масштабируемых веб-приложений. </w:t>
-      </w:r>
-      <w:proofErr w:type="spellStart"/>
-      <w:r>
-        <w:rPr>
-          <w:lang w:eastAsia="ru-RU"/>
-        </w:rPr>
-        <w:t>Razor</w:t>
-      </w:r>
-      <w:proofErr w:type="spellEnd"/>
-      <w:r>
-        <w:rPr>
-          <w:lang w:eastAsia="ru-RU"/>
-        </w:rPr>
-        <w:t xml:space="preserve"> </w:t>
-      </w:r>
-      <w:proofErr w:type="spellStart"/>
-      <w:r>
-        <w:rPr>
-          <w:lang w:eastAsia="ru-RU"/>
-        </w:rPr>
-        <w:t>Pages</w:t>
-      </w:r>
-      <w:proofErr w:type="spellEnd"/>
-      <w:r>
-        <w:rPr>
-          <w:lang w:eastAsia="ru-RU"/>
-        </w:rPr>
-        <w:t xml:space="preserve"> упрощает разработку динамических страниц с удобным синтаксисом.</w:t>
+        <w:t>Технологии и платформы ASP.NET и Razor Pages. Мощная платформа для создания масштабируемых веб-приложений. Razor Pages упрощает разработку динамических страниц с удобным синтаксисом.</w:t>
       </w:r>
     </w:p>
     <w:p>
@@ -11632,16 +11240,8 @@
         <w:rPr>
           <w:lang w:eastAsia="ru-RU"/>
         </w:rPr>
-        <w:t xml:space="preserve">СУБД </w:t>
-      </w:r>
-      <w:proofErr w:type="spellStart"/>
-      <w:r>
-        <w:rPr>
-          <w:lang w:eastAsia="ru-RU"/>
-        </w:rPr>
-        <w:t>SQLite</w:t>
-      </w:r>
-      <w:proofErr w:type="spellEnd"/>
+        <w:t>СУБД SQLite</w:t>
+      </w:r>
       <w:r>
         <w:rPr>
           <w:lang w:eastAsia="ru-RU"/>
@@ -11666,14 +11266,6 @@
       </w:r>
     </w:p>
     <w:p/>
-    <w:p>
-      <w:pPr>
-        <w:rPr>
-          <w:rFonts w:cs="Times New Roman"/>
-          <w:szCs w:val="28"/>
-        </w:rPr>
-      </w:pPr>
-    </w:p>
     <w:p>
       <w:pPr>
         <w:outlineLvl w:val="1"/>
@@ -11736,14 +11328,12 @@
           <w:lang w:eastAsia="ru-RU"/>
         </w:rPr>
       </w:pPr>
-      <w:proofErr w:type="spellStart"/>
       <w:r>
         <w:rPr>
           <w:lang w:eastAsia="ru-RU"/>
         </w:rPr>
         <w:t>CategoryType</w:t>
       </w:r>
-      <w:proofErr w:type="spellEnd"/>
     </w:p>
     <w:p>
       <w:pPr>
@@ -11757,14 +11347,12 @@
           <w:lang w:eastAsia="ru-RU"/>
         </w:rPr>
       </w:pPr>
-      <w:proofErr w:type="spellStart"/>
       <w:r>
         <w:rPr>
           <w:lang w:eastAsia="ru-RU"/>
         </w:rPr>
         <w:t>Issue</w:t>
       </w:r>
-      <w:proofErr w:type="spellEnd"/>
     </w:p>
     <w:p>
       <w:pPr>
@@ -11778,14 +11366,12 @@
           <w:lang w:eastAsia="ru-RU"/>
         </w:rPr>
       </w:pPr>
-      <w:proofErr w:type="spellStart"/>
       <w:r>
         <w:rPr>
           <w:lang w:eastAsia="ru-RU"/>
         </w:rPr>
         <w:t>Log</w:t>
       </w:r>
-      <w:proofErr w:type="spellEnd"/>
     </w:p>
     <w:p>
       <w:pPr>
@@ -11818,14 +11404,12 @@
           <w:lang w:eastAsia="ru-RU"/>
         </w:rPr>
       </w:pPr>
-      <w:proofErr w:type="spellStart"/>
       <w:r>
         <w:rPr>
           <w:lang w:eastAsia="ru-RU"/>
         </w:rPr>
         <w:t>PriorityType</w:t>
       </w:r>
-      <w:proofErr w:type="spellEnd"/>
     </w:p>
     <w:p>
       <w:pPr>
@@ -11839,14 +11423,12 @@
           <w:lang w:eastAsia="ru-RU"/>
         </w:rPr>
       </w:pPr>
-      <w:proofErr w:type="spellStart"/>
       <w:r>
         <w:rPr>
           <w:lang w:eastAsia="ru-RU"/>
         </w:rPr>
         <w:t>StatusType</w:t>
       </w:r>
-      <w:proofErr w:type="spellEnd"/>
     </w:p>
     <w:p>
       <w:pPr>
@@ -11879,14 +11461,12 @@
           <w:lang w:eastAsia="ru-RU"/>
         </w:rPr>
       </w:pPr>
-      <w:proofErr w:type="spellStart"/>
       <w:r>
         <w:rPr>
           <w:lang w:eastAsia="ru-RU"/>
         </w:rPr>
         <w:t>UserProject</w:t>
       </w:r>
-      <w:proofErr w:type="spellEnd"/>
     </w:p>
     <w:p>
       <w:pPr>
@@ -11929,14 +11509,12 @@
           <w:lang w:eastAsia="ru-RU"/>
         </w:rPr>
       </w:pPr>
-      <w:proofErr w:type="spellStart"/>
       <w:r>
         <w:rPr>
           <w:lang w:eastAsia="ru-RU"/>
         </w:rPr>
         <w:t>LogService</w:t>
       </w:r>
-      <w:proofErr w:type="spellEnd"/>
       <w:r>
         <w:rPr>
           <w:lang w:eastAsia="ru-RU"/>
@@ -11974,14 +11552,12 @@
           <w:lang w:eastAsia="ru-RU"/>
         </w:rPr>
       </w:pPr>
-      <w:proofErr w:type="spellStart"/>
       <w:r>
         <w:rPr>
           <w:lang w:eastAsia="ru-RU"/>
         </w:rPr>
         <w:t>MailServic</w:t>
       </w:r>
-      <w:proofErr w:type="spellEnd"/>
       <w:r>
         <w:rPr>
           <w:lang w:val="en-US" w:eastAsia="ru-RU"/>
@@ -12013,25 +11589,17 @@
           <w:lang w:eastAsia="ru-RU"/>
         </w:rPr>
       </w:pPr>
-      <w:proofErr w:type="spellStart"/>
       <w:r>
         <w:rPr>
           <w:lang w:eastAsia="ru-RU"/>
         </w:rPr>
         <w:t>TokenService</w:t>
       </w:r>
-      <w:proofErr w:type="spellEnd"/>
-      <w:r>
-        <w:rPr>
-          <w:lang w:eastAsia="ru-RU"/>
-        </w:rPr>
-        <w:t xml:space="preserve"> </w:t>
-      </w:r>
-      <w:r>
-        <w:rPr>
-          <w:lang w:eastAsia="ru-RU"/>
-        </w:rPr>
-        <w:t xml:space="preserve">– </w:t>
+      <w:r>
+        <w:rPr>
+          <w:lang w:eastAsia="ru-RU"/>
+        </w:rPr>
+        <w:t xml:space="preserve"> – </w:t>
       </w:r>
       <w:r>
         <w:rPr>
@@ -12063,7 +11631,6 @@
         <w:rPr>
           <w:rFonts w:cs="Times New Roman"/>
           <w:szCs w:val="28"/>
-          <w:lang w:val="en-US"/>
         </w:rPr>
       </w:pPr>
       <w:r>
@@ -12093,37 +11660,17 @@
           <w:lang w:eastAsia="ru-RU"/>
         </w:rPr>
       </w:pPr>
-      <w:proofErr w:type="spellStart"/>
       <w:r>
         <w:rPr>
           <w:lang w:eastAsia="ru-RU"/>
         </w:rPr>
         <w:t>UsersController</w:t>
       </w:r>
-      <w:proofErr w:type="spellEnd"/>
-      <w:r>
-        <w:rPr>
-          <w:lang w:eastAsia="ru-RU"/>
-        </w:rPr>
-        <w:t xml:space="preserve"> – </w:t>
-      </w:r>
-      <w:r>
-        <w:rPr>
-          <w:lang w:eastAsia="ru-RU"/>
-        </w:rPr>
-        <w:t>предназначен</w:t>
-      </w:r>
-      <w:r>
-        <w:rPr>
-          <w:lang w:eastAsia="ru-RU"/>
-        </w:rPr>
-        <w:t xml:space="preserve"> </w:t>
-      </w:r>
-      <w:r>
-        <w:rPr>
-          <w:lang w:eastAsia="ru-RU"/>
-        </w:rPr>
-        <w:t>для управления данными пользователей, включая регистрацию, аутентификацию и редактирование профилей.</w:t>
+      <w:r>
+        <w:rPr>
+          <w:lang w:eastAsia="ru-RU"/>
+        </w:rPr>
+        <w:t xml:space="preserve"> – предназначен для управления данными пользователей, включая регистрацию, аутентификацию и редактирование профилей.</w:t>
       </w:r>
     </w:p>
     <w:p>
@@ -12139,7 +11686,6 @@
           <w:szCs w:val="28"/>
         </w:rPr>
       </w:pPr>
-      <w:proofErr w:type="spellStart"/>
       <w:r>
         <w:rPr>
           <w:lang w:eastAsia="ru-RU"/>
@@ -12147,7 +11693,6 @@
         <w:lastRenderedPageBreak/>
         <w:t>ProjectsController</w:t>
       </w:r>
-      <w:proofErr w:type="spellEnd"/>
       <w:r>
         <w:rPr>
           <w:lang w:eastAsia="ru-RU"/>
@@ -12236,7 +11781,7 @@
           <w:noProof/>
         </w:rPr>
         <w:drawing>
-          <wp:inline distT="0" distB="0" distL="0" distR="0" wp14:anchorId="72A42BA9" wp14:editId="5EF61F63">
+          <wp:inline distT="0" distB="0" distL="0" distR="0" wp14:anchorId="72A42BA9" wp14:editId="711B52D2">
             <wp:extent cx="2814853" cy="2341418"/>
             <wp:effectExtent l="0" t="0" r="5080" b="1905"/>
             <wp:docPr id="1581263140" name="Рисунок 4"/>
@@ -12951,15 +12496,7 @@
         <w:t xml:space="preserve">На главной странице помимо всех проектов также есть кнопки фильтрации проектов по статусам. Также есть </w:t>
       </w:r>
       <w:r>
-        <w:t xml:space="preserve">шапка страницы с названием сайта и профилем пользователя </w:t>
-      </w:r>
-      <w:proofErr w:type="gramStart"/>
-      <w:r>
-        <w:t>при нажатии</w:t>
-      </w:r>
-      <w:proofErr w:type="gramEnd"/>
-      <w:r>
-        <w:t xml:space="preserve"> на который открывается выпадающий список с выбором действия, представленный на рисунке</w:t>
+        <w:t>шапка страницы с названием сайта и профилем пользователя при нажатии на который открывается выпадающий список с выбором действия, представленный на рисунке</w:t>
       </w:r>
       <w:r>
         <w:t xml:space="preserve"> </w:t>
@@ -13104,7 +12641,7 @@
           <w:noProof/>
         </w:rPr>
         <w:drawing>
-          <wp:inline distT="0" distB="0" distL="0" distR="0" wp14:anchorId="5AC8F2B3" wp14:editId="4A17D027">
+          <wp:inline distT="0" distB="0" distL="0" distR="0" wp14:anchorId="5AC8F2B3" wp14:editId="7057BDDA">
             <wp:extent cx="2721811" cy="1979321"/>
             <wp:effectExtent l="0" t="0" r="2540" b="1905"/>
             <wp:docPr id="900984450" name="Рисунок 10"/>
@@ -13238,7 +12775,7 @@
           <w:noProof/>
         </w:rPr>
         <w:drawing>
-          <wp:inline distT="0" distB="0" distL="0" distR="0" wp14:anchorId="1C781FB1" wp14:editId="07944A61">
+          <wp:inline distT="0" distB="0" distL="0" distR="0" wp14:anchorId="1C781FB1" wp14:editId="11727DFB">
             <wp:extent cx="2867891" cy="2131738"/>
             <wp:effectExtent l="0" t="0" r="8890" b="1905"/>
             <wp:docPr id="1263860808" name="Рисунок 11"/>
@@ -13878,7 +13415,7 @@
           <w:noProof/>
         </w:rPr>
         <w:drawing>
-          <wp:inline distT="0" distB="0" distL="0" distR="0" wp14:anchorId="4FB6B18A" wp14:editId="52830644">
+          <wp:inline distT="0" distB="0" distL="0" distR="0" wp14:anchorId="4FB6B18A" wp14:editId="53C39686">
             <wp:extent cx="1995054" cy="3044512"/>
             <wp:effectExtent l="0" t="0" r="5715" b="3810"/>
             <wp:docPr id="126756265" name="Рисунок 15"/>
@@ -14022,7 +13559,7 @@
           <w:noProof/>
         </w:rPr>
         <w:drawing>
-          <wp:inline distT="0" distB="0" distL="0" distR="0" wp14:anchorId="6202E60A" wp14:editId="2519313F">
+          <wp:inline distT="0" distB="0" distL="0" distR="0" wp14:anchorId="6202E60A" wp14:editId="149C85BE">
             <wp:extent cx="1918854" cy="3287526"/>
             <wp:effectExtent l="0" t="0" r="5715" b="8255"/>
             <wp:docPr id="141660941" name="Рисунок 16"/>
@@ -14159,7 +13696,7 @@
           <w:noProof/>
         </w:rPr>
         <w:drawing>
-          <wp:inline distT="0" distB="0" distL="0" distR="0" wp14:anchorId="215DA4B1" wp14:editId="475BBAC7">
+          <wp:inline distT="0" distB="0" distL="0" distR="0" wp14:anchorId="215DA4B1" wp14:editId="5E9EFEA9">
             <wp:extent cx="2327564" cy="1085909"/>
             <wp:effectExtent l="0" t="0" r="0" b="0"/>
             <wp:docPr id="1896990827" name="Рисунок 17"/>
@@ -14436,7 +13973,7 @@
           <w:noProof/>
         </w:rPr>
         <w:drawing>
-          <wp:inline distT="0" distB="0" distL="0" distR="0" wp14:anchorId="460B2F04" wp14:editId="702DB051">
+          <wp:inline distT="0" distB="0" distL="0" distR="0" wp14:anchorId="460B2F04" wp14:editId="2D8B934F">
             <wp:extent cx="2153293" cy="1149684"/>
             <wp:effectExtent l="0" t="0" r="0" b="0"/>
             <wp:docPr id="20305527" name="Рисунок 19"/>
@@ -14580,7 +14117,7 @@
           <w:noProof/>
         </w:rPr>
         <w:drawing>
-          <wp:inline distT="0" distB="0" distL="0" distR="0" wp14:anchorId="715195D7" wp14:editId="630F4154">
+          <wp:inline distT="0" distB="0" distL="0" distR="0" wp14:anchorId="715195D7" wp14:editId="625337AB">
             <wp:extent cx="2265219" cy="1368706"/>
             <wp:effectExtent l="0" t="0" r="1905" b="3175"/>
             <wp:docPr id="708791665" name="Рисунок 20"/>
@@ -14949,7 +14486,7 @@
           <w:noProof/>
         </w:rPr>
         <w:drawing>
-          <wp:inline distT="0" distB="0" distL="0" distR="0" wp14:anchorId="7A3A2857" wp14:editId="09548E82">
+          <wp:inline distT="0" distB="0" distL="0" distR="0" wp14:anchorId="7A3A2857" wp14:editId="42E18FB7">
             <wp:extent cx="2431374" cy="1401011"/>
             <wp:effectExtent l="0" t="0" r="7620" b="8890"/>
             <wp:docPr id="1857500550" name="Рисунок 22"/>
@@ -15256,6 +14793,7 @@
       <w:r>
         <w:rPr>
           <w:rFonts w:cs="Times New Roman"/>
+          <w:noProof/>
           <w:szCs w:val="28"/>
         </w:rPr>
         <w:drawing>
@@ -15391,28 +14929,7 @@
           <w:rFonts w:cs="Times New Roman"/>
           <w:szCs w:val="28"/>
         </w:rPr>
-        <w:t>При нажатии на кнопку «</w:t>
-      </w:r>
-      <w:r>
-        <w:rPr>
-          <w:rFonts w:cs="Times New Roman"/>
-          <w:szCs w:val="28"/>
-        </w:rPr>
-        <w:t>Архив задач</w:t>
-      </w:r>
-      <w:r>
-        <w:rPr>
-          <w:rFonts w:cs="Times New Roman"/>
-          <w:szCs w:val="28"/>
-        </w:rPr>
-        <w:t xml:space="preserve">» откроется страница со </w:t>
-      </w:r>
-      <w:r>
-        <w:rPr>
-          <w:rFonts w:cs="Times New Roman"/>
-          <w:szCs w:val="28"/>
-        </w:rPr>
-        <w:t>задач, которые были удалены из проекта</w:t>
+        <w:t>При нажатии на кнопку «Архив задач» откроется страница со задач, которые были удалены из проекта. Рядом с каждой задачей есть кнопка «Восстановить»</w:t>
       </w:r>
       <w:r>
         <w:rPr>
@@ -15426,20 +14943,6 @@
           <w:rFonts w:cs="Times New Roman"/>
           <w:szCs w:val="28"/>
         </w:rPr>
-        <w:t>Рядом с каждой задачей есть кнопка «Восстановить»</w:t>
-      </w:r>
-      <w:r>
-        <w:rPr>
-          <w:rFonts w:cs="Times New Roman"/>
-          <w:szCs w:val="28"/>
-        </w:rPr>
-        <w:t xml:space="preserve">. </w:t>
-      </w:r>
-      <w:r>
-        <w:rPr>
-          <w:rFonts w:cs="Times New Roman"/>
-          <w:szCs w:val="28"/>
-        </w:rPr>
         <w:t>Страница представлена на рисунке</w:t>
       </w:r>
       <w:r>
@@ -15455,21 +14958,7 @@
           <w:rFonts w:cs="Times New Roman"/>
           <w:szCs w:val="28"/>
         </w:rPr>
-        <w:t>3.2</w:t>
-      </w:r>
-      <w:r>
-        <w:rPr>
-          <w:rFonts w:cs="Times New Roman"/>
-          <w:szCs w:val="28"/>
-        </w:rPr>
-        <w:t>4</w:t>
-      </w:r>
-      <w:r>
-        <w:rPr>
-          <w:rFonts w:cs="Times New Roman"/>
-          <w:szCs w:val="28"/>
-        </w:rPr>
-        <w:t>.</w:t>
+        <w:t>3.24.</w:t>
       </w:r>
     </w:p>
     <w:p>
@@ -15492,6 +14981,7 @@
       <w:r>
         <w:rPr>
           <w:rFonts w:cs="Times New Roman"/>
+          <w:noProof/>
           <w:szCs w:val="28"/>
         </w:rPr>
         <w:drawing>
@@ -15577,7 +15067,7 @@
           <w:sz w:val="26"/>
           <w:szCs w:val="26"/>
         </w:rPr>
-        <w:t>2</w:t>
+        <w:t>24</w:t>
       </w:r>
       <w:r>
         <w:rPr>
@@ -15587,7 +15077,7 @@
           <w:sz w:val="26"/>
           <w:szCs w:val="26"/>
         </w:rPr>
-        <w:t>4</w:t>
+        <w:t xml:space="preserve"> – </w:t>
       </w:r>
       <w:r>
         <w:rPr>
@@ -15597,68 +15087,20 @@
           <w:sz w:val="26"/>
           <w:szCs w:val="26"/>
         </w:rPr>
-        <w:t xml:space="preserve"> – </w:t>
-      </w:r>
-      <w:r>
-        <w:rPr>
-          <w:rFonts w:cs="Times New Roman"/>
-          <w:iCs/>
-          <w:color w:val="000000" w:themeColor="text1"/>
-          <w:sz w:val="26"/>
-          <w:szCs w:val="26"/>
-        </w:rPr>
-        <w:t xml:space="preserve">Страница </w:t>
-      </w:r>
-      <w:r>
-        <w:rPr>
-          <w:rFonts w:cs="Times New Roman"/>
-          <w:iCs/>
-          <w:color w:val="000000" w:themeColor="text1"/>
-          <w:sz w:val="26"/>
-          <w:szCs w:val="26"/>
-        </w:rPr>
-        <w:t>архива задач</w:t>
-      </w:r>
-      <w:r>
-        <w:rPr>
-          <w:rFonts w:cs="Times New Roman"/>
-          <w:iCs/>
-          <w:color w:val="000000" w:themeColor="text1"/>
-          <w:sz w:val="26"/>
-          <w:szCs w:val="26"/>
-        </w:rPr>
-        <w:t xml:space="preserve"> проекта</w:t>
-      </w:r>
-    </w:p>
-    <w:p>
-      <w:pPr>
-        <w:rPr>
-          <w:rFonts w:cs="Times New Roman"/>
-          <w:szCs w:val="28"/>
-        </w:rPr>
-      </w:pPr>
-    </w:p>
-    <w:p>
-      <w:r>
-        <w:t xml:space="preserve">При нажатии на кнопку </w:t>
-      </w:r>
-      <w:r>
-        <w:t>«Восстановить»</w:t>
-      </w:r>
-      <w:r>
-        <w:t xml:space="preserve"> рядом с категорией, откроется окно подтверждения </w:t>
-      </w:r>
-      <w:r>
-        <w:t>восстановления задачи</w:t>
-      </w:r>
-      <w:r>
-        <w:t>, представленное на рисунке 3.2</w:t>
-      </w:r>
-      <w:r>
-        <w:t>5</w:t>
-      </w:r>
-      <w:r>
-        <w:t>.</w:t>
+        <w:t>Страница архива задач проекта</w:t>
+      </w:r>
+    </w:p>
+    <w:p>
+      <w:pPr>
+        <w:rPr>
+          <w:rFonts w:cs="Times New Roman"/>
+          <w:szCs w:val="28"/>
+        </w:rPr>
+      </w:pPr>
+    </w:p>
+    <w:p>
+      <w:r>
+        <w:t>При нажатии на кнопку «Восстановить» рядом с категорией, откроется окно подтверждения восстановления задачи, представленное на рисунке 3.25.</w:t>
       </w:r>
     </w:p>
     <w:p>
@@ -15699,6 +15141,7 @@
       <w:r>
         <w:rPr>
           <w:rFonts w:cs="Times New Roman"/>
+          <w:noProof/>
           <w:szCs w:val="28"/>
         </w:rPr>
         <w:drawing>
@@ -15784,17 +15227,7 @@
           <w:sz w:val="26"/>
           <w:szCs w:val="26"/>
         </w:rPr>
-        <w:t>2</w:t>
-      </w:r>
-      <w:r>
-        <w:rPr>
-          <w:rFonts w:cs="Times New Roman"/>
-          <w:iCs/>
-          <w:color w:val="000000" w:themeColor="text1"/>
-          <w:sz w:val="26"/>
-          <w:szCs w:val="26"/>
-        </w:rPr>
-        <w:t>5</w:t>
+        <w:t>25</w:t>
       </w:r>
       <w:r>
         <w:rPr>
@@ -16300,15 +15733,7 @@
     </w:p>
     <w:p>
       <w:r>
-        <w:t>Проверить, что авторизация с корректными учетными данными (</w:t>
-      </w:r>
-      <w:proofErr w:type="spellStart"/>
-      <w:r>
-        <w:t>email</w:t>
-      </w:r>
-      <w:proofErr w:type="spellEnd"/>
-      <w:r>
-        <w:t xml:space="preserve"> и пароль) предоставляет доступ к главной странице приложения</w:t>
+        <w:t>Проверить, что авторизация с корректными учетными данными (email и пароль) предоставляет доступ к главной странице приложения</w:t>
       </w:r>
       <w:r>
         <w:t>.</w:t>
@@ -16478,37 +15903,13 @@
     </w:p>
     <w:p>
       <w:r>
-        <w:t>Описание теста</w:t>
-      </w:r>
-      <w:proofErr w:type="gramStart"/>
-      <w:r>
-        <w:t>:</w:t>
+        <w:t>Описание теста:</w:t>
       </w:r>
       <w:r>
         <w:t xml:space="preserve"> </w:t>
       </w:r>
       <w:r>
-        <w:t>Проверить</w:t>
-      </w:r>
-      <w:proofErr w:type="gramEnd"/>
-      <w:r>
-        <w:t xml:space="preserve">, что регистрация проходит успешно при корректно введенных </w:t>
-      </w:r>
-      <w:proofErr w:type="spellStart"/>
-      <w:r>
-        <w:t>email</w:t>
-      </w:r>
-      <w:proofErr w:type="spellEnd"/>
-      <w:r>
-        <w:t xml:space="preserve">, пароле, имени и фамилии, и на указанный </w:t>
-      </w:r>
-      <w:proofErr w:type="spellStart"/>
-      <w:r>
-        <w:t>email</w:t>
-      </w:r>
-      <w:proofErr w:type="spellEnd"/>
-      <w:r>
-        <w:t xml:space="preserve"> приходит ссылка для активации аккаунта.</w:t>
+        <w:t>Проверить, что регистрация проходит успешно при корректно введенных email, пароле, имени и фамилии, и на указанный email приходит ссылка для активации аккаунта.</w:t>
       </w:r>
     </w:p>
     <w:p>
@@ -16528,19 +15929,11 @@
           <w:lang w:eastAsia="ru-RU"/>
         </w:rPr>
       </w:pPr>
-      <w:proofErr w:type="spellStart"/>
-      <w:r>
-        <w:rPr>
-          <w:lang w:eastAsia="ru-RU"/>
-        </w:rPr>
-        <w:t>Email</w:t>
-      </w:r>
-      <w:proofErr w:type="spellEnd"/>
-      <w:r>
-        <w:rPr>
-          <w:lang w:eastAsia="ru-RU"/>
-        </w:rPr>
-        <w:t xml:space="preserve">: </w:t>
+      <w:r>
+        <w:rPr>
+          <w:lang w:eastAsia="ru-RU"/>
+        </w:rPr>
+        <w:t xml:space="preserve">Email: </w:t>
       </w:r>
       <w:r>
         <w:rPr>
@@ -16626,15 +16019,7 @@
         <w:t xml:space="preserve"> </w:t>
       </w:r>
       <w:r>
-        <w:t xml:space="preserve">На указанный </w:t>
-      </w:r>
-      <w:proofErr w:type="spellStart"/>
-      <w:r>
-        <w:t>email</w:t>
-      </w:r>
-      <w:proofErr w:type="spellEnd"/>
-      <w:r>
-        <w:t xml:space="preserve"> приходит письмо с ссылкой для активации аккаунта.</w:t>
+        <w:t>На указанный email приходит письмо с ссылкой для активации аккаунта.</w:t>
       </w:r>
       <w:r>
         <w:t xml:space="preserve"> </w:t>
@@ -16683,21 +16068,7 @@
         <w:rPr>
           <w:lang w:eastAsia="ru-RU"/>
         </w:rPr>
-        <w:t xml:space="preserve">Ввести корректные данные: </w:t>
-      </w:r>
-      <w:proofErr w:type="spellStart"/>
-      <w:r>
-        <w:rPr>
-          <w:lang w:eastAsia="ru-RU"/>
-        </w:rPr>
-        <w:t>email</w:t>
-      </w:r>
-      <w:proofErr w:type="spellEnd"/>
-      <w:r>
-        <w:rPr>
-          <w:lang w:eastAsia="ru-RU"/>
-        </w:rPr>
-        <w:t>, пароль, имя и фамилию.</w:t>
+        <w:t>Ввести корректные данные: email, пароль, имя и фамилию.</w:t>
       </w:r>
     </w:p>
     <w:p>
@@ -16781,14 +16152,12 @@
         </w:rPr>
         <w:t>.</w:t>
       </w:r>
-      <w:proofErr w:type="spellStart"/>
       <w:r>
         <w:rPr>
           <w:lang w:val="en-US" w:eastAsia="ru-RU"/>
         </w:rPr>
         <w:t>ru</w:t>
       </w:r>
-      <w:proofErr w:type="spellEnd"/>
       <w:r>
         <w:rPr>
           <w:lang w:eastAsia="ru-RU"/>
@@ -16833,23 +16202,7 @@
     </w:p>
     <w:p>
       <w:r>
-        <w:t>Описание теста</w:t>
-      </w:r>
-      <w:proofErr w:type="gramStart"/>
-      <w:r>
-        <w:t>: Проверить</w:t>
-      </w:r>
-      <w:proofErr w:type="gramEnd"/>
-      <w:r>
-        <w:t>, что авторизация с корректными учетными данными (</w:t>
-      </w:r>
-      <w:proofErr w:type="spellStart"/>
-      <w:r>
-        <w:t>email</w:t>
-      </w:r>
-      <w:proofErr w:type="spellEnd"/>
-      <w:r>
-        <w:t xml:space="preserve"> и пароль) предоставляет доступ к главной странице приложения.</w:t>
+        <w:t>Описание теста: Проверить, что авторизация с корректными учетными данными (email и пароль) предоставляет доступ к главной странице приложения.</w:t>
       </w:r>
     </w:p>
     <w:p>
@@ -16869,19 +16222,11 @@
           <w:lang w:eastAsia="ru-RU"/>
         </w:rPr>
       </w:pPr>
-      <w:proofErr w:type="spellStart"/>
-      <w:r>
-        <w:rPr>
-          <w:lang w:eastAsia="ru-RU"/>
-        </w:rPr>
-        <w:t>Email</w:t>
-      </w:r>
-      <w:proofErr w:type="spellEnd"/>
-      <w:r>
-        <w:rPr>
-          <w:lang w:eastAsia="ru-RU"/>
-        </w:rPr>
-        <w:t xml:space="preserve">: </w:t>
+      <w:r>
+        <w:rPr>
+          <w:lang w:eastAsia="ru-RU"/>
+        </w:rPr>
+        <w:t xml:space="preserve">Email: </w:t>
       </w:r>
       <w:r>
         <w:rPr>
@@ -16960,21 +16305,7 @@
         <w:rPr>
           <w:lang w:eastAsia="ru-RU"/>
         </w:rPr>
-        <w:t xml:space="preserve">Ввести корректные данные: </w:t>
-      </w:r>
-      <w:proofErr w:type="spellStart"/>
-      <w:r>
-        <w:rPr>
-          <w:lang w:eastAsia="ru-RU"/>
-        </w:rPr>
-        <w:t>email</w:t>
-      </w:r>
-      <w:proofErr w:type="spellEnd"/>
-      <w:r>
-        <w:rPr>
-          <w:lang w:eastAsia="ru-RU"/>
-        </w:rPr>
-        <w:t xml:space="preserve"> и пароль.</w:t>
+        <w:t>Ввести корректные данные: email и пароль.</w:t>
       </w:r>
     </w:p>
     <w:p>
@@ -17027,15 +16358,7 @@
     </w:p>
     <w:p>
       <w:r>
-        <w:t>Описание теста</w:t>
-      </w:r>
-      <w:proofErr w:type="gramStart"/>
-      <w:r>
-        <w:t>: Проверить</w:t>
-      </w:r>
-      <w:proofErr w:type="gramEnd"/>
-      <w:r>
-        <w:t>, что при добавлении нового проекта он отобразится в списке проектов, доступных пользователю.</w:t>
+        <w:t>Описание теста: Проверить, что при добавлении нового проекта он отобразится в списке проектов, доступных пользователю.</w:t>
       </w:r>
     </w:p>
     <w:p>
@@ -17214,15 +16537,7 @@
     </w:p>
     <w:p>
       <w:r>
-        <w:t>Описание теста</w:t>
-      </w:r>
-      <w:proofErr w:type="gramStart"/>
-      <w:r>
-        <w:t>: Проверить</w:t>
-      </w:r>
-      <w:proofErr w:type="gramEnd"/>
-      <w:r>
-        <w:t>, что при добавлении новой задачи она корректно отображается в соответствующей её статусу колонке и выделена цветом, соответствующим её приоритету.</w:t>
+        <w:t>Описание теста: Проверить, что при добавлении новой задачи она корректно отображается в соответствующей её статусу колонке и выделена цветом, соответствующим её приоритету.</w:t>
       </w:r>
       <w:r>
         <w:t xml:space="preserve"> </w:t>
@@ -17342,35 +16657,7 @@
         <w:rPr>
           <w:lang w:eastAsia="ru-RU"/>
         </w:rPr>
-        <w:t xml:space="preserve">Задача </w:t>
-      </w:r>
-      <w:proofErr w:type="spellStart"/>
-      <w:r>
-        <w:rPr>
-          <w:lang w:eastAsia="ru-RU"/>
-        </w:rPr>
-        <w:t>Задача</w:t>
-      </w:r>
-      <w:proofErr w:type="spellEnd"/>
-      <w:r>
-        <w:rPr>
-          <w:lang w:eastAsia="ru-RU"/>
-        </w:rPr>
-        <w:t xml:space="preserve"> 1 отображается в </w:t>
-      </w:r>
-      <w:proofErr w:type="gramStart"/>
-      <w:r>
-        <w:rPr>
-          <w:lang w:eastAsia="ru-RU"/>
-        </w:rPr>
-        <w:t>колонке</w:t>
-      </w:r>
-      <w:proofErr w:type="gramEnd"/>
-      <w:r>
-        <w:rPr>
-          <w:lang w:eastAsia="ru-RU"/>
-        </w:rPr>
-        <w:t xml:space="preserve"> </w:t>
+        <w:t xml:space="preserve">Задача Задача 1 отображается в колонке </w:t>
       </w:r>
       <w:r>
         <w:rPr>
@@ -17507,35 +16794,7 @@
         <w:rPr>
           <w:lang w:eastAsia="ru-RU"/>
         </w:rPr>
-        <w:t xml:space="preserve">Убедиться, что задача </w:t>
-      </w:r>
-      <w:proofErr w:type="spellStart"/>
-      <w:r>
-        <w:rPr>
-          <w:lang w:eastAsia="ru-RU"/>
-        </w:rPr>
-        <w:t>Задача</w:t>
-      </w:r>
-      <w:proofErr w:type="spellEnd"/>
-      <w:r>
-        <w:rPr>
-          <w:lang w:eastAsia="ru-RU"/>
-        </w:rPr>
-        <w:t xml:space="preserve"> 1 отображается в </w:t>
-      </w:r>
-      <w:proofErr w:type="gramStart"/>
-      <w:r>
-        <w:rPr>
-          <w:lang w:eastAsia="ru-RU"/>
-        </w:rPr>
-        <w:t>колонке</w:t>
-      </w:r>
-      <w:proofErr w:type="gramEnd"/>
-      <w:r>
-        <w:rPr>
-          <w:lang w:eastAsia="ru-RU"/>
-        </w:rPr>
-        <w:t xml:space="preserve"> </w:t>
+        <w:t xml:space="preserve">Убедиться, что задача Задача 1 отображается в колонке </w:t>
       </w:r>
       <w:r>
         <w:rPr>
@@ -17579,15 +16838,7 @@
     </w:p>
     <w:p>
       <w:r>
-        <w:t>Описание теста</w:t>
-      </w:r>
-      <w:proofErr w:type="gramStart"/>
-      <w:r>
-        <w:t>: Проверить</w:t>
-      </w:r>
-      <w:proofErr w:type="gramEnd"/>
-      <w:r>
-        <w:t>, что при перетаскивании задачи между колонками она корректно меняет свой статус.</w:t>
+        <w:t>Описание теста: Проверить, что при перетаскивании задачи между колонками она корректно меняет свой статус.</w:t>
       </w:r>
     </w:p>
     <w:p>
@@ -17685,35 +16936,7 @@
         <w:rPr>
           <w:lang w:eastAsia="ru-RU"/>
         </w:rPr>
-        <w:t xml:space="preserve">Задача </w:t>
-      </w:r>
-      <w:proofErr w:type="spellStart"/>
-      <w:r>
-        <w:rPr>
-          <w:lang w:eastAsia="ru-RU"/>
-        </w:rPr>
-        <w:t>Задача</w:t>
-      </w:r>
-      <w:proofErr w:type="spellEnd"/>
-      <w:r>
-        <w:rPr>
-          <w:lang w:eastAsia="ru-RU"/>
-        </w:rPr>
-        <w:t xml:space="preserve"> 1 перемещается из </w:t>
-      </w:r>
-      <w:proofErr w:type="gramStart"/>
-      <w:r>
-        <w:rPr>
-          <w:lang w:eastAsia="ru-RU"/>
-        </w:rPr>
-        <w:t>колонки</w:t>
-      </w:r>
-      <w:proofErr w:type="gramEnd"/>
-      <w:r>
-        <w:rPr>
-          <w:lang w:eastAsia="ru-RU"/>
-        </w:rPr>
-        <w:t xml:space="preserve"> </w:t>
+        <w:t xml:space="preserve">Задача Задача 1 перемещается из колонки </w:t>
       </w:r>
       <w:r>
         <w:rPr>
@@ -17780,35 +17003,7 @@
         <w:rPr>
           <w:lang w:eastAsia="ru-RU"/>
         </w:rPr>
-        <w:t xml:space="preserve">Убедиться, что задача </w:t>
-      </w:r>
-      <w:proofErr w:type="spellStart"/>
-      <w:r>
-        <w:rPr>
-          <w:lang w:eastAsia="ru-RU"/>
-        </w:rPr>
-        <w:t>Задача</w:t>
-      </w:r>
-      <w:proofErr w:type="spellEnd"/>
-      <w:r>
-        <w:rPr>
-          <w:lang w:eastAsia="ru-RU"/>
-        </w:rPr>
-        <w:t xml:space="preserve"> 1 находится в </w:t>
-      </w:r>
-      <w:proofErr w:type="gramStart"/>
-      <w:r>
-        <w:rPr>
-          <w:lang w:eastAsia="ru-RU"/>
-        </w:rPr>
-        <w:t>колонке</w:t>
-      </w:r>
-      <w:proofErr w:type="gramEnd"/>
-      <w:r>
-        <w:rPr>
-          <w:lang w:eastAsia="ru-RU"/>
-        </w:rPr>
-        <w:t xml:space="preserve"> </w:t>
+        <w:t xml:space="preserve">Убедиться, что задача Задача 1 находится в колонке </w:t>
       </w:r>
       <w:r>
         <w:rPr>
@@ -17839,21 +17034,7 @@
         <w:rPr>
           <w:lang w:eastAsia="ru-RU"/>
         </w:rPr>
-        <w:t xml:space="preserve">Перетащить задачу Задача 1 из </w:t>
-      </w:r>
-      <w:proofErr w:type="gramStart"/>
-      <w:r>
-        <w:rPr>
-          <w:lang w:eastAsia="ru-RU"/>
-        </w:rPr>
-        <w:t>колонки</w:t>
-      </w:r>
-      <w:proofErr w:type="gramEnd"/>
-      <w:r>
-        <w:rPr>
-          <w:lang w:eastAsia="ru-RU"/>
-        </w:rPr>
-        <w:t xml:space="preserve"> </w:t>
+        <w:t xml:space="preserve">Перетащить задачу Задача 1 из колонки </w:t>
       </w:r>
       <w:r>
         <w:rPr>
@@ -17893,21 +17074,7 @@
         <w:rPr>
           <w:lang w:eastAsia="ru-RU"/>
         </w:rPr>
-        <w:t xml:space="preserve">Убедиться, что задача </w:t>
-      </w:r>
-      <w:proofErr w:type="spellStart"/>
-      <w:r>
-        <w:rPr>
-          <w:lang w:eastAsia="ru-RU"/>
-        </w:rPr>
-        <w:t>Задача</w:t>
-      </w:r>
-      <w:proofErr w:type="spellEnd"/>
-      <w:r>
-        <w:rPr>
-          <w:lang w:eastAsia="ru-RU"/>
-        </w:rPr>
-        <w:t xml:space="preserve"> 1 теперь </w:t>
+        <w:t xml:space="preserve">Убедиться, что задача Задача 1 теперь </w:t>
       </w:r>
       <w:r>
         <w:rPr>
@@ -17934,15 +17101,7 @@
     </w:p>
     <w:p>
       <w:r>
-        <w:t>Описание теста</w:t>
-      </w:r>
-      <w:proofErr w:type="gramStart"/>
-      <w:r>
-        <w:t>: Проверить</w:t>
-      </w:r>
-      <w:proofErr w:type="gramEnd"/>
-      <w:r>
-        <w:t>, что при смене имени и фамилии пользователя или его пароля все изменения сохраняются успешно.</w:t>
+        <w:t>Описание теста: Проверить, что при смене имени и фамилии пользователя или его пароля все изменения сохраняются успешно.</w:t>
       </w:r>
     </w:p>
     <w:p>
@@ -18165,31 +17324,7 @@
     </w:p>
     <w:p>
       <w:r>
-        <w:t>Описание теста</w:t>
-      </w:r>
-      <w:proofErr w:type="gramStart"/>
-      <w:r>
-        <w:t>: Проверить</w:t>
-      </w:r>
-      <w:proofErr w:type="gramEnd"/>
-      <w:r>
-        <w:t xml:space="preserve">, что при корректном вводе </w:t>
-      </w:r>
-      <w:proofErr w:type="spellStart"/>
-      <w:r>
-        <w:t>email</w:t>
-      </w:r>
-      <w:proofErr w:type="spellEnd"/>
-      <w:r>
-        <w:t xml:space="preserve"> пользователя для добавления на этот </w:t>
-      </w:r>
-      <w:proofErr w:type="spellStart"/>
-      <w:r>
-        <w:t>email</w:t>
-      </w:r>
-      <w:proofErr w:type="spellEnd"/>
-      <w:r>
-        <w:t xml:space="preserve"> приходит ссылка, по которой можно присоединиться к проекту.</w:t>
+        <w:t>Описание теста: Проверить, что при корректном вводе email пользователя для добавления на этот email приходит ссылка, по которой можно присоединиться к проекту.</w:t>
       </w:r>
     </w:p>
     <w:p>
@@ -18209,28 +17344,18 @@
           <w:lang w:eastAsia="ru-RU"/>
         </w:rPr>
       </w:pPr>
-      <w:proofErr w:type="spellStart"/>
-      <w:r>
-        <w:rPr>
-          <w:lang w:eastAsia="ru-RU"/>
-        </w:rPr>
-        <w:t>Email</w:t>
-      </w:r>
-      <w:proofErr w:type="spellEnd"/>
-      <w:r>
-        <w:rPr>
-          <w:lang w:eastAsia="ru-RU"/>
-        </w:rPr>
-        <w:t xml:space="preserve"> пользователя: </w:t>
-      </w:r>
-      <w:proofErr w:type="spellStart"/>
+      <w:r>
+        <w:rPr>
+          <w:lang w:eastAsia="ru-RU"/>
+        </w:rPr>
+        <w:t xml:space="preserve">Email пользователя: </w:t>
+      </w:r>
       <w:r>
         <w:rPr>
           <w:lang w:val="en-US" w:eastAsia="ru-RU"/>
         </w:rPr>
         <w:t>kotus</w:t>
       </w:r>
-      <w:proofErr w:type="spellEnd"/>
       <w:r>
         <w:rPr>
           <w:lang w:eastAsia="ru-RU"/>
@@ -18249,14 +17374,12 @@
         </w:rPr>
         <w:t>.</w:t>
       </w:r>
-      <w:proofErr w:type="spellStart"/>
       <w:r>
         <w:rPr>
           <w:lang w:val="en-US" w:eastAsia="ru-RU"/>
         </w:rPr>
         <w:t>ru</w:t>
       </w:r>
-      <w:proofErr w:type="spellEnd"/>
     </w:p>
     <w:p>
       <w:pPr>
@@ -18290,30 +17413,14 @@
         <w:rPr>
           <w:lang w:eastAsia="ru-RU"/>
         </w:rPr>
-        <w:t xml:space="preserve">На </w:t>
-      </w:r>
-      <w:proofErr w:type="spellStart"/>
-      <w:r>
-        <w:rPr>
-          <w:lang w:eastAsia="ru-RU"/>
-        </w:rPr>
-        <w:t>email</w:t>
-      </w:r>
-      <w:proofErr w:type="spellEnd"/>
-      <w:r>
-        <w:rPr>
-          <w:lang w:eastAsia="ru-RU"/>
-        </w:rPr>
-        <w:t xml:space="preserve"> </w:t>
-      </w:r>
-      <w:proofErr w:type="spellStart"/>
+        <w:t xml:space="preserve">На email </w:t>
+      </w:r>
       <w:r>
         <w:rPr>
           <w:lang w:val="en-US" w:eastAsia="ru-RU"/>
         </w:rPr>
         <w:t>kotus</w:t>
       </w:r>
-      <w:proofErr w:type="spellEnd"/>
       <w:r>
         <w:rPr>
           <w:lang w:eastAsia="ru-RU"/>
@@ -18332,14 +17439,12 @@
         </w:rPr>
         <w:t>.</w:t>
       </w:r>
-      <w:proofErr w:type="spellStart"/>
       <w:r>
         <w:rPr>
           <w:lang w:val="en-US" w:eastAsia="ru-RU"/>
         </w:rPr>
         <w:t>ru</w:t>
       </w:r>
-      <w:proofErr w:type="spellEnd"/>
       <w:r>
         <w:rPr>
           <w:lang w:eastAsia="ru-RU"/>
@@ -18424,30 +17529,14 @@
         <w:rPr>
           <w:lang w:eastAsia="ru-RU"/>
         </w:rPr>
-        <w:t xml:space="preserve">Ввести </w:t>
-      </w:r>
-      <w:proofErr w:type="spellStart"/>
-      <w:r>
-        <w:rPr>
-          <w:lang w:eastAsia="ru-RU"/>
-        </w:rPr>
-        <w:t>email</w:t>
-      </w:r>
-      <w:proofErr w:type="spellEnd"/>
-      <w:r>
-        <w:rPr>
-          <w:lang w:eastAsia="ru-RU"/>
-        </w:rPr>
-        <w:t xml:space="preserve"> пользователя: </w:t>
-      </w:r>
-      <w:proofErr w:type="spellStart"/>
+        <w:t xml:space="preserve">Ввести email пользователя: </w:t>
+      </w:r>
       <w:r>
         <w:rPr>
           <w:lang w:val="en-US" w:eastAsia="ru-RU"/>
         </w:rPr>
         <w:t>kotus</w:t>
       </w:r>
-      <w:proofErr w:type="spellEnd"/>
       <w:r>
         <w:rPr>
           <w:lang w:eastAsia="ru-RU"/>
@@ -18466,14 +17555,12 @@
         </w:rPr>
         <w:t>.</w:t>
       </w:r>
-      <w:proofErr w:type="spellStart"/>
       <w:r>
         <w:rPr>
           <w:lang w:val="en-US" w:eastAsia="ru-RU"/>
         </w:rPr>
         <w:t>ru</w:t>
       </w:r>
-      <w:proofErr w:type="spellEnd"/>
       <w:r>
         <w:rPr>
           <w:lang w:eastAsia="ru-RU"/>
@@ -18496,14 +17583,12 @@
         </w:rPr>
         <w:t xml:space="preserve">Проверить почтовый ящик </w:t>
       </w:r>
-      <w:proofErr w:type="spellStart"/>
       <w:r>
         <w:rPr>
           <w:lang w:val="en-US" w:eastAsia="ru-RU"/>
         </w:rPr>
         <w:t>kotus</w:t>
       </w:r>
-      <w:proofErr w:type="spellEnd"/>
       <w:r>
         <w:rPr>
           <w:lang w:eastAsia="ru-RU"/>
@@ -18522,14 +17607,12 @@
         </w:rPr>
         <w:t>.</w:t>
       </w:r>
-      <w:proofErr w:type="spellStart"/>
       <w:r>
         <w:rPr>
           <w:lang w:val="en-US" w:eastAsia="ru-RU"/>
         </w:rPr>
         <w:t>ru</w:t>
       </w:r>
-      <w:proofErr w:type="spellEnd"/>
       <w:r>
         <w:rPr>
           <w:lang w:eastAsia="ru-RU"/>
@@ -18555,15 +17638,7 @@
     </w:p>
     <w:p>
       <w:r>
-        <w:t>Описание теста</w:t>
-      </w:r>
-      <w:proofErr w:type="gramStart"/>
-      <w:r>
-        <w:t>: Проверить</w:t>
-      </w:r>
-      <w:proofErr w:type="gramEnd"/>
-      <w:r>
-        <w:t>, что при корректно введенном названии категории она корректно добавляется в проект и отображается в списке категорий.</w:t>
+        <w:t>Описание теста: Проверить, что при корректно введенном названии категории она корректно добавляется в проект и отображается в списке категорий.</w:t>
       </w:r>
     </w:p>
     <w:p>
@@ -18933,10 +18008,13 @@
         <w:t xml:space="preserve">После нажатия на кнопку «Зарегистрироваться» открывается страница с уведомлением пользователя об отправке письма, представленная на </w:t>
       </w:r>
       <w:r>
-        <w:rPr>
-          <w:highlight w:val="yellow"/>
-        </w:rPr>
-        <w:t>рисунке 4.2.</w:t>
+        <w:t>рисунке</w:t>
+      </w:r>
+      <w:r>
+        <w:t> </w:t>
+      </w:r>
+      <w:r>
+        <w:t>4.2.</w:t>
       </w:r>
     </w:p>
     <w:p>
@@ -19438,15 +18516,7 @@
     </w:p>
     <w:p>
       <w:r>
-        <w:t xml:space="preserve">Для перехода на страницу авторизации необходимо открыть приложение или перейти по соответствующей ссылке. Ввод </w:t>
-      </w:r>
-      <w:proofErr w:type="spellStart"/>
-      <w:r>
-        <w:t>email</w:t>
-      </w:r>
-      <w:proofErr w:type="spellEnd"/>
-      <w:r>
-        <w:t xml:space="preserve"> и пароля на странице авторизации представлен на рисунке 4.5.</w:t>
+        <w:t>Для перехода на страницу авторизации необходимо открыть приложение или перейти по соответствующей ссылке. Ввод email и пароля на странице авторизации представлен на рисунке 4.5.</w:t>
       </w:r>
     </w:p>
     <w:p/>
@@ -19843,11 +18913,22 @@
         <w:ind w:firstLine="0"/>
         <w:jc w:val="center"/>
       </w:pPr>
+    </w:p>
+    <w:p>
+      <w:pPr>
+        <w:ind w:firstLine="0"/>
+        <w:jc w:val="center"/>
+      </w:pPr>
+    </w:p>
+    <w:p>
+      <w:pPr>
+        <w:ind w:firstLine="0"/>
+        <w:jc w:val="center"/>
+      </w:pPr>
       <w:r>
         <w:rPr>
           <w:noProof/>
         </w:rPr>
-        <w:lastRenderedPageBreak/>
         <w:drawing>
           <wp:inline distT="0" distB="0" distL="0" distR="0" wp14:anchorId="20A4ADDB" wp14:editId="6D370895">
             <wp:extent cx="5568461" cy="1068822"/>
@@ -19918,7 +18999,19 @@
     <w:p/>
     <w:p>
       <w:r>
-        <w:t>Результаты теста на проверку возможности добавления нового проекта соответствуют ожиданиям. Проект с названием Новый проект успешно добавлен и отображается в списке доступных проектов.</w:t>
+        <w:t xml:space="preserve">Результаты теста на проверку возможности добавления нового проекта соответствуют ожиданиям. Проект с названием </w:t>
+      </w:r>
+      <w:r>
+        <w:t>«</w:t>
+      </w:r>
+      <w:r>
+        <w:t>Новый проект</w:t>
+      </w:r>
+      <w:r>
+        <w:t>»</w:t>
+      </w:r>
+      <w:r>
+        <w:t xml:space="preserve"> успешно добавлен и отображается в списке доступных проектов.</w:t>
       </w:r>
     </w:p>
     <w:p>
@@ -20027,10 +19120,13 @@
         <w:t xml:space="preserve">После нажатия на кнопку добавления новой задачи открывается форма ввода данных для задачи. Ввод данных для задачи представлен на </w:t>
       </w:r>
       <w:r>
-        <w:rPr>
-          <w:highlight w:val="yellow"/>
-        </w:rPr>
-        <w:t>рисунке 4.11.</w:t>
+        <w:t>рисунке</w:t>
+      </w:r>
+      <w:r>
+        <w:t> </w:t>
+      </w:r>
+      <w:r>
+        <w:t>4.11.</w:t>
       </w:r>
     </w:p>
     <w:p/>
@@ -20103,7 +19199,6 @@
         <w:t>Рисунок 4.11 – Форма добавления новой задачи</w:t>
       </w:r>
     </w:p>
-    <w:p/>
     <w:p>
       <w:r>
         <w:lastRenderedPageBreak/>
@@ -20183,9 +19278,8 @@
           <w:sz w:val="26"/>
           <w:szCs w:val="26"/>
         </w:rPr>
-        <w:t xml:space="preserve">Рисунок 4.12 – Задача в </w:t>
-      </w:r>
-      <w:proofErr w:type="gramStart"/>
+        <w:t xml:space="preserve">Рисунок 4.12 – Задача в колонке </w:t>
+      </w:r>
       <w:r>
         <w:rPr>
           <w:rFonts w:cs="Times New Roman"/>
@@ -20194,9 +19288,8 @@
           <w:sz w:val="26"/>
           <w:szCs w:val="26"/>
         </w:rPr>
-        <w:t>колонке</w:t>
-      </w:r>
-      <w:proofErr w:type="gramEnd"/>
+        <w:t>«</w:t>
+      </w:r>
       <w:r>
         <w:rPr>
           <w:rFonts w:cs="Times New Roman"/>
@@ -20205,7 +19298,17 @@
           <w:sz w:val="26"/>
           <w:szCs w:val="26"/>
         </w:rPr>
-        <w:t xml:space="preserve"> В процессе</w:t>
+        <w:t>В процессе</w:t>
+      </w:r>
+      <w:r>
+        <w:rPr>
+          <w:rFonts w:cs="Times New Roman"/>
+          <w:iCs/>
+          <w:color w:val="000000" w:themeColor="text1"/>
+          <w:sz w:val="26"/>
+          <w:szCs w:val="26"/>
+        </w:rPr>
+        <w:t>»</w:t>
       </w:r>
     </w:p>
     <w:p>
@@ -20217,21 +19320,29 @@
       <w:r>
         <w:t xml:space="preserve">Результаты теста на проверку возможности добавления новой задачи соответствуют ожиданиям. Задача </w:t>
       </w:r>
-      <w:proofErr w:type="spellStart"/>
-      <w:r>
-        <w:t>Задача</w:t>
-      </w:r>
-      <w:proofErr w:type="spellEnd"/>
-      <w:r>
-        <w:t xml:space="preserve"> 1 успешно добавлена, отображается в </w:t>
-      </w:r>
-      <w:proofErr w:type="gramStart"/>
-      <w:r>
-        <w:t>колонке</w:t>
-      </w:r>
-      <w:proofErr w:type="gramEnd"/>
-      <w:r>
-        <w:t xml:space="preserve"> В процессе и выделена красным цветом, соответствующим высокому приоритету.</w:t>
+      <w:r>
+        <w:t>«</w:t>
+      </w:r>
+      <w:r>
+        <w:t>Задача 1</w:t>
+      </w:r>
+      <w:r>
+        <w:t>»</w:t>
+      </w:r>
+      <w:r>
+        <w:t xml:space="preserve"> успешно добавлена, отображается в колонке </w:t>
+      </w:r>
+      <w:r>
+        <w:t>«</w:t>
+      </w:r>
+      <w:r>
+        <w:t>В процессе</w:t>
+      </w:r>
+      <w:r>
+        <w:t>»</w:t>
+      </w:r>
+      <w:r>
+        <w:t xml:space="preserve"> и выделена красным цветом, соответствующим высокому приоритету.</w:t>
       </w:r>
     </w:p>
     <w:p>
@@ -20256,15 +19367,31 @@
         <w:t>Проекта</w:t>
       </w:r>
       <w:r>
-        <w:t xml:space="preserve">. Исходное расположение задачи Задача 1 в </w:t>
-      </w:r>
-      <w:proofErr w:type="gramStart"/>
-      <w:r>
-        <w:t>колонке</w:t>
-      </w:r>
-      <w:proofErr w:type="gramEnd"/>
-      <w:r>
-        <w:t xml:space="preserve"> В процессе представлено на рисунке 4.13.</w:t>
+        <w:t xml:space="preserve">. Исходное расположение задачи </w:t>
+      </w:r>
+      <w:r>
+        <w:t>«</w:t>
+      </w:r>
+      <w:r>
+        <w:t>Задача 1</w:t>
+      </w:r>
+      <w:r>
+        <w:t>»</w:t>
+      </w:r>
+      <w:r>
+        <w:t xml:space="preserve"> в колонке </w:t>
+      </w:r>
+      <w:r>
+        <w:t>«</w:t>
+      </w:r>
+      <w:r>
+        <w:t>В процессе</w:t>
+      </w:r>
+      <w:r>
+        <w:t>»</w:t>
+      </w:r>
+      <w:r>
+        <w:t xml:space="preserve"> представлено на рисунке 4.13.</w:t>
       </w:r>
     </w:p>
     <w:p/>
@@ -20334,9 +19461,8 @@
           <w:sz w:val="26"/>
           <w:szCs w:val="26"/>
         </w:rPr>
-        <w:t xml:space="preserve">Рисунок 4.13 – Задача 1 в </w:t>
-      </w:r>
-      <w:proofErr w:type="gramStart"/>
+        <w:t xml:space="preserve">Рисунок 4.13 – Задача 1 в колонке </w:t>
+      </w:r>
       <w:r>
         <w:rPr>
           <w:rFonts w:cs="Times New Roman"/>
@@ -20345,9 +19471,8 @@
           <w:sz w:val="26"/>
           <w:szCs w:val="26"/>
         </w:rPr>
-        <w:t>колонке</w:t>
-      </w:r>
-      <w:proofErr w:type="gramEnd"/>
+        <w:t>«</w:t>
+      </w:r>
       <w:r>
         <w:rPr>
           <w:rFonts w:cs="Times New Roman"/>
@@ -20356,7 +19481,17 @@
           <w:sz w:val="26"/>
           <w:szCs w:val="26"/>
         </w:rPr>
-        <w:t xml:space="preserve"> В процессе</w:t>
+        <w:t>В процессе</w:t>
+      </w:r>
+      <w:r>
+        <w:rPr>
+          <w:rFonts w:cs="Times New Roman"/>
+          <w:iCs/>
+          <w:color w:val="000000" w:themeColor="text1"/>
+          <w:sz w:val="26"/>
+          <w:szCs w:val="26"/>
+        </w:rPr>
+        <w:t>»</w:t>
       </w:r>
     </w:p>
     <w:p/>
@@ -20365,24 +19500,43 @@
         <w:lastRenderedPageBreak/>
         <w:t xml:space="preserve">После подтверждения, что задача </w:t>
       </w:r>
-      <w:proofErr w:type="spellStart"/>
-      <w:r>
-        <w:t>Задача</w:t>
-      </w:r>
-      <w:proofErr w:type="spellEnd"/>
-      <w:r>
-        <w:t xml:space="preserve"> 1 находится в </w:t>
-      </w:r>
-      <w:proofErr w:type="gramStart"/>
-      <w:r>
-        <w:t>колонке</w:t>
-      </w:r>
-      <w:proofErr w:type="gramEnd"/>
-      <w:r>
-        <w:t xml:space="preserve"> В процессе, выполняется её перетаскивание в колонку Завершена. Процесс перетаскивания задачи показан на рисунке 4.14.</w:t>
-      </w:r>
-    </w:p>
-    <w:p/>
+      <w:r>
+        <w:t>«</w:t>
+      </w:r>
+      <w:r>
+        <w:t>Задача 1</w:t>
+      </w:r>
+      <w:r>
+        <w:t>»</w:t>
+      </w:r>
+      <w:r>
+        <w:t xml:space="preserve"> находится в колонке </w:t>
+      </w:r>
+      <w:r>
+        <w:t>«</w:t>
+      </w:r>
+      <w:r>
+        <w:t>В процессе</w:t>
+      </w:r>
+      <w:r>
+        <w:t>»</w:t>
+      </w:r>
+      <w:r>
+        <w:t xml:space="preserve">, выполняется её перетаскивание в колонку </w:t>
+      </w:r>
+      <w:r>
+        <w:t>«</w:t>
+      </w:r>
+      <w:r>
+        <w:t>Завершена</w:t>
+      </w:r>
+      <w:r>
+        <w:t>»</w:t>
+      </w:r>
+      <w:r>
+        <w:t>. Процесс перетаскивания задачи показан на рисунке 4.14.</w:t>
+      </w:r>
+    </w:p>
     <w:p/>
     <w:p>
       <w:pPr>
@@ -20450,29 +19604,7 @@
           <w:sz w:val="26"/>
           <w:szCs w:val="26"/>
         </w:rPr>
-        <w:t xml:space="preserve">Рисунок 4.14 – Перетаскивание задачи из </w:t>
-      </w:r>
-      <w:proofErr w:type="gramStart"/>
-      <w:r>
-        <w:rPr>
-          <w:rFonts w:cs="Times New Roman"/>
-          <w:iCs/>
-          <w:color w:val="000000" w:themeColor="text1"/>
-          <w:sz w:val="26"/>
-          <w:szCs w:val="26"/>
-        </w:rPr>
-        <w:t>колонки</w:t>
-      </w:r>
-      <w:proofErr w:type="gramEnd"/>
-      <w:r>
-        <w:rPr>
-          <w:rFonts w:cs="Times New Roman"/>
-          <w:iCs/>
-          <w:color w:val="000000" w:themeColor="text1"/>
-          <w:sz w:val="26"/>
-          <w:szCs w:val="26"/>
-        </w:rPr>
-        <w:t xml:space="preserve"> В процессе в колонку Завершена</w:t>
+        <w:t>Рисунок 4.14 – Перетаскивание задачи</w:t>
       </w:r>
     </w:p>
     <w:p/>
@@ -20480,16 +19612,19 @@
       <w:r>
         <w:t xml:space="preserve">После завершения действия задача </w:t>
       </w:r>
-      <w:proofErr w:type="spellStart"/>
-      <w:r>
-        <w:t>Задача</w:t>
-      </w:r>
-      <w:proofErr w:type="spellEnd"/>
-      <w:r>
-        <w:t xml:space="preserve"> 1 отображается в колонке Завершена. Конечное расположение задачи представлено на рисунке 4.15.</w:t>
-      </w:r>
-    </w:p>
-    <w:p/>
+      <w:r>
+        <w:t>«</w:t>
+      </w:r>
+      <w:r>
+        <w:t>Задача 1</w:t>
+      </w:r>
+      <w:r>
+        <w:t>»</w:t>
+      </w:r>
+      <w:r>
+        <w:t xml:space="preserve"> отображается в колонке Завершена. Конечное расположение задачи представлено на рисунке 4.15.</w:t>
+      </w:r>
+    </w:p>
     <w:p/>
     <w:p>
       <w:pPr>
@@ -20550,7 +19685,77 @@
           <w:sz w:val="26"/>
           <w:szCs w:val="26"/>
         </w:rPr>
-        <w:t>Рисунок 4.15 – Задача 1 в колонке Завершена</w:t>
+        <w:t xml:space="preserve">Рисунок 4.15 – </w:t>
+      </w:r>
+      <w:r>
+        <w:rPr>
+          <w:rFonts w:cs="Times New Roman"/>
+          <w:iCs/>
+          <w:color w:val="000000" w:themeColor="text1"/>
+          <w:sz w:val="26"/>
+          <w:szCs w:val="26"/>
+        </w:rPr>
+        <w:t>«</w:t>
+      </w:r>
+      <w:r>
+        <w:rPr>
+          <w:rFonts w:cs="Times New Roman"/>
+          <w:iCs/>
+          <w:color w:val="000000" w:themeColor="text1"/>
+          <w:sz w:val="26"/>
+          <w:szCs w:val="26"/>
+        </w:rPr>
+        <w:t>Задача 1</w:t>
+      </w:r>
+      <w:r>
+        <w:rPr>
+          <w:rFonts w:cs="Times New Roman"/>
+          <w:iCs/>
+          <w:color w:val="000000" w:themeColor="text1"/>
+          <w:sz w:val="26"/>
+          <w:szCs w:val="26"/>
+        </w:rPr>
+        <w:t>»</w:t>
+      </w:r>
+      <w:r>
+        <w:rPr>
+          <w:rFonts w:cs="Times New Roman"/>
+          <w:iCs/>
+          <w:color w:val="000000" w:themeColor="text1"/>
+          <w:sz w:val="26"/>
+          <w:szCs w:val="26"/>
+        </w:rPr>
+        <w:t xml:space="preserve"> в колонке </w:t>
+      </w:r>
+      <w:r>
+        <w:rPr>
+          <w:rFonts w:cs="Times New Roman"/>
+          <w:iCs/>
+          <w:color w:val="000000" w:themeColor="text1"/>
+          <w:sz w:val="26"/>
+          <w:szCs w:val="26"/>
+        </w:rPr>
+        <w:t>«</w:t>
+      </w:r>
+      <w:r>
+        <w:rPr>
+          <w:rFonts w:cs="Times New Roman"/>
+          <w:iCs/>
+          <w:color w:val="000000" w:themeColor="text1"/>
+          <w:sz w:val="26"/>
+          <w:szCs w:val="26"/>
+        </w:rPr>
+        <w:t>Завершена</w:t>
+      </w:r>
+      <w:r>
+        <w:rPr>
+          <w:rFonts w:cs="Times New Roman"/>
+          <w:iCs/>
+          <w:color w:val="000000" w:themeColor="text1"/>
+          <w:sz w:val="26"/>
+          <w:szCs w:val="26"/>
+        </w:rPr>
+        <w:t>»</w:t>
       </w:r>
     </w:p>
     <w:p/>
@@ -20558,21 +19763,53 @@
       <w:r>
         <w:t xml:space="preserve">Результаты теста на проверку возможности перемещения задачи между колонками соответствуют ожиданиям. Задача </w:t>
       </w:r>
-      <w:proofErr w:type="spellStart"/>
-      <w:r>
-        <w:t>Задача</w:t>
-      </w:r>
-      <w:proofErr w:type="spellEnd"/>
-      <w:r>
-        <w:t xml:space="preserve"> 1 успешно перемещена из </w:t>
-      </w:r>
-      <w:proofErr w:type="gramStart"/>
-      <w:r>
-        <w:t>колонки</w:t>
-      </w:r>
-      <w:proofErr w:type="gramEnd"/>
-      <w:r>
-        <w:t xml:space="preserve"> В процессе в колонку Завершена и теперь имеет статус Завершена.</w:t>
+      <w:r>
+        <w:t>«</w:t>
+      </w:r>
+      <w:r>
+        <w:t>Задача 1</w:t>
+      </w:r>
+      <w:r>
+        <w:t>»</w:t>
+      </w:r>
+      <w:r>
+        <w:t xml:space="preserve"> успешно перемещена из колонки </w:t>
+      </w:r>
+      <w:r>
+        <w:t>«</w:t>
+      </w:r>
+      <w:r>
+        <w:t>В процессе</w:t>
+      </w:r>
+      <w:r>
+        <w:t>»</w:t>
+      </w:r>
+      <w:r>
+        <w:t xml:space="preserve"> в колонку </w:t>
+      </w:r>
+      <w:r>
+        <w:t>«</w:t>
+      </w:r>
+      <w:r>
+        <w:t>Завершена</w:t>
+      </w:r>
+      <w:r>
+        <w:t>»</w:t>
+      </w:r>
+      <w:r>
+        <w:t xml:space="preserve"> и теперь имеет статус </w:t>
+      </w:r>
+      <w:r>
+        <w:t>«</w:t>
+      </w:r>
+      <w:r>
+        <w:t>Завершена</w:t>
+      </w:r>
+      <w:r>
+        <w:t>»</w:t>
+      </w:r>
+      <w:r>
+        <w:t>.</w:t>
       </w:r>
     </w:p>
     <w:p>
@@ -20594,6 +19831,17 @@
         <w:t>Для редактирования профиля пользователя необходимо перейти в раздел управления профилем. Кнопка для перехода к редактированию профиля представлена на рисунке 4.16.</w:t>
       </w:r>
     </w:p>
+    <w:p>
+      <w:pPr>
+        <w:spacing w:after="160" w:line="259" w:lineRule="auto"/>
+        <w:ind w:firstLine="0"/>
+        <w:jc w:val="left"/>
+      </w:pPr>
+      <w:r>
+        <w:br w:type="page"/>
+      </w:r>
+    </w:p>
+    <w:p/>
     <w:p>
       <w:pPr>
         <w:ind w:firstLine="0"/>
@@ -20603,7 +19851,6 @@
         <w:rPr>
           <w:noProof/>
         </w:rPr>
-        <w:lastRenderedPageBreak/>
         <w:drawing>
           <wp:inline distT="0" distB="0" distL="0" distR="0" wp14:anchorId="70E0E517" wp14:editId="288D5358">
             <wp:extent cx="2614246" cy="1957750"/>
@@ -20743,7 +19990,29 @@
     <w:p/>
     <w:p>
       <w:r>
-        <w:t>После внесения изменений и нажатия на кнопку «Сохранить», обновленные данные отображаются в профиле пользователя. Результат изменения имени и фамилии на Петр Петров показан на рисунке 4.18.</w:t>
+        <w:t xml:space="preserve">После внесения изменений и нажатия на кнопку «Сохранить», обновленные данные отображаются в профиле пользователя. Результат изменения имени и фамилии на </w:t>
+      </w:r>
+      <w:r>
+        <w:t>«</w:t>
+      </w:r>
+      <w:r>
+        <w:t>Петр Петров</w:t>
+      </w:r>
+      <w:r>
+        <w:t>»</w:t>
+      </w:r>
+      <w:r>
+        <w:t xml:space="preserve"> показан на рисунке 4.18.</w:t>
+      </w:r>
+    </w:p>
+    <w:p>
+      <w:pPr>
+        <w:spacing w:after="160" w:line="259" w:lineRule="auto"/>
+        <w:ind w:firstLine="0"/>
+        <w:jc w:val="left"/>
+      </w:pPr>
+      <w:r>
+        <w:br w:type="page"/>
       </w:r>
     </w:p>
     <w:p/>
@@ -20756,7 +20025,6 @@
         <w:rPr>
           <w:noProof/>
         </w:rPr>
-        <w:lastRenderedPageBreak/>
         <w:drawing>
           <wp:inline distT="0" distB="0" distL="0" distR="0" wp14:anchorId="109E1824" wp14:editId="2D65D10D">
             <wp:extent cx="2637692" cy="2017888"/>
@@ -20820,7 +20088,19 @@
     <w:p/>
     <w:p>
       <w:r>
-        <w:t>Результаты теста на проверку возможности редактирования профиля соответствуют ожиданиям. Имя и фамилия пользователя успешно изменены на Петр Петров.</w:t>
+        <w:t xml:space="preserve">Результаты теста на проверку возможности редактирования профиля соответствуют ожиданиям. Имя и фамилия пользователя успешно изменены на </w:t>
+      </w:r>
+      <w:r>
+        <w:t>«</w:t>
+      </w:r>
+      <w:r>
+        <w:t>Петр Петров</w:t>
+      </w:r>
+      <w:r>
+        <w:t>»</w:t>
+      </w:r>
+      <w:r>
+        <w:t>.</w:t>
       </w:r>
     </w:p>
     <w:p>
@@ -20842,7 +20122,6 @@
         <w:t>Для добавления пользователя на доску необходимо перейти на страницу настроек проекта. Кнопка для добавления пользователя на доску представлена на рисунке 4.19.</w:t>
       </w:r>
     </w:p>
-    <w:p/>
     <w:p/>
     <w:p>
       <w:pPr>
@@ -20916,23 +20195,26 @@
     <w:p/>
     <w:p>
       <w:r>
-        <w:t xml:space="preserve">После нажатия на кнопку добавления пользователя открывается форма для ввода </w:t>
-      </w:r>
-      <w:proofErr w:type="spellStart"/>
-      <w:r>
-        <w:t>email</w:t>
-      </w:r>
-      <w:proofErr w:type="spellEnd"/>
-      <w:r>
-        <w:t xml:space="preserve"> пользователя. Ввод </w:t>
-      </w:r>
-      <w:proofErr w:type="spellStart"/>
-      <w:r>
-        <w:t>email</w:t>
-      </w:r>
-      <w:proofErr w:type="spellEnd"/>
-      <w:r>
-        <w:t xml:space="preserve"> пользователя представлен на рисунке 4.20.</w:t>
+        <w:t xml:space="preserve">После нажатия на кнопку добавления пользователя открывается форма для ввода email пользователя. Ввод email пользователя представлен на </w:t>
+      </w:r>
+      <w:r>
+        <w:t>рисунке</w:t>
+      </w:r>
+      <w:r>
+        <w:t> </w:t>
+      </w:r>
+      <w:r>
+        <w:t>4.20.</w:t>
+      </w:r>
+    </w:p>
+    <w:p>
+      <w:pPr>
+        <w:spacing w:after="160" w:line="259" w:lineRule="auto"/>
+        <w:ind w:firstLine="0"/>
+        <w:jc w:val="left"/>
+      </w:pPr>
+      <w:r>
+        <w:br w:type="page"/>
       </w:r>
     </w:p>
     <w:p/>
@@ -20945,7 +20227,6 @@
         <w:rPr>
           <w:noProof/>
         </w:rPr>
-        <w:lastRenderedPageBreak/>
         <w:drawing>
           <wp:inline distT="0" distB="0" distL="0" distR="0" wp14:anchorId="4707D644" wp14:editId="2CB6891D">
             <wp:extent cx="2760785" cy="1443554"/>
@@ -21003,54 +20284,15 @@
           <w:sz w:val="26"/>
           <w:szCs w:val="26"/>
         </w:rPr>
-        <w:t xml:space="preserve">Рисунок 4.20 – Форма ввода </w:t>
-      </w:r>
-      <w:proofErr w:type="spellStart"/>
-      <w:r>
-        <w:rPr>
-          <w:rFonts w:cs="Times New Roman"/>
-          <w:iCs/>
-          <w:color w:val="000000" w:themeColor="text1"/>
-          <w:sz w:val="26"/>
-          <w:szCs w:val="26"/>
-        </w:rPr>
-        <w:t>email</w:t>
-      </w:r>
-      <w:proofErr w:type="spellEnd"/>
-      <w:r>
-        <w:rPr>
-          <w:rFonts w:cs="Times New Roman"/>
-          <w:iCs/>
-          <w:color w:val="000000" w:themeColor="text1"/>
-          <w:sz w:val="26"/>
-          <w:szCs w:val="26"/>
-        </w:rPr>
-        <w:t xml:space="preserve"> для добавления пользователя</w:t>
+        <w:t>Рисунок 4.20 – Форма ввода email для добавления пользователя</w:t>
       </w:r>
     </w:p>
     <w:p/>
     <w:p>
       <w:r>
-        <w:t xml:space="preserve">После ввода </w:t>
-      </w:r>
-      <w:proofErr w:type="spellStart"/>
-      <w:r>
-        <w:t>email</w:t>
-      </w:r>
-      <w:proofErr w:type="spellEnd"/>
-      <w:r>
-        <w:t xml:space="preserve"> и подтверждения действия, на указанный </w:t>
-      </w:r>
-      <w:proofErr w:type="spellStart"/>
-      <w:r>
-        <w:t>email</w:t>
-      </w:r>
-      <w:proofErr w:type="spellEnd"/>
-      <w:r>
-        <w:t xml:space="preserve"> отправляется письмо с ссылкой для присоединения к проекту. Скриншот письма с ссылкой представлен на рисунке 4.21.</w:t>
-      </w:r>
-    </w:p>
-    <w:p/>
+        <w:t>После ввода email и подтверждения действия, на указанный email отправляется письмо с ссылкой для присоединения к проекту. Скриншот письма с ссылкой представлен на рисунке 4.21.</w:t>
+      </w:r>
+    </w:p>
     <w:p/>
     <w:p>
       <w:pPr>
@@ -21124,15 +20366,19 @@
     <w:p/>
     <w:p>
       <w:r>
-        <w:t xml:space="preserve">Результаты теста на проверку возможности добавления пользователя на доску соответствуют ожиданиям. На </w:t>
-      </w:r>
-      <w:proofErr w:type="spellStart"/>
-      <w:r>
-        <w:t>email</w:t>
-      </w:r>
-      <w:proofErr w:type="spellEnd"/>
-      <w:r>
-        <w:t xml:space="preserve"> kotus777@mail.ru успешно пришло письмо с ссылкой для присоединения к проекту.</w:t>
+        <w:t xml:space="preserve">Результаты теста на проверку возможности добавления пользователя на доску соответствуют ожиданиям. На email </w:t>
+      </w:r>
+      <w:r>
+        <w:t>«</w:t>
+      </w:r>
+      <w:r>
+        <w:t>kotus777@mail.ru</w:t>
+      </w:r>
+      <w:r>
+        <w:t>»</w:t>
+      </w:r>
+      <w:r>
+        <w:t xml:space="preserve"> успешно пришло письмо с ссылкой для присоединения к проекту.</w:t>
       </w:r>
     </w:p>
     <w:p>
@@ -21592,9 +20838,9 @@
         </w:rPr>
       </w:pPr>
     </w:p>
-    <w:bookmarkStart w:id="17" w:name="_Toc167952609" w:displacedByCustomXml="next"/>
+    <w:bookmarkStart w:id="17" w:name="_Toc194864171" w:displacedByCustomXml="next"/>
     <w:bookmarkStart w:id="18" w:name="_Toc185341191" w:displacedByCustomXml="next"/>
-    <w:bookmarkStart w:id="19" w:name="_Toc194864171" w:displacedByCustomXml="next"/>
+    <w:bookmarkStart w:id="19" w:name="_Toc167952609" w:displacedByCustomXml="next"/>
     <w:sdt>
       <w:sdtPr>
         <w:id w:val="2138365204"/>
@@ -21684,39 +20930,7 @@
                   <w:rFonts w:cs="Times New Roman"/>
                   <w:szCs w:val="28"/>
                 </w:rPr>
-                <w:t xml:space="preserve"> Блог </w:t>
-              </w:r>
-              <w:proofErr w:type="spellStart"/>
-              <w:r>
-                <w:rPr>
-                  <w:rFonts w:cs="Times New Roman"/>
-                  <w:szCs w:val="28"/>
-                </w:rPr>
-                <w:t>Productstar</w:t>
-              </w:r>
-              <w:proofErr w:type="spellEnd"/>
-              <w:r>
-                <w:rPr>
-                  <w:rFonts w:cs="Times New Roman"/>
-                  <w:szCs w:val="28"/>
-                </w:rPr>
-                <w:t xml:space="preserve"> – Что такое </w:t>
-              </w:r>
-              <w:proofErr w:type="spellStart"/>
-              <w:r>
-                <w:rPr>
-                  <w:rFonts w:cs="Times New Roman"/>
-                  <w:szCs w:val="28"/>
-                </w:rPr>
-                <w:t>Git</w:t>
-              </w:r>
-              <w:proofErr w:type="spellEnd"/>
-              <w:r>
-                <w:rPr>
-                  <w:rFonts w:cs="Times New Roman"/>
-                  <w:szCs w:val="28"/>
-                </w:rPr>
-                <w:t xml:space="preserve"> и зачем нужен контроль версий [Электронный ресурс]. URL: https://blog.productstar.ru/pochemu-razrabotchiki-polzuyutsya-git/ (Дата обращения 16.12.24); </w:t>
+                <w:t xml:space="preserve"> Блог Productstar – Что такое Git и зачем нужен контроль версий [Электронный ресурс]. URL: https://blog.productstar.ru/pochemu-razrabotchiki-polzuyutsya-git/ (Дата обращения 16.12.24); </w:t>
               </w:r>
             </w:p>
             <w:p>
@@ -21806,7 +21020,6 @@
                 </w:rPr>
                 <w:t>://</w:t>
               </w:r>
-              <w:proofErr w:type="spellStart"/>
               <w:r>
                 <w:rPr>
                   <w:rFonts w:cs="Times New Roman"/>
@@ -21815,7 +21028,6 @@
                 </w:rPr>
                 <w:t>ru</w:t>
               </w:r>
-              <w:proofErr w:type="spellEnd"/>
               <w:r>
                 <w:rPr>
                   <w:rFonts w:cs="Times New Roman"/>
@@ -21823,7 +21035,6 @@
                 </w:rPr>
                 <w:t>.</w:t>
               </w:r>
-              <w:proofErr w:type="spellStart"/>
               <w:r>
                 <w:rPr>
                   <w:rFonts w:cs="Times New Roman"/>
@@ -21832,7 +21043,6 @@
                 </w:rPr>
                 <w:t>wikipedia</w:t>
               </w:r>
-              <w:proofErr w:type="spellEnd"/>
               <w:r>
                 <w:rPr>
                   <w:rFonts w:cs="Times New Roman"/>
@@ -21868,23 +21078,7 @@
                   <w:rFonts w:cs="Times New Roman"/>
                   <w:szCs w:val="28"/>
                 </w:rPr>
-                <w:t>/</w:t>
-              </w:r>
-              <w:proofErr w:type="spellStart"/>
-              <w:r>
-                <w:rPr>
-                  <w:rFonts w:cs="Times New Roman"/>
-                  <w:szCs w:val="28"/>
-                </w:rPr>
-                <w:t>Диаграмма_прецедентов</w:t>
-              </w:r>
-              <w:proofErr w:type="spellEnd"/>
-              <w:r>
-                <w:rPr>
-                  <w:rFonts w:cs="Times New Roman"/>
-                  <w:szCs w:val="28"/>
-                </w:rPr>
-                <w:t>#:~:</w:t>
+                <w:t>/Диаграмма_прецедентов#:~:</w:t>
               </w:r>
               <w:r>
                 <w:rPr>
@@ -22061,7 +21255,6 @@
                 </w:rPr>
                 <w:t>://</w:t>
               </w:r>
-              <w:proofErr w:type="spellStart"/>
               <w:r>
                 <w:rPr>
                   <w:rFonts w:cs="Times New Roman"/>
@@ -22070,7 +21263,6 @@
                 </w:rPr>
                 <w:t>ru</w:t>
               </w:r>
-              <w:proofErr w:type="spellEnd"/>
               <w:r>
                 <w:rPr>
                   <w:rFonts w:cs="Times New Roman"/>
@@ -22078,7 +21270,6 @@
                 </w:rPr>
                 <w:t>.</w:t>
               </w:r>
-              <w:proofErr w:type="spellStart"/>
               <w:r>
                 <w:rPr>
                   <w:rFonts w:cs="Times New Roman"/>
@@ -22087,7 +21278,6 @@
                 </w:rPr>
                 <w:t>wikipedia</w:t>
               </w:r>
-              <w:proofErr w:type="spellEnd"/>
               <w:r>
                 <w:rPr>
                   <w:rFonts w:cs="Times New Roman"/>
@@ -22123,17 +21313,8 @@
                   <w:rFonts w:cs="Times New Roman"/>
                   <w:szCs w:val="28"/>
                 </w:rPr>
-                <w:t>/</w:t>
+                <w:t>/Диаграмма_деятельности</w:t>
               </w:r>
-              <w:proofErr w:type="spellStart"/>
-              <w:r>
-                <w:rPr>
-                  <w:rFonts w:cs="Times New Roman"/>
-                  <w:szCs w:val="28"/>
-                </w:rPr>
-                <w:t>Диаграмма_деятельности</w:t>
-              </w:r>
-              <w:proofErr w:type="spellEnd"/>
               <w:r>
                 <w:rPr>
                   <w:rFonts w:cs="Times New Roman"/>
@@ -22202,23 +21383,7 @@
                   <w:rFonts w:cs="Times New Roman"/>
                   <w:szCs w:val="28"/>
                 </w:rPr>
-                <w:t>ASP.Net Core в действии / пер. с </w:t>
-              </w:r>
-              <w:proofErr w:type="spellStart"/>
-              <w:r>
-                <w:rPr>
-                  <w:rFonts w:cs="Times New Roman"/>
-                  <w:szCs w:val="28"/>
-                </w:rPr>
-                <w:t>анг</w:t>
-              </w:r>
-              <w:proofErr w:type="spellEnd"/>
-              <w:r>
-                <w:rPr>
-                  <w:rFonts w:cs="Times New Roman"/>
-                  <w:szCs w:val="28"/>
-                </w:rPr>
-                <w:t>. Д. А. Беликова. – М.: ДМК Пресс, 2021. – 906 с.: ил.</w:t>
+                <w:t>ASP.Net Core в действии / пер. с анг. Д. А. Беликова. – М.: ДМК Пресс, 2021. – 906 с.: ил.</w:t>
               </w:r>
             </w:p>
           </w:sdtContent>
@@ -22349,7 +21514,6 @@
         </w:rPr>
         <w:t>@</w:t>
       </w:r>
-      <w:proofErr w:type="spellStart"/>
       <w:r>
         <w:rPr>
           <w:rFonts w:cs="Times New Roman"/>
@@ -22358,7 +21522,6 @@
         </w:rPr>
         <w:t>addTagHelper</w:t>
       </w:r>
-      <w:proofErr w:type="spellEnd"/>
       <w:r>
         <w:rPr>
           <w:rFonts w:cs="Times New Roman"/>
@@ -22381,7 +21544,6 @@
         </w:rPr>
         <w:t>.</w:t>
       </w:r>
-      <w:proofErr w:type="spellStart"/>
       <w:r>
         <w:rPr>
           <w:rFonts w:cs="Times New Roman"/>
@@ -22390,7 +21552,6 @@
         </w:rPr>
         <w:t>AspNetCore</w:t>
       </w:r>
-      <w:proofErr w:type="spellEnd"/>
       <w:r>
         <w:rPr>
           <w:rFonts w:cs="Times New Roman"/>
@@ -22398,7 +21559,6 @@
         </w:rPr>
         <w:t>.</w:t>
       </w:r>
-      <w:proofErr w:type="spellStart"/>
       <w:r>
         <w:rPr>
           <w:rFonts w:cs="Times New Roman"/>
@@ -22407,7 +21567,6 @@
         </w:rPr>
         <w:t>Mvc</w:t>
       </w:r>
-      <w:proofErr w:type="spellEnd"/>
       <w:r>
         <w:rPr>
           <w:rFonts w:cs="Times New Roman"/>
@@ -22415,7 +21574,6 @@
         </w:rPr>
         <w:t>.</w:t>
       </w:r>
-      <w:proofErr w:type="spellStart"/>
       <w:r>
         <w:rPr>
           <w:rFonts w:cs="Times New Roman"/>
@@ -22424,7 +21582,6 @@
         </w:rPr>
         <w:t>TagHelpers</w:t>
       </w:r>
-      <w:proofErr w:type="spellEnd"/>
     </w:p>
     <w:p>
       <w:pPr>
@@ -22466,25 +21623,7 @@
           <w:szCs w:val="28"/>
           <w:lang w:val="en-US"/>
         </w:rPr>
-        <w:t>Layout = "_</w:t>
-      </w:r>
-      <w:proofErr w:type="spellStart"/>
-      <w:r>
-        <w:rPr>
-          <w:rFonts w:cs="Times New Roman"/>
-          <w:szCs w:val="28"/>
-          <w:lang w:val="en-US"/>
-        </w:rPr>
-        <w:t>Layout_NoHeader</w:t>
-      </w:r>
-      <w:proofErr w:type="spellEnd"/>
-      <w:r>
-        <w:rPr>
-          <w:rFonts w:cs="Times New Roman"/>
-          <w:szCs w:val="28"/>
-          <w:lang w:val="en-US"/>
-        </w:rPr>
-        <w:t>";</w:t>
+        <w:t>Layout = "_Layout_NoHeader";</w:t>
       </w:r>
     </w:p>
     <w:p>
@@ -22522,25 +21661,7 @@
           <w:szCs w:val="28"/>
           <w:lang w:val="en-US"/>
         </w:rPr>
-        <w:t>&lt;div class="</w:t>
-      </w:r>
-      <w:proofErr w:type="spellStart"/>
-      <w:r>
-        <w:rPr>
-          <w:rFonts w:cs="Times New Roman"/>
-          <w:szCs w:val="28"/>
-          <w:lang w:val="en-US"/>
-        </w:rPr>
-        <w:t>Input_background</w:t>
-      </w:r>
-      <w:proofErr w:type="spellEnd"/>
-      <w:r>
-        <w:rPr>
-          <w:rFonts w:cs="Times New Roman"/>
-          <w:szCs w:val="28"/>
-          <w:lang w:val="en-US"/>
-        </w:rPr>
-        <w:t>"&gt;</w:t>
+        <w:t>&lt;div class="Input_background"&gt;</w:t>
       </w:r>
     </w:p>
     <w:p>
@@ -22593,25 +21714,7 @@
           <w:szCs w:val="28"/>
           <w:lang w:val="en-US"/>
         </w:rPr>
-        <w:t xml:space="preserve">    &lt;div class="</w:t>
-      </w:r>
-      <w:proofErr w:type="spellStart"/>
-      <w:r>
-        <w:rPr>
-          <w:rFonts w:cs="Times New Roman"/>
-          <w:szCs w:val="28"/>
-          <w:lang w:val="en-US"/>
-        </w:rPr>
-        <w:t>Input_window</w:t>
-      </w:r>
-      <w:proofErr w:type="spellEnd"/>
-      <w:r>
-        <w:rPr>
-          <w:rFonts w:cs="Times New Roman"/>
-          <w:szCs w:val="28"/>
-          <w:lang w:val="en-US"/>
-        </w:rPr>
-        <w:t>"&gt;</w:t>
+        <w:t xml:space="preserve">    &lt;div class="Input_window"&gt;</w:t>
       </w:r>
     </w:p>
     <w:p>
@@ -22690,25 +21793,7 @@
           <w:szCs w:val="28"/>
           <w:lang w:val="en-US"/>
         </w:rPr>
-        <w:t xml:space="preserve">            &lt;label class="input-</w:t>
-      </w:r>
-      <w:proofErr w:type="spellStart"/>
-      <w:r>
-        <w:rPr>
-          <w:rFonts w:cs="Times New Roman"/>
-          <w:szCs w:val="28"/>
-          <w:lang w:val="en-US"/>
-        </w:rPr>
-        <w:t>form__label</w:t>
-      </w:r>
-      <w:proofErr w:type="spellEnd"/>
-      <w:r>
-        <w:rPr>
-          <w:rFonts w:cs="Times New Roman"/>
-          <w:szCs w:val="28"/>
-          <w:lang w:val="en-US"/>
-        </w:rPr>
-        <w:t>"&gt;</w:t>
+        <w:t xml:space="preserve">            &lt;label class="input-form__label"&gt;</w:t>
       </w:r>
     </w:p>
     <w:p>
@@ -22746,61 +21831,7 @@
           <w:szCs w:val="28"/>
           <w:lang w:val="en-US"/>
         </w:rPr>
-        <w:t xml:space="preserve">                &lt;input class="</w:t>
-      </w:r>
-      <w:proofErr w:type="spellStart"/>
-      <w:r>
-        <w:rPr>
-          <w:rFonts w:cs="Times New Roman"/>
-          <w:szCs w:val="28"/>
-          <w:lang w:val="en-US"/>
-        </w:rPr>
-        <w:t>form__input</w:t>
-      </w:r>
-      <w:proofErr w:type="spellEnd"/>
-      <w:r>
-        <w:rPr>
-          <w:rFonts w:cs="Times New Roman"/>
-          <w:szCs w:val="28"/>
-          <w:lang w:val="en-US"/>
-        </w:rPr>
-        <w:t xml:space="preserve"> input-email" type="email" name="Email" </w:t>
-      </w:r>
-      <w:proofErr w:type="gramStart"/>
-      <w:r>
-        <w:rPr>
-          <w:rFonts w:cs="Times New Roman"/>
-          <w:szCs w:val="28"/>
-          <w:lang w:val="en-US"/>
-        </w:rPr>
-        <w:t>autocomplete</w:t>
-      </w:r>
-      <w:proofErr w:type="gramEnd"/>
-      <w:r>
-        <w:rPr>
-          <w:rFonts w:cs="Times New Roman"/>
-          <w:szCs w:val="28"/>
-          <w:lang w:val="en-US"/>
-        </w:rPr>
-        <w:t xml:space="preserve">="off" </w:t>
-      </w:r>
-      <w:proofErr w:type="gramStart"/>
-      <w:r>
-        <w:rPr>
-          <w:rFonts w:cs="Times New Roman"/>
-          <w:szCs w:val="28"/>
-          <w:lang w:val="en-US"/>
-        </w:rPr>
-        <w:t>required  value</w:t>
-      </w:r>
-      <w:proofErr w:type="gramEnd"/>
-      <w:r>
-        <w:rPr>
-          <w:rFonts w:cs="Times New Roman"/>
-          <w:szCs w:val="28"/>
-          <w:lang w:val="en-US"/>
-        </w:rPr>
-        <w:t>="kotus777@mail.ru"&gt;</w:t>
+        <w:t xml:space="preserve">                &lt;input class="form__input input-email" type="email" name="Email" autocomplete="off" required  value="kotus777@mail.ru"&gt;</w:t>
       </w:r>
     </w:p>
     <w:p>
@@ -22849,25 +21880,7 @@
           <w:szCs w:val="28"/>
           <w:lang w:val="en-US"/>
         </w:rPr>
-        <w:t xml:space="preserve">            &lt;label class="input-</w:t>
-      </w:r>
-      <w:proofErr w:type="spellStart"/>
-      <w:r>
-        <w:rPr>
-          <w:rFonts w:cs="Times New Roman"/>
-          <w:szCs w:val="28"/>
-          <w:lang w:val="en-US"/>
-        </w:rPr>
-        <w:t>form__label</w:t>
-      </w:r>
-      <w:proofErr w:type="spellEnd"/>
-      <w:r>
-        <w:rPr>
-          <w:rFonts w:cs="Times New Roman"/>
-          <w:szCs w:val="28"/>
-          <w:lang w:val="en-US"/>
-        </w:rPr>
-        <w:t>"&gt;</w:t>
+        <w:t xml:space="preserve">            &lt;label class="input-form__label"&gt;</w:t>
       </w:r>
     </w:p>
     <w:p>
@@ -22920,61 +21933,7 @@
           <w:szCs w:val="28"/>
           <w:lang w:val="en-US"/>
         </w:rPr>
-        <w:t xml:space="preserve">                &lt;input class="</w:t>
-      </w:r>
-      <w:proofErr w:type="spellStart"/>
-      <w:r>
-        <w:rPr>
-          <w:rFonts w:cs="Times New Roman"/>
-          <w:szCs w:val="28"/>
-          <w:lang w:val="en-US"/>
-        </w:rPr>
-        <w:t>form__input</w:t>
-      </w:r>
-      <w:proofErr w:type="spellEnd"/>
-      <w:r>
-        <w:rPr>
-          <w:rFonts w:cs="Times New Roman"/>
-          <w:szCs w:val="28"/>
-          <w:lang w:val="en-US"/>
-        </w:rPr>
-        <w:t xml:space="preserve"> input-password" type="password" name="</w:t>
-      </w:r>
-      <w:proofErr w:type="spellStart"/>
-      <w:r>
-        <w:rPr>
-          <w:rFonts w:cs="Times New Roman"/>
-          <w:szCs w:val="28"/>
-          <w:lang w:val="en-US"/>
-        </w:rPr>
-        <w:t>HashPass</w:t>
-      </w:r>
-      <w:proofErr w:type="spellEnd"/>
-      <w:r>
-        <w:rPr>
-          <w:rFonts w:cs="Times New Roman"/>
-          <w:szCs w:val="28"/>
-          <w:lang w:val="en-US"/>
-        </w:rPr>
-        <w:t xml:space="preserve">" </w:t>
-      </w:r>
-      <w:proofErr w:type="spellStart"/>
-      <w:r>
-        <w:rPr>
-          <w:rFonts w:cs="Times New Roman"/>
-          <w:szCs w:val="28"/>
-          <w:lang w:val="en-US"/>
-        </w:rPr>
-        <w:t>autocomlete</w:t>
-      </w:r>
-      <w:proofErr w:type="spellEnd"/>
-      <w:r>
-        <w:rPr>
-          <w:rFonts w:cs="Times New Roman"/>
-          <w:szCs w:val="28"/>
-          <w:lang w:val="en-US"/>
-        </w:rPr>
-        <w:t>="off" required value="1"&gt;</w:t>
+        <w:t xml:space="preserve">                &lt;input class="form__input input-password" type="password" name="HashPass" autocomlete="off" required value="1"&gt;</w:t>
       </w:r>
     </w:p>
     <w:p>
@@ -22993,25 +21952,7 @@
           <w:szCs w:val="28"/>
           <w:lang w:val="en-US"/>
         </w:rPr>
-        <w:t xml:space="preserve">                &lt;div class="</w:t>
-      </w:r>
-      <w:proofErr w:type="spellStart"/>
-      <w:r>
-        <w:rPr>
-          <w:rFonts w:cs="Times New Roman"/>
-          <w:szCs w:val="28"/>
-          <w:lang w:val="en-US"/>
-        </w:rPr>
-        <w:t>input__toggler</w:t>
-      </w:r>
-      <w:proofErr w:type="spellEnd"/>
-      <w:r>
-        <w:rPr>
-          <w:rFonts w:cs="Times New Roman"/>
-          <w:szCs w:val="28"/>
-          <w:lang w:val="en-US"/>
-        </w:rPr>
-        <w:t>"&gt;</w:t>
+        <w:t xml:space="preserve">                &lt;div class="input__toggler"&gt;</w:t>
       </w:r>
     </w:p>
     <w:p>
@@ -23030,61 +21971,7 @@
           <w:szCs w:val="28"/>
           <w:lang w:val="en-US"/>
         </w:rPr>
-        <w:t xml:space="preserve">                    &lt;</w:t>
-      </w:r>
-      <w:proofErr w:type="spellStart"/>
-      <w:r>
-        <w:rPr>
-          <w:rFonts w:cs="Times New Roman"/>
-          <w:szCs w:val="28"/>
-          <w:lang w:val="en-US"/>
-        </w:rPr>
-        <w:t>i</w:t>
-      </w:r>
-      <w:proofErr w:type="spellEnd"/>
-      <w:r>
-        <w:rPr>
-          <w:rFonts w:cs="Times New Roman"/>
-          <w:szCs w:val="28"/>
-          <w:lang w:val="en-US"/>
-        </w:rPr>
-        <w:t xml:space="preserve"> class="la la-eye </w:t>
-      </w:r>
-      <w:proofErr w:type="spellStart"/>
-      <w:r>
-        <w:rPr>
-          <w:rFonts w:cs="Times New Roman"/>
-          <w:szCs w:val="28"/>
-          <w:lang w:val="en-US"/>
-        </w:rPr>
-        <w:t>input__icon</w:t>
-      </w:r>
-      <w:proofErr w:type="spellEnd"/>
-      <w:r>
-        <w:rPr>
-          <w:rFonts w:cs="Times New Roman"/>
-          <w:szCs w:val="28"/>
-          <w:lang w:val="en-US"/>
-        </w:rPr>
-        <w:t>"&gt;&lt;/</w:t>
-      </w:r>
-      <w:proofErr w:type="spellStart"/>
-      <w:r>
-        <w:rPr>
-          <w:rFonts w:cs="Times New Roman"/>
-          <w:szCs w:val="28"/>
-          <w:lang w:val="en-US"/>
-        </w:rPr>
-        <w:t>i</w:t>
-      </w:r>
-      <w:proofErr w:type="spellEnd"/>
-      <w:r>
-        <w:rPr>
-          <w:rFonts w:cs="Times New Roman"/>
-          <w:szCs w:val="28"/>
-          <w:lang w:val="en-US"/>
-        </w:rPr>
-        <w:t>&gt;</w:t>
+        <w:t xml:space="preserve">                    &lt;i class="la la-eye input__icon"&gt;&lt;/i&gt;</w:t>
       </w:r>
     </w:p>
     <w:p>
@@ -23103,25 +21990,7 @@
           <w:szCs w:val="28"/>
           <w:lang w:val="en-US"/>
         </w:rPr>
-        <w:t xml:space="preserve">                    &lt;input type="checkbox" class="</w:t>
-      </w:r>
-      <w:proofErr w:type="spellStart"/>
-      <w:r>
-        <w:rPr>
-          <w:rFonts w:cs="Times New Roman"/>
-          <w:szCs w:val="28"/>
-          <w:lang w:val="en-US"/>
-        </w:rPr>
-        <w:t>input__checkbox</w:t>
-      </w:r>
-      <w:proofErr w:type="spellEnd"/>
-      <w:r>
-        <w:rPr>
-          <w:rFonts w:cs="Times New Roman"/>
-          <w:szCs w:val="28"/>
-          <w:lang w:val="en-US"/>
-        </w:rPr>
-        <w:t xml:space="preserve"> password-toggler"&gt;</w:t>
+        <w:t xml:space="preserve">                    &lt;input type="checkbox" class="input__checkbox password-toggler"&gt;</w:t>
       </w:r>
     </w:p>
     <w:p>
@@ -23190,46 +22059,8 @@
           <w:szCs w:val="28"/>
           <w:lang w:val="en-US"/>
         </w:rPr>
-        <w:t xml:space="preserve">            @if (</w:t>
-      </w:r>
-      <w:proofErr w:type="spellStart"/>
-      <w:proofErr w:type="gramStart"/>
-      <w:r>
-        <w:rPr>
-          <w:rFonts w:cs="Times New Roman"/>
-          <w:szCs w:val="28"/>
-          <w:lang w:val="en-US"/>
-        </w:rPr>
-        <w:t>ViewBag.error</w:t>
-      </w:r>
-      <w:proofErr w:type="spellEnd"/>
-      <w:r>
-        <w:rPr>
-          <w:rFonts w:cs="Times New Roman"/>
-          <w:szCs w:val="28"/>
-          <w:lang w:val="en-US"/>
-        </w:rPr>
-        <w:t xml:space="preserve"> !</w:t>
-      </w:r>
-      <w:proofErr w:type="gramEnd"/>
-      <w:r>
-        <w:rPr>
-          <w:rFonts w:cs="Times New Roman"/>
-          <w:szCs w:val="28"/>
-          <w:lang w:val="en-US"/>
-        </w:rPr>
-        <w:t xml:space="preserve">= </w:t>
-      </w:r>
-      <w:proofErr w:type="gramStart"/>
-      <w:r>
-        <w:rPr>
-          <w:rFonts w:cs="Times New Roman"/>
-          <w:szCs w:val="28"/>
-          <w:lang w:val="en-US"/>
-        </w:rPr>
-        <w:t>null){</w:t>
-      </w:r>
-      <w:proofErr w:type="gramEnd"/>
+        <w:t xml:space="preserve">            @if (ViewBag.error != null){</w:t>
+      </w:r>
     </w:p>
     <w:p>
       <w:pPr>
@@ -23247,25 +22078,7 @@
           <w:szCs w:val="28"/>
           <w:lang w:val="en-US"/>
         </w:rPr>
-        <w:t xml:space="preserve">                &lt;div class="</w:t>
-      </w:r>
-      <w:proofErr w:type="spellStart"/>
-      <w:r>
-        <w:rPr>
-          <w:rFonts w:cs="Times New Roman"/>
-          <w:szCs w:val="28"/>
-          <w:lang w:val="en-US"/>
-        </w:rPr>
-        <w:t>input__answer</w:t>
-      </w:r>
-      <w:proofErr w:type="spellEnd"/>
-      <w:r>
-        <w:rPr>
-          <w:rFonts w:cs="Times New Roman"/>
-          <w:szCs w:val="28"/>
-          <w:lang w:val="en-US"/>
-        </w:rPr>
-        <w:t>"&gt;</w:t>
+        <w:t xml:space="preserve">                &lt;div class="input__answer"&gt;</w:t>
       </w:r>
     </w:p>
     <w:p>
@@ -23352,76 +22165,22 @@
           <w:szCs w:val="28"/>
           <w:lang w:val="en-US"/>
         </w:rPr>
-        <w:t xml:space="preserve">            &lt;button class="</w:t>
-      </w:r>
-      <w:proofErr w:type="spellStart"/>
+        <w:t xml:space="preserve">            &lt;button class="input__submit"&gt;</w:t>
+      </w:r>
+      <w:r>
+        <w:rPr>
+          <w:rFonts w:cs="Times New Roman"/>
+          <w:szCs w:val="28"/>
+        </w:rPr>
+        <w:t>Войти</w:t>
+      </w:r>
       <w:r>
         <w:rPr>
           <w:rFonts w:cs="Times New Roman"/>
           <w:szCs w:val="28"/>
           <w:lang w:val="en-US"/>
         </w:rPr>
-        <w:t>input__submit</w:t>
-      </w:r>
-      <w:proofErr w:type="spellEnd"/>
-      <w:r>
-        <w:rPr>
-          <w:rFonts w:cs="Times New Roman"/>
-          <w:szCs w:val="28"/>
-          <w:lang w:val="en-US"/>
-        </w:rPr>
-        <w:t>"&gt;</w:t>
-      </w:r>
-      <w:r>
-        <w:rPr>
-          <w:rFonts w:cs="Times New Roman"/>
-          <w:szCs w:val="28"/>
-        </w:rPr>
-        <w:t>Войти</w:t>
-      </w:r>
-      <w:r>
-        <w:rPr>
-          <w:rFonts w:cs="Times New Roman"/>
-          <w:szCs w:val="28"/>
-          <w:lang w:val="en-US"/>
-        </w:rPr>
-        <w:t>&lt;</w:t>
-      </w:r>
-      <w:proofErr w:type="spellStart"/>
-      <w:r>
-        <w:rPr>
-          <w:rFonts w:cs="Times New Roman"/>
-          <w:szCs w:val="28"/>
-          <w:lang w:val="en-US"/>
-        </w:rPr>
-        <w:t>i</w:t>
-      </w:r>
-      <w:proofErr w:type="spellEnd"/>
-      <w:r>
-        <w:rPr>
-          <w:rFonts w:cs="Times New Roman"/>
-          <w:szCs w:val="28"/>
-          <w:lang w:val="en-US"/>
-        </w:rPr>
-        <w:t xml:space="preserve"> class="las la-sign-in-alt"&gt;&lt;/</w:t>
-      </w:r>
-      <w:proofErr w:type="spellStart"/>
-      <w:r>
-        <w:rPr>
-          <w:rFonts w:cs="Times New Roman"/>
-          <w:szCs w:val="28"/>
-          <w:lang w:val="en-US"/>
-        </w:rPr>
-        <w:t>i</w:t>
-      </w:r>
-      <w:proofErr w:type="spellEnd"/>
-      <w:r>
-        <w:rPr>
-          <w:rFonts w:cs="Times New Roman"/>
-          <w:szCs w:val="28"/>
-          <w:lang w:val="en-US"/>
-        </w:rPr>
-        <w:t>&gt;&lt;/button&gt;</w:t>
+        <w:t>&lt;i class="las la-sign-in-alt"&gt;&lt;/i&gt;&lt;/button&gt;</w:t>
       </w:r>
     </w:p>
     <w:p>
@@ -23451,101 +22210,37 @@
           <w:szCs w:val="28"/>
           <w:lang w:val="en-US"/>
         </w:rPr>
-        <w:t xml:space="preserve">            &lt;a class="</w:t>
-      </w:r>
-      <w:proofErr w:type="spellStart"/>
+        <w:t xml:space="preserve">            &lt;a class="input__link" href="/Users/PasswordRecoveryRequest"&gt;</w:t>
+      </w:r>
+      <w:r>
+        <w:rPr>
+          <w:rFonts w:cs="Times New Roman"/>
+          <w:szCs w:val="28"/>
+        </w:rPr>
+        <w:t>Забыли</w:t>
+      </w:r>
       <w:r>
         <w:rPr>
           <w:rFonts w:cs="Times New Roman"/>
           <w:szCs w:val="28"/>
           <w:lang w:val="en-US"/>
         </w:rPr>
-        <w:t>input__link</w:t>
-      </w:r>
-      <w:proofErr w:type="spellEnd"/>
+        <w:t xml:space="preserve"> </w:t>
+      </w:r>
+      <w:r>
+        <w:rPr>
+          <w:rFonts w:cs="Times New Roman"/>
+          <w:szCs w:val="28"/>
+        </w:rPr>
+        <w:t>пароль</w:t>
+      </w:r>
       <w:r>
         <w:rPr>
           <w:rFonts w:cs="Times New Roman"/>
           <w:szCs w:val="28"/>
           <w:lang w:val="en-US"/>
         </w:rPr>
-        <w:t xml:space="preserve">" </w:t>
-      </w:r>
-      <w:proofErr w:type="spellStart"/>
-      <w:r>
-        <w:rPr>
-          <w:rFonts w:cs="Times New Roman"/>
-          <w:szCs w:val="28"/>
-          <w:lang w:val="en-US"/>
-        </w:rPr>
-        <w:t>href</w:t>
-      </w:r>
-      <w:proofErr w:type="spellEnd"/>
-      <w:r>
-        <w:rPr>
-          <w:rFonts w:cs="Times New Roman"/>
-          <w:szCs w:val="28"/>
-          <w:lang w:val="en-US"/>
-        </w:rPr>
-        <w:t>="/Users/</w:t>
-      </w:r>
-      <w:proofErr w:type="spellStart"/>
-      <w:r>
-        <w:rPr>
-          <w:rFonts w:cs="Times New Roman"/>
-          <w:szCs w:val="28"/>
-          <w:lang w:val="en-US"/>
-        </w:rPr>
-        <w:t>PasswordRecoveryRequest</w:t>
-      </w:r>
-      <w:proofErr w:type="spellEnd"/>
-      <w:r>
-        <w:rPr>
-          <w:rFonts w:cs="Times New Roman"/>
-          <w:szCs w:val="28"/>
-          <w:lang w:val="en-US"/>
-        </w:rPr>
-        <w:t>"&gt;</w:t>
-      </w:r>
-      <w:r>
-        <w:rPr>
-          <w:rFonts w:cs="Times New Roman"/>
-          <w:szCs w:val="28"/>
-        </w:rPr>
-        <w:t>Забыли</w:t>
-      </w:r>
-      <w:r>
-        <w:rPr>
-          <w:rFonts w:cs="Times New Roman"/>
-          <w:szCs w:val="28"/>
-          <w:lang w:val="en-US"/>
-        </w:rPr>
-        <w:t xml:space="preserve"> </w:t>
-      </w:r>
-      <w:proofErr w:type="gramStart"/>
-      <w:r>
-        <w:rPr>
-          <w:rFonts w:cs="Times New Roman"/>
-          <w:szCs w:val="28"/>
-        </w:rPr>
-        <w:t>пароль</w:t>
-      </w:r>
-      <w:r>
-        <w:rPr>
-          <w:rFonts w:cs="Times New Roman"/>
-          <w:szCs w:val="28"/>
-          <w:lang w:val="en-US"/>
-        </w:rPr>
-        <w:t>?&lt;</w:t>
-      </w:r>
-      <w:proofErr w:type="gramEnd"/>
-      <w:r>
-        <w:rPr>
-          <w:rFonts w:cs="Times New Roman"/>
-          <w:szCs w:val="28"/>
-          <w:lang w:val="en-US"/>
-        </w:rPr>
-        <w:t>/a&gt;</w:t>
+        <w:t>?&lt;/a&gt;</w:t>
       </w:r>
     </w:p>
     <w:p>
@@ -23564,25 +22259,7 @@
           <w:szCs w:val="28"/>
           <w:lang w:val="en-US"/>
         </w:rPr>
-        <w:t xml:space="preserve">            &lt;div class="</w:t>
-      </w:r>
-      <w:proofErr w:type="spellStart"/>
-      <w:r>
-        <w:rPr>
-          <w:rFonts w:cs="Times New Roman"/>
-          <w:szCs w:val="28"/>
-          <w:lang w:val="en-US"/>
-        </w:rPr>
-        <w:t>input__bottom</w:t>
-      </w:r>
-      <w:proofErr w:type="spellEnd"/>
-      <w:r>
-        <w:rPr>
-          <w:rFonts w:cs="Times New Roman"/>
-          <w:szCs w:val="28"/>
-          <w:lang w:val="en-US"/>
-        </w:rPr>
-        <w:t>"&gt;</w:t>
+        <w:t xml:space="preserve">            &lt;div class="input__bottom"&gt;</w:t>
       </w:r>
     </w:p>
     <w:p>
@@ -23680,7 +22357,6 @@
         </w:rPr>
         <w:t xml:space="preserve"> </w:t>
       </w:r>
-      <w:proofErr w:type="gramStart"/>
       <w:r>
         <w:rPr>
           <w:rFonts w:cs="Times New Roman"/>
@@ -23693,15 +22369,7 @@
           <w:rFonts w:cs="Times New Roman"/>
           <w:szCs w:val="28"/>
         </w:rPr>
-        <w:t>?&lt;</w:t>
-      </w:r>
-      <w:proofErr w:type="gramEnd"/>
-      <w:r>
-        <w:rPr>
-          <w:rFonts w:cs="Times New Roman"/>
-          <w:szCs w:val="28"/>
-        </w:rPr>
-        <w:t>/</w:t>
+        <w:t>?&lt;/</w:t>
       </w:r>
       <w:r>
         <w:rPr>
@@ -23742,25 +22410,7 @@
           <w:szCs w:val="28"/>
           <w:lang w:val="en-US"/>
         </w:rPr>
-        <w:t xml:space="preserve">&lt;a </w:t>
-      </w:r>
-      <w:proofErr w:type="spellStart"/>
-      <w:r>
-        <w:rPr>
-          <w:rFonts w:cs="Times New Roman"/>
-          <w:szCs w:val="28"/>
-          <w:lang w:val="en-US"/>
-        </w:rPr>
-        <w:t>href</w:t>
-      </w:r>
-      <w:proofErr w:type="spellEnd"/>
-      <w:r>
-        <w:rPr>
-          <w:rFonts w:cs="Times New Roman"/>
-          <w:szCs w:val="28"/>
-          <w:lang w:val="en-US"/>
-        </w:rPr>
-        <w:t>="/Users/Registration"&gt;</w:t>
+        <w:t>&lt;a href="/Users/Registration"&gt;</w:t>
       </w:r>
       <w:r>
         <w:rPr>
@@ -23815,23 +22465,7 @@
           <w:rFonts w:cs="Times New Roman"/>
           <w:szCs w:val="28"/>
         </w:rPr>
-        <w:t>&lt;/</w:t>
-      </w:r>
-      <w:proofErr w:type="spellStart"/>
-      <w:r>
-        <w:rPr>
-          <w:rFonts w:cs="Times New Roman"/>
-          <w:szCs w:val="28"/>
-        </w:rPr>
-        <w:t>div</w:t>
-      </w:r>
-      <w:proofErr w:type="spellEnd"/>
-      <w:r>
-        <w:rPr>
-          <w:rFonts w:cs="Times New Roman"/>
-          <w:szCs w:val="28"/>
-        </w:rPr>
-        <w:t>&gt;</w:t>
+        <w:t>&lt;/div&gt;</w:t>
       </w:r>
     </w:p>
     <w:p>
@@ -23848,23 +22482,7 @@
           <w:rFonts w:cs="Times New Roman"/>
           <w:szCs w:val="28"/>
         </w:rPr>
-        <w:t xml:space="preserve">        &lt;/</w:t>
-      </w:r>
-      <w:proofErr w:type="spellStart"/>
-      <w:r>
-        <w:rPr>
-          <w:rFonts w:cs="Times New Roman"/>
-          <w:szCs w:val="28"/>
-        </w:rPr>
-        <w:t>form</w:t>
-      </w:r>
-      <w:proofErr w:type="spellEnd"/>
-      <w:r>
-        <w:rPr>
-          <w:rFonts w:cs="Times New Roman"/>
-          <w:szCs w:val="28"/>
-        </w:rPr>
-        <w:t>&gt;</w:t>
+        <w:t xml:space="preserve">        &lt;/form&gt;</w:t>
       </w:r>
     </w:p>
     <w:p>
@@ -23881,23 +22499,7 @@
           <w:rFonts w:cs="Times New Roman"/>
           <w:szCs w:val="28"/>
         </w:rPr>
-        <w:t xml:space="preserve">    &lt;/</w:t>
-      </w:r>
-      <w:proofErr w:type="spellStart"/>
-      <w:r>
-        <w:rPr>
-          <w:rFonts w:cs="Times New Roman"/>
-          <w:szCs w:val="28"/>
-        </w:rPr>
-        <w:t>div</w:t>
-      </w:r>
-      <w:proofErr w:type="spellEnd"/>
-      <w:r>
-        <w:rPr>
-          <w:rFonts w:cs="Times New Roman"/>
-          <w:szCs w:val="28"/>
-        </w:rPr>
-        <w:t>&gt;</w:t>
+        <w:t xml:space="preserve">    &lt;/div&gt;</w:t>
       </w:r>
     </w:p>
     <w:p>
@@ -23915,23 +22517,7 @@
           <w:rFonts w:cs="Times New Roman"/>
           <w:szCs w:val="28"/>
         </w:rPr>
-        <w:t>&lt;/</w:t>
-      </w:r>
-      <w:proofErr w:type="spellStart"/>
-      <w:r>
-        <w:rPr>
-          <w:rFonts w:cs="Times New Roman"/>
-          <w:szCs w:val="28"/>
-        </w:rPr>
-        <w:t>div</w:t>
-      </w:r>
-      <w:proofErr w:type="spellEnd"/>
-      <w:r>
-        <w:rPr>
-          <w:rFonts w:cs="Times New Roman"/>
-          <w:szCs w:val="28"/>
-        </w:rPr>
-        <w:t>&gt;</w:t>
+        <w:t>&lt;/div&gt;</w:t>
       </w:r>
     </w:p>
     <w:p>
@@ -23956,7 +22542,8 @@
       <w:pgSz w:w="11906" w:h="16838"/>
       <w:pgMar w:top="1134" w:right="851" w:bottom="1134" w:left="1701" w:header="709" w:footer="709" w:gutter="0"/>
       <w:cols w:space="708"/>
-      <w:docGrid w:linePitch="360"/>
+      <w:titlePg/>
+      <w:docGrid w:linePitch="381"/>
     </w:sectPr>
   </w:body>
 </w:document>
@@ -28901,6 +27488,7 @@
   <w:style w:type="character" w:default="1" w:styleId="a0">
     <w:name w:val="Default Paragraph Font"/>
     <w:uiPriority w:val="1"/>
+    <w:semiHidden/>
     <w:unhideWhenUsed/>
   </w:style>
   <w:style w:type="table" w:default="1" w:styleId="a1">

</xml_diff>